<commit_message>
Add solution of LR-3
</commit_message>
<xml_diff>
--- a/LR2/report/LOIS2.docx
+++ b/LR2/report/LOIS2.docx
@@ -1,6 +1,6 @@
 
 <file path=word/document.xml><?xml version="1.0" encoding="utf-8"?>
-<w:document xmlns:wpc="http://schemas.microsoft.com/office/word/2010/wordprocessingCanvas" xmlns:mc="http://schemas.openxmlformats.org/markup-compatibility/2006" xmlns:o="urn:schemas-microsoft-com:office:office" xmlns:r="http://schemas.openxmlformats.org/officeDocument/2006/relationships" xmlns:m="http://schemas.openxmlformats.org/officeDocument/2006/math" xmlns:v="urn:schemas-microsoft-com:vml" xmlns:wp14="http://schemas.microsoft.com/office/word/2010/wordprocessingDrawing" xmlns:wp="http://schemas.openxmlformats.org/drawingml/2006/wordprocessingDrawing" xmlns:w10="urn:schemas-microsoft-com:office:word" xmlns:w="http://schemas.openxmlformats.org/wordprocessingml/2006/main" xmlns:w14="http://schemas.microsoft.com/office/word/2010/wordml" xmlns:wpg="http://schemas.microsoft.com/office/word/2010/wordprocessingGroup" xmlns:wpi="http://schemas.microsoft.com/office/word/2010/wordprocessingInk" xmlns:wne="http://schemas.microsoft.com/office/word/2006/wordml" xmlns:wps="http://schemas.microsoft.com/office/word/2010/wordprocessingShape" mc:Ignorable="w14 wp14">
+<w:document xmlns:wpc="http://schemas.microsoft.com/office/word/2010/wordprocessingCanvas" xmlns:mc="http://schemas.openxmlformats.org/markup-compatibility/2006" xmlns:o="urn:schemas-microsoft-com:office:office" xmlns:r="http://schemas.openxmlformats.org/officeDocument/2006/relationships" xmlns:m="http://schemas.openxmlformats.org/officeDocument/2006/math" xmlns:v="urn:schemas-microsoft-com:vml" xmlns:wp14="http://schemas.microsoft.com/office/word/2010/wordprocessingDrawing" xmlns:wp="http://schemas.openxmlformats.org/drawingml/2006/wordprocessingDrawing" xmlns:w10="urn:schemas-microsoft-com:office:word" xmlns:w="http://schemas.openxmlformats.org/wordprocessingml/2006/main" xmlns:w14="http://schemas.microsoft.com/office/word/2010/wordml" xmlns:w15="http://schemas.microsoft.com/office/word/2012/wordml" xmlns:wpg="http://schemas.microsoft.com/office/word/2010/wordprocessingGroup" xmlns:wpi="http://schemas.microsoft.com/office/word/2010/wordprocessingInk" xmlns:wne="http://schemas.microsoft.com/office/word/2006/wordml" xmlns:wps="http://schemas.microsoft.com/office/word/2010/wordprocessingShape" mc:Ignorable="w14 w15 wp14">
   <w:body>
     <w:p>
       <w:pPr>
@@ -722,7 +722,6 @@
           <w:sz w:val="28"/>
           <w:szCs w:val="28"/>
           <w:shd w:val="clear" w:color="auto" w:fill="FFFFFF"/>
-          <w:lang w:val="en-US"/>
         </w:rPr>
       </w:pPr>
       <w:r>
@@ -953,7 +952,15 @@
           <w:sz w:val="28"/>
           <w:szCs w:val="26"/>
         </w:rPr>
-        <w:t>&lt;отрицание</w:t>
+        <w:t>&lt;отрицание&gt;</w:t>
+      </w:r>
+      <w:r>
+        <w:rPr>
+          <w:rFonts w:ascii="Times New Roman" w:hAnsi="Times New Roman" w:cs="Times New Roman"/>
+          <w:sz w:val="28"/>
+          <w:szCs w:val="26"/>
+        </w:rPr>
+        <w:tab/>
       </w:r>
       <w:proofErr w:type="gramStart"/>
       <w:r>
@@ -962,6 +969,187 @@
           <w:sz w:val="28"/>
           <w:szCs w:val="26"/>
         </w:rPr>
+        <w:tab/>
+        <w:t>::</w:t>
+      </w:r>
+      <w:proofErr w:type="gramEnd"/>
+      <w:r>
+        <w:rPr>
+          <w:rFonts w:ascii="Times New Roman" w:hAnsi="Times New Roman" w:cs="Times New Roman"/>
+          <w:sz w:val="28"/>
+          <w:szCs w:val="26"/>
+        </w:rPr>
+        <w:t>=!</w:t>
+      </w:r>
+    </w:p>
+    <w:p>
+      <w:pPr>
+        <w:spacing w:after="0" w:line="264" w:lineRule="auto"/>
+        <w:rPr>
+          <w:rFonts w:ascii="Times New Roman" w:hAnsi="Times New Roman" w:cs="Times New Roman"/>
+          <w:sz w:val="28"/>
+          <w:szCs w:val="26"/>
+        </w:rPr>
+      </w:pPr>
+      <w:r>
+        <w:rPr>
+          <w:rFonts w:ascii="Times New Roman" w:hAnsi="Times New Roman" w:cs="Times New Roman"/>
+          <w:sz w:val="28"/>
+          <w:szCs w:val="26"/>
+        </w:rPr>
+        <w:t>&lt;конъюнкция&gt;</w:t>
+      </w:r>
+      <w:r>
+        <w:rPr>
+          <w:rFonts w:ascii="Times New Roman" w:hAnsi="Times New Roman" w:cs="Times New Roman"/>
+          <w:sz w:val="28"/>
+          <w:szCs w:val="26"/>
+        </w:rPr>
+        <w:tab/>
+      </w:r>
+      <w:proofErr w:type="gramStart"/>
+      <w:r>
+        <w:rPr>
+          <w:rFonts w:ascii="Times New Roman" w:hAnsi="Times New Roman" w:cs="Times New Roman"/>
+          <w:sz w:val="28"/>
+          <w:szCs w:val="26"/>
+        </w:rPr>
+        <w:tab/>
+        <w:t>::</w:t>
+      </w:r>
+      <w:proofErr w:type="gramEnd"/>
+      <w:r>
+        <w:rPr>
+          <w:rFonts w:ascii="Times New Roman" w:hAnsi="Times New Roman" w:cs="Times New Roman"/>
+          <w:sz w:val="28"/>
+          <w:szCs w:val="26"/>
+        </w:rPr>
+        <w:t>=&amp;</w:t>
+      </w:r>
+    </w:p>
+    <w:p>
+      <w:pPr>
+        <w:spacing w:after="0" w:line="264" w:lineRule="auto"/>
+        <w:rPr>
+          <w:rFonts w:ascii="Times New Roman" w:hAnsi="Times New Roman" w:cs="Times New Roman"/>
+          <w:sz w:val="28"/>
+          <w:szCs w:val="26"/>
+        </w:rPr>
+      </w:pPr>
+      <w:r>
+        <w:rPr>
+          <w:rFonts w:ascii="Times New Roman" w:hAnsi="Times New Roman" w:cs="Times New Roman"/>
+          <w:sz w:val="28"/>
+          <w:szCs w:val="26"/>
+        </w:rPr>
+        <w:t>&lt;дизъюнкция&gt;</w:t>
+      </w:r>
+      <w:r>
+        <w:rPr>
+          <w:rFonts w:ascii="Times New Roman" w:hAnsi="Times New Roman" w:cs="Times New Roman"/>
+          <w:sz w:val="28"/>
+          <w:szCs w:val="26"/>
+        </w:rPr>
+        <w:tab/>
+      </w:r>
+      <w:proofErr w:type="gramStart"/>
+      <w:r>
+        <w:rPr>
+          <w:rFonts w:ascii="Times New Roman" w:hAnsi="Times New Roman" w:cs="Times New Roman"/>
+          <w:sz w:val="28"/>
+          <w:szCs w:val="26"/>
+        </w:rPr>
+        <w:tab/>
+        <w:t>::</w:t>
+      </w:r>
+      <w:proofErr w:type="gramEnd"/>
+      <w:r>
+        <w:rPr>
+          <w:rFonts w:ascii="Times New Roman" w:hAnsi="Times New Roman" w:cs="Times New Roman"/>
+          <w:sz w:val="28"/>
+          <w:szCs w:val="26"/>
+        </w:rPr>
+        <w:t>=|</w:t>
+      </w:r>
+    </w:p>
+    <w:p>
+      <w:pPr>
+        <w:spacing w:after="0" w:line="264" w:lineRule="auto"/>
+        <w:rPr>
+          <w:rFonts w:ascii="Times New Roman" w:hAnsi="Times New Roman" w:cs="Times New Roman"/>
+          <w:sz w:val="28"/>
+          <w:szCs w:val="26"/>
+        </w:rPr>
+      </w:pPr>
+      <w:r>
+        <w:rPr>
+          <w:rFonts w:ascii="Times New Roman" w:hAnsi="Times New Roman" w:cs="Times New Roman"/>
+          <w:sz w:val="28"/>
+          <w:szCs w:val="26"/>
+        </w:rPr>
+        <w:t>&lt;импликация&gt;</w:t>
+      </w:r>
+      <w:r>
+        <w:rPr>
+          <w:rFonts w:ascii="Times New Roman" w:hAnsi="Times New Roman" w:cs="Times New Roman"/>
+          <w:sz w:val="28"/>
+          <w:szCs w:val="26"/>
+        </w:rPr>
+        <w:tab/>
+      </w:r>
+      <w:proofErr w:type="gramStart"/>
+      <w:r>
+        <w:rPr>
+          <w:rFonts w:ascii="Times New Roman" w:hAnsi="Times New Roman" w:cs="Times New Roman"/>
+          <w:sz w:val="28"/>
+          <w:szCs w:val="26"/>
+        </w:rPr>
+        <w:tab/>
+        <w:t>::</w:t>
+      </w:r>
+      <w:proofErr w:type="gramEnd"/>
+      <w:r>
+        <w:rPr>
+          <w:rFonts w:ascii="Times New Roman" w:hAnsi="Times New Roman" w:cs="Times New Roman"/>
+          <w:sz w:val="28"/>
+          <w:szCs w:val="26"/>
+        </w:rPr>
+        <w:t>=-&gt;</w:t>
+      </w:r>
+    </w:p>
+    <w:p>
+      <w:pPr>
+        <w:spacing w:after="0" w:line="264" w:lineRule="auto"/>
+        <w:rPr>
+          <w:rFonts w:ascii="Times New Roman" w:hAnsi="Times New Roman" w:cs="Times New Roman"/>
+          <w:sz w:val="28"/>
+          <w:szCs w:val="26"/>
+        </w:rPr>
+      </w:pPr>
+      <w:r>
+        <w:rPr>
+          <w:rFonts w:ascii="Times New Roman" w:hAnsi="Times New Roman" w:cs="Times New Roman"/>
+          <w:sz w:val="28"/>
+          <w:szCs w:val="26"/>
+        </w:rPr>
+        <w:t>&lt;</w:t>
+      </w:r>
+      <w:proofErr w:type="spellStart"/>
+      <w:r>
+        <w:rPr>
+          <w:rFonts w:ascii="Times New Roman" w:hAnsi="Times New Roman" w:cs="Times New Roman"/>
+          <w:sz w:val="28"/>
+          <w:szCs w:val="26"/>
+        </w:rPr>
+        <w:t>эквиваленция</w:t>
+      </w:r>
+      <w:proofErr w:type="spellEnd"/>
+      <w:r>
+        <w:rPr>
+          <w:rFonts w:ascii="Times New Roman" w:hAnsi="Times New Roman" w:cs="Times New Roman"/>
+          <w:sz w:val="28"/>
+          <w:szCs w:val="26"/>
+        </w:rPr>
         <w:t>&gt;</w:t>
       </w:r>
       <w:r>
@@ -972,6 +1160,7 @@
         </w:rPr>
         <w:tab/>
       </w:r>
+      <w:proofErr w:type="gramStart"/>
       <w:r>
         <w:rPr>
           <w:rFonts w:ascii="Times New Roman" w:hAnsi="Times New Roman" w:cs="Times New Roman"/>
@@ -979,9 +1168,17 @@
           <w:szCs w:val="26"/>
         </w:rPr>
         <w:tab/>
-        <w:t>::=!</w:t>
+        <w:t>::</w:t>
       </w:r>
       <w:proofErr w:type="gramEnd"/>
+      <w:r>
+        <w:rPr>
+          <w:rFonts w:ascii="Times New Roman" w:hAnsi="Times New Roman" w:cs="Times New Roman"/>
+          <w:sz w:val="28"/>
+          <w:szCs w:val="26"/>
+        </w:rPr>
+        <w:t>=~</w:t>
+      </w:r>
     </w:p>
     <w:p>
       <w:pPr>
@@ -998,7 +1195,7 @@
           <w:sz w:val="28"/>
           <w:szCs w:val="26"/>
         </w:rPr>
-        <w:t>&lt;конъюнкция</w:t>
+        <w:t xml:space="preserve">&lt;открывающая </w:t>
       </w:r>
       <w:proofErr w:type="gramStart"/>
       <w:r>
@@ -1007,8 +1204,143 @@
           <w:sz w:val="28"/>
           <w:szCs w:val="26"/>
         </w:rPr>
+        <w:t>скобка&gt;</w:t>
+      </w:r>
+      <w:r>
+        <w:rPr>
+          <w:rFonts w:ascii="Times New Roman" w:hAnsi="Times New Roman" w:cs="Times New Roman"/>
+          <w:sz w:val="28"/>
+          <w:szCs w:val="26"/>
+        </w:rPr>
+        <w:tab/>
+        <w:t>::</w:t>
+      </w:r>
+      <w:proofErr w:type="gramEnd"/>
+      <w:r>
+        <w:rPr>
+          <w:rFonts w:ascii="Times New Roman" w:hAnsi="Times New Roman" w:cs="Times New Roman"/>
+          <w:sz w:val="28"/>
+          <w:szCs w:val="26"/>
+        </w:rPr>
+        <w:t>=(</w:t>
+      </w:r>
+    </w:p>
+    <w:p>
+      <w:pPr>
+        <w:spacing w:after="0" w:line="264" w:lineRule="auto"/>
+        <w:rPr>
+          <w:rFonts w:ascii="Times New Roman" w:hAnsi="Times New Roman" w:cs="Times New Roman"/>
+          <w:sz w:val="28"/>
+          <w:szCs w:val="26"/>
+        </w:rPr>
+      </w:pPr>
+      <w:r>
+        <w:rPr>
+          <w:rFonts w:ascii="Times New Roman" w:hAnsi="Times New Roman" w:cs="Times New Roman"/>
+          <w:sz w:val="28"/>
+          <w:szCs w:val="26"/>
+        </w:rPr>
+        <w:t xml:space="preserve">&lt;закрывающая </w:t>
+      </w:r>
+      <w:proofErr w:type="gramStart"/>
+      <w:r>
+        <w:rPr>
+          <w:rFonts w:ascii="Times New Roman" w:hAnsi="Times New Roman" w:cs="Times New Roman"/>
+          <w:sz w:val="28"/>
+          <w:szCs w:val="26"/>
+        </w:rPr>
+        <w:t>скобка&gt;</w:t>
+      </w:r>
+      <w:r>
+        <w:rPr>
+          <w:rFonts w:ascii="Times New Roman" w:hAnsi="Times New Roman" w:cs="Times New Roman"/>
+          <w:sz w:val="28"/>
+          <w:szCs w:val="26"/>
+        </w:rPr>
+        <w:tab/>
+        <w:t>::</w:t>
+      </w:r>
+      <w:proofErr w:type="gramEnd"/>
+      <w:r>
+        <w:rPr>
+          <w:rFonts w:ascii="Times New Roman" w:hAnsi="Times New Roman" w:cs="Times New Roman"/>
+          <w:sz w:val="28"/>
+          <w:szCs w:val="26"/>
+        </w:rPr>
+        <w:t>=)</w:t>
+      </w:r>
+    </w:p>
+    <w:p>
+      <w:pPr>
+        <w:spacing w:after="0" w:line="264" w:lineRule="auto"/>
+        <w:rPr>
+          <w:rFonts w:ascii="Times New Roman" w:hAnsi="Times New Roman" w:cs="Times New Roman"/>
+          <w:sz w:val="28"/>
+          <w:szCs w:val="26"/>
+        </w:rPr>
+      </w:pPr>
+      <w:r>
+        <w:rPr>
+          <w:rFonts w:ascii="Times New Roman" w:hAnsi="Times New Roman" w:cs="Times New Roman"/>
+          <w:sz w:val="28"/>
+          <w:szCs w:val="26"/>
+        </w:rPr>
+        <w:t>&lt;бинарная связка</w:t>
+      </w:r>
+      <w:proofErr w:type="gramStart"/>
+      <w:r>
+        <w:rPr>
+          <w:rFonts w:ascii="Times New Roman" w:hAnsi="Times New Roman" w:cs="Times New Roman"/>
+          <w:sz w:val="28"/>
+          <w:szCs w:val="26"/>
+        </w:rPr>
+        <w:t>&gt;::</w:t>
+      </w:r>
+      <w:proofErr w:type="gramEnd"/>
+      <w:r>
+        <w:rPr>
+          <w:rFonts w:ascii="Times New Roman" w:hAnsi="Times New Roman" w:cs="Times New Roman"/>
+          <w:sz w:val="28"/>
+          <w:szCs w:val="26"/>
+        </w:rPr>
+        <w:t>=&lt;конъюнкция&gt;|&lt;дизъюнкция&gt;|&lt;импликация&gt;|&lt;</w:t>
+      </w:r>
+      <w:proofErr w:type="spellStart"/>
+      <w:r>
+        <w:rPr>
+          <w:rFonts w:ascii="Times New Roman" w:hAnsi="Times New Roman" w:cs="Times New Roman"/>
+          <w:sz w:val="28"/>
+          <w:szCs w:val="26"/>
+        </w:rPr>
+        <w:t>эквиваленция</w:t>
+      </w:r>
+      <w:proofErr w:type="spellEnd"/>
+      <w:r>
+        <w:rPr>
+          <w:rFonts w:ascii="Times New Roman" w:hAnsi="Times New Roman" w:cs="Times New Roman"/>
+          <w:sz w:val="28"/>
+          <w:szCs w:val="26"/>
+        </w:rPr>
         <w:t>&gt;</w:t>
       </w:r>
+    </w:p>
+    <w:p>
+      <w:pPr>
+        <w:spacing w:after="0" w:line="264" w:lineRule="auto"/>
+        <w:rPr>
+          <w:rFonts w:ascii="Times New Roman" w:hAnsi="Times New Roman" w:cs="Times New Roman"/>
+          <w:sz w:val="28"/>
+          <w:szCs w:val="26"/>
+        </w:rPr>
+      </w:pPr>
+      <w:r>
+        <w:rPr>
+          <w:rFonts w:ascii="Times New Roman" w:hAnsi="Times New Roman" w:cs="Times New Roman"/>
+          <w:sz w:val="28"/>
+          <w:szCs w:val="26"/>
+        </w:rPr>
+        <w:t>&lt;атом&gt;</w:t>
+      </w:r>
       <w:r>
         <w:rPr>
           <w:rFonts w:ascii="Times New Roman" w:hAnsi="Times New Roman" w:cs="Times New Roman"/>
@@ -1024,334 +1356,25 @@
           <w:szCs w:val="26"/>
         </w:rPr>
         <w:tab/>
-        <w:t>::=&amp;</w:t>
+      </w:r>
+      <w:proofErr w:type="gramStart"/>
+      <w:r>
+        <w:rPr>
+          <w:rFonts w:ascii="Times New Roman" w:hAnsi="Times New Roman" w:cs="Times New Roman"/>
+          <w:sz w:val="28"/>
+          <w:szCs w:val="26"/>
+        </w:rPr>
+        <w:tab/>
+        <w:t>::</w:t>
       </w:r>
       <w:proofErr w:type="gramEnd"/>
-    </w:p>
-    <w:p>
-      <w:pPr>
-        <w:spacing w:after="0" w:line="264" w:lineRule="auto"/>
-        <w:rPr>
-          <w:rFonts w:ascii="Times New Roman" w:hAnsi="Times New Roman" w:cs="Times New Roman"/>
-          <w:sz w:val="28"/>
-          <w:szCs w:val="26"/>
-        </w:rPr>
-      </w:pPr>
-      <w:r>
-        <w:rPr>
-          <w:rFonts w:ascii="Times New Roman" w:hAnsi="Times New Roman" w:cs="Times New Roman"/>
-          <w:sz w:val="28"/>
-          <w:szCs w:val="26"/>
-        </w:rPr>
-        <w:t>&lt;дизъюнкция</w:t>
-      </w:r>
-      <w:proofErr w:type="gramStart"/>
-      <w:r>
-        <w:rPr>
-          <w:rFonts w:ascii="Times New Roman" w:hAnsi="Times New Roman" w:cs="Times New Roman"/>
-          <w:sz w:val="28"/>
-          <w:szCs w:val="26"/>
-        </w:rPr>
-        <w:t>&gt;</w:t>
-      </w:r>
-      <w:r>
-        <w:rPr>
-          <w:rFonts w:ascii="Times New Roman" w:hAnsi="Times New Roman" w:cs="Times New Roman"/>
-          <w:sz w:val="28"/>
-          <w:szCs w:val="26"/>
-        </w:rPr>
-        <w:tab/>
-      </w:r>
-      <w:r>
-        <w:rPr>
-          <w:rFonts w:ascii="Times New Roman" w:hAnsi="Times New Roman" w:cs="Times New Roman"/>
-          <w:sz w:val="28"/>
-          <w:szCs w:val="26"/>
-        </w:rPr>
-        <w:tab/>
-        <w:t>::=|</w:t>
-      </w:r>
-      <w:proofErr w:type="gramEnd"/>
-    </w:p>
-    <w:p>
-      <w:pPr>
-        <w:spacing w:after="0" w:line="264" w:lineRule="auto"/>
-        <w:rPr>
-          <w:rFonts w:ascii="Times New Roman" w:hAnsi="Times New Roman" w:cs="Times New Roman"/>
-          <w:sz w:val="28"/>
-          <w:szCs w:val="26"/>
-        </w:rPr>
-      </w:pPr>
-      <w:r>
-        <w:rPr>
-          <w:rFonts w:ascii="Times New Roman" w:hAnsi="Times New Roman" w:cs="Times New Roman"/>
-          <w:sz w:val="28"/>
-          <w:szCs w:val="26"/>
-        </w:rPr>
-        <w:t>&lt;импликация</w:t>
-      </w:r>
-      <w:proofErr w:type="gramStart"/>
-      <w:r>
-        <w:rPr>
-          <w:rFonts w:ascii="Times New Roman" w:hAnsi="Times New Roman" w:cs="Times New Roman"/>
-          <w:sz w:val="28"/>
-          <w:szCs w:val="26"/>
-        </w:rPr>
-        <w:t>&gt;</w:t>
-      </w:r>
-      <w:r>
-        <w:rPr>
-          <w:rFonts w:ascii="Times New Roman" w:hAnsi="Times New Roman" w:cs="Times New Roman"/>
-          <w:sz w:val="28"/>
-          <w:szCs w:val="26"/>
-        </w:rPr>
-        <w:tab/>
-      </w:r>
-      <w:r>
-        <w:rPr>
-          <w:rFonts w:ascii="Times New Roman" w:hAnsi="Times New Roman" w:cs="Times New Roman"/>
-          <w:sz w:val="28"/>
-          <w:szCs w:val="26"/>
-        </w:rPr>
-        <w:tab/>
-        <w:t>::=-&gt;</w:t>
-      </w:r>
-      <w:proofErr w:type="gramEnd"/>
-    </w:p>
-    <w:p>
-      <w:pPr>
-        <w:spacing w:after="0" w:line="264" w:lineRule="auto"/>
-        <w:rPr>
-          <w:rFonts w:ascii="Times New Roman" w:hAnsi="Times New Roman" w:cs="Times New Roman"/>
-          <w:sz w:val="28"/>
-          <w:szCs w:val="26"/>
-        </w:rPr>
-      </w:pPr>
-      <w:r>
-        <w:rPr>
-          <w:rFonts w:ascii="Times New Roman" w:hAnsi="Times New Roman" w:cs="Times New Roman"/>
-          <w:sz w:val="28"/>
-          <w:szCs w:val="26"/>
-        </w:rPr>
-        <w:t>&lt;</w:t>
-      </w:r>
-      <w:proofErr w:type="spellStart"/>
-      <w:r>
-        <w:rPr>
-          <w:rFonts w:ascii="Times New Roman" w:hAnsi="Times New Roman" w:cs="Times New Roman"/>
-          <w:sz w:val="28"/>
-          <w:szCs w:val="26"/>
-        </w:rPr>
-        <w:t>эквиваленция</w:t>
-      </w:r>
-      <w:proofErr w:type="spellEnd"/>
-      <w:proofErr w:type="gramStart"/>
-      <w:r>
-        <w:rPr>
-          <w:rFonts w:ascii="Times New Roman" w:hAnsi="Times New Roman" w:cs="Times New Roman"/>
-          <w:sz w:val="28"/>
-          <w:szCs w:val="26"/>
-        </w:rPr>
-        <w:t>&gt;</w:t>
-      </w:r>
-      <w:r>
-        <w:rPr>
-          <w:rFonts w:ascii="Times New Roman" w:hAnsi="Times New Roman" w:cs="Times New Roman"/>
-          <w:sz w:val="28"/>
-          <w:szCs w:val="26"/>
-        </w:rPr>
-        <w:tab/>
-      </w:r>
-      <w:r>
-        <w:rPr>
-          <w:rFonts w:ascii="Times New Roman" w:hAnsi="Times New Roman" w:cs="Times New Roman"/>
-          <w:sz w:val="28"/>
-          <w:szCs w:val="26"/>
-        </w:rPr>
-        <w:tab/>
-        <w:t>::=~</w:t>
-      </w:r>
-      <w:proofErr w:type="gramEnd"/>
-    </w:p>
-    <w:p>
-      <w:pPr>
-        <w:spacing w:after="0" w:line="264" w:lineRule="auto"/>
-        <w:rPr>
-          <w:rFonts w:ascii="Times New Roman" w:hAnsi="Times New Roman" w:cs="Times New Roman"/>
-          <w:sz w:val="28"/>
-          <w:szCs w:val="26"/>
-        </w:rPr>
-      </w:pPr>
-      <w:proofErr w:type="gramStart"/>
-      <w:r>
-        <w:rPr>
-          <w:rFonts w:ascii="Times New Roman" w:hAnsi="Times New Roman" w:cs="Times New Roman"/>
-          <w:sz w:val="28"/>
-          <w:szCs w:val="26"/>
-        </w:rPr>
-        <w:t>&lt;открывающая скобка&gt;</w:t>
-      </w:r>
-      <w:r>
-        <w:rPr>
-          <w:rFonts w:ascii="Times New Roman" w:hAnsi="Times New Roman" w:cs="Times New Roman"/>
-          <w:sz w:val="28"/>
-          <w:szCs w:val="26"/>
-        </w:rPr>
-        <w:tab/>
-        <w:t>::=(</w:t>
-      </w:r>
-      <w:proofErr w:type="gramEnd"/>
-    </w:p>
-    <w:p>
-      <w:pPr>
-        <w:spacing w:after="0" w:line="264" w:lineRule="auto"/>
-        <w:rPr>
-          <w:rFonts w:ascii="Times New Roman" w:hAnsi="Times New Roman" w:cs="Times New Roman"/>
-          <w:sz w:val="28"/>
-          <w:szCs w:val="26"/>
-        </w:rPr>
-      </w:pPr>
-      <w:r>
-        <w:rPr>
-          <w:rFonts w:ascii="Times New Roman" w:hAnsi="Times New Roman" w:cs="Times New Roman"/>
-          <w:sz w:val="28"/>
-          <w:szCs w:val="26"/>
-        </w:rPr>
-        <w:t>&lt;закрывающая скобка</w:t>
-      </w:r>
-      <w:proofErr w:type="gramStart"/>
-      <w:r>
-        <w:rPr>
-          <w:rFonts w:ascii="Times New Roman" w:hAnsi="Times New Roman" w:cs="Times New Roman"/>
-          <w:sz w:val="28"/>
-          <w:szCs w:val="26"/>
-        </w:rPr>
-        <w:t>&gt;</w:t>
-      </w:r>
-      <w:r>
-        <w:rPr>
-          <w:rFonts w:ascii="Times New Roman" w:hAnsi="Times New Roman" w:cs="Times New Roman"/>
-          <w:sz w:val="28"/>
-          <w:szCs w:val="26"/>
-        </w:rPr>
-        <w:tab/>
-        <w:t>::=)</w:t>
-      </w:r>
-      <w:proofErr w:type="gramEnd"/>
-    </w:p>
-    <w:p>
-      <w:pPr>
-        <w:spacing w:after="0" w:line="264" w:lineRule="auto"/>
-        <w:rPr>
-          <w:rFonts w:ascii="Times New Roman" w:hAnsi="Times New Roman" w:cs="Times New Roman"/>
-          <w:sz w:val="28"/>
-          <w:szCs w:val="26"/>
-        </w:rPr>
-      </w:pPr>
-      <w:r>
-        <w:rPr>
-          <w:rFonts w:ascii="Times New Roman" w:hAnsi="Times New Roman" w:cs="Times New Roman"/>
-          <w:sz w:val="28"/>
-          <w:szCs w:val="26"/>
-        </w:rPr>
-        <w:t>&lt;бинарная связка</w:t>
-      </w:r>
-      <w:proofErr w:type="gramStart"/>
-      <w:r>
-        <w:rPr>
-          <w:rFonts w:ascii="Times New Roman" w:hAnsi="Times New Roman" w:cs="Times New Roman"/>
-          <w:sz w:val="28"/>
-          <w:szCs w:val="26"/>
-        </w:rPr>
-        <w:t>&gt;::=&lt;</w:t>
-      </w:r>
-      <w:proofErr w:type="gramEnd"/>
-      <w:r>
-        <w:rPr>
-          <w:rFonts w:ascii="Times New Roman" w:hAnsi="Times New Roman" w:cs="Times New Roman"/>
-          <w:sz w:val="28"/>
-          <w:szCs w:val="26"/>
-        </w:rPr>
-        <w:t>конъюнкция&gt;|&lt;дизъюнкция&gt;|&lt;импликация&gt;|&lt;</w:t>
-      </w:r>
-      <w:proofErr w:type="spellStart"/>
-      <w:r>
-        <w:rPr>
-          <w:rFonts w:ascii="Times New Roman" w:hAnsi="Times New Roman" w:cs="Times New Roman"/>
-          <w:sz w:val="28"/>
-          <w:szCs w:val="26"/>
-        </w:rPr>
-        <w:t>эквиваленция</w:t>
-      </w:r>
-      <w:proofErr w:type="spellEnd"/>
-      <w:r>
-        <w:rPr>
-          <w:rFonts w:ascii="Times New Roman" w:hAnsi="Times New Roman" w:cs="Times New Roman"/>
-          <w:sz w:val="28"/>
-          <w:szCs w:val="26"/>
-        </w:rPr>
-        <w:t>&gt;</w:t>
-      </w:r>
-    </w:p>
-    <w:p>
-      <w:pPr>
-        <w:spacing w:after="0" w:line="264" w:lineRule="auto"/>
-        <w:rPr>
-          <w:rFonts w:ascii="Times New Roman" w:hAnsi="Times New Roman" w:cs="Times New Roman"/>
-          <w:sz w:val="28"/>
-          <w:szCs w:val="26"/>
-        </w:rPr>
-      </w:pPr>
-      <w:r>
-        <w:rPr>
-          <w:rFonts w:ascii="Times New Roman" w:hAnsi="Times New Roman" w:cs="Times New Roman"/>
-          <w:sz w:val="28"/>
-          <w:szCs w:val="26"/>
-        </w:rPr>
-        <w:t>&lt;атом</w:t>
-      </w:r>
-      <w:proofErr w:type="gramStart"/>
-      <w:r>
-        <w:rPr>
-          <w:rFonts w:ascii="Times New Roman" w:hAnsi="Times New Roman" w:cs="Times New Roman"/>
-          <w:sz w:val="28"/>
-          <w:szCs w:val="26"/>
-        </w:rPr>
-        <w:t>&gt;</w:t>
-      </w:r>
-      <w:r>
-        <w:rPr>
-          <w:rFonts w:ascii="Times New Roman" w:hAnsi="Times New Roman" w:cs="Times New Roman"/>
-          <w:sz w:val="28"/>
-          <w:szCs w:val="26"/>
-        </w:rPr>
-        <w:tab/>
-      </w:r>
-      <w:r>
-        <w:rPr>
-          <w:rFonts w:ascii="Times New Roman" w:hAnsi="Times New Roman" w:cs="Times New Roman"/>
-          <w:sz w:val="28"/>
-          <w:szCs w:val="26"/>
-        </w:rPr>
-        <w:tab/>
-      </w:r>
-      <w:r>
-        <w:rPr>
-          <w:rFonts w:ascii="Times New Roman" w:hAnsi="Times New Roman" w:cs="Times New Roman"/>
-          <w:sz w:val="28"/>
-          <w:szCs w:val="26"/>
-        </w:rPr>
-        <w:tab/>
-        <w:t>::=&lt;</w:t>
-      </w:r>
-      <w:proofErr w:type="gramEnd"/>
-      <w:r>
-        <w:rPr>
-          <w:rFonts w:ascii="Times New Roman" w:hAnsi="Times New Roman" w:cs="Times New Roman"/>
-          <w:sz w:val="28"/>
-          <w:szCs w:val="26"/>
-        </w:rPr>
-        <w:t>символ&gt;</w:t>
+      <w:r>
+        <w:rPr>
+          <w:rFonts w:ascii="Times New Roman" w:hAnsi="Times New Roman" w:cs="Times New Roman"/>
+          <w:sz w:val="28"/>
+          <w:szCs w:val="26"/>
+        </w:rPr>
+        <w:t>=&lt;символ&gt;</w:t>
       </w:r>
     </w:p>
     <w:p>
@@ -1443,7 +1466,15 @@
           <w:sz w:val="28"/>
           <w:szCs w:val="26"/>
         </w:rPr>
-        <w:t>&lt;формула</w:t>
+        <w:t>&lt;формула&gt;</w:t>
+      </w:r>
+      <w:r>
+        <w:rPr>
+          <w:rFonts w:ascii="Times New Roman" w:hAnsi="Times New Roman" w:cs="Times New Roman"/>
+          <w:sz w:val="28"/>
+          <w:szCs w:val="26"/>
+        </w:rPr>
+        <w:tab/>
       </w:r>
       <w:proofErr w:type="gramStart"/>
       <w:r>
@@ -1452,24 +1483,8 @@
           <w:sz w:val="28"/>
           <w:szCs w:val="26"/>
         </w:rPr>
-        <w:t>&gt;</w:t>
-      </w:r>
-      <w:r>
-        <w:rPr>
-          <w:rFonts w:ascii="Times New Roman" w:hAnsi="Times New Roman" w:cs="Times New Roman"/>
-          <w:sz w:val="28"/>
-          <w:szCs w:val="26"/>
-        </w:rPr>
         <w:tab/>
-      </w:r>
-      <w:r>
-        <w:rPr>
-          <w:rFonts w:ascii="Times New Roman" w:hAnsi="Times New Roman" w:cs="Times New Roman"/>
-          <w:sz w:val="28"/>
-          <w:szCs w:val="26"/>
-        </w:rPr>
-        <w:tab/>
-        <w:t>::=&lt;</w:t>
+        <w:t>::</w:t>
       </w:r>
       <w:proofErr w:type="gramEnd"/>
       <w:r>
@@ -1478,7 +1493,7 @@
           <w:sz w:val="28"/>
           <w:szCs w:val="26"/>
         </w:rPr>
-        <w:t>константа&gt;|&lt;атом&gt;|&lt;унарная сложная формула&gt;|&lt;бинарная сложная формула&gt;</w:t>
+        <w:t>=&lt;константа&gt;|&lt;атом&gt;|&lt;унарная сложная формула&gt;|&lt;бинарная сложная формула&gt;</w:t>
       </w:r>
     </w:p>
     <w:p>
@@ -1556,7 +1571,6 @@
           <w:b/>
           <w:sz w:val="28"/>
           <w:szCs w:val="28"/>
-          <w:lang w:val="en-US"/>
         </w:rPr>
       </w:pPr>
     </w:p>
@@ -1567,7 +1581,6 @@
           <w:b/>
           <w:sz w:val="28"/>
           <w:szCs w:val="28"/>
-          <w:lang w:val="en-US"/>
         </w:rPr>
       </w:pPr>
     </w:p>
@@ -1712,9 +1725,9 @@
         </w:rPr>
         <w:drawing>
           <wp:inline distT="0" distB="0" distL="0" distR="0">
-            <wp:extent cx="2849526" cy="5755415"/>
-            <wp:effectExtent l="0" t="0" r="8255" b="0"/>
-            <wp:docPr id="3" name="Рисунок 3"/>
+            <wp:extent cx="4333875" cy="8515350"/>
+            <wp:effectExtent l="0" t="0" r="9525" b="0"/>
+            <wp:docPr id="8" name="Рисунок 8"/>
             <wp:cNvGraphicFramePr>
               <a:graphicFrameLocks xmlns:a="http://schemas.openxmlformats.org/drawingml/2006/main" noChangeAspect="1"/>
             </wp:cNvGraphicFramePr>
@@ -1722,11 +1735,11 @@
               <a:graphicData uri="http://schemas.openxmlformats.org/drawingml/2006/picture">
                 <pic:pic xmlns:pic="http://schemas.openxmlformats.org/drawingml/2006/picture">
                   <pic:nvPicPr>
-                    <pic:cNvPr id="0" name="setValueForSymbol.png"/>
+                    <pic:cNvPr id="8" name="setValueForSymbol.png"/>
                     <pic:cNvPicPr/>
                   </pic:nvPicPr>
                   <pic:blipFill>
-                    <a:blip r:embed="rId6">
+                    <a:blip r:embed="rId5">
                       <a:extLst>
                         <a:ext uri="{28A0092B-C50C-407E-A947-70E740481C1C}">
                           <a14:useLocalDpi xmlns:a14="http://schemas.microsoft.com/office/drawing/2010/main" val="0"/>
@@ -1740,7 +1753,7 @@
                   <pic:spPr>
                     <a:xfrm>
                       <a:off x="0" y="0"/>
-                      <a:ext cx="2851245" cy="5758887"/>
+                      <a:ext cx="4333875" cy="8515350"/>
                     </a:xfrm>
                     <a:prstGeom prst="rect">
                       <a:avLst/>
@@ -1842,8 +1855,6 @@
           <w:szCs w:val="28"/>
         </w:rPr>
       </w:pPr>
-      <w:bookmarkStart w:id="0" w:name="_GoBack"/>
-      <w:bookmarkEnd w:id="0"/>
       <w:r>
         <w:rPr>
           <w:rFonts w:ascii="Times New Roman" w:hAnsi="Times New Roman" w:cs="Times New Roman"/>
@@ -1895,9 +1906,9 @@
         </w:rPr>
         <w:drawing>
           <wp:inline distT="0" distB="0" distL="0" distR="0">
-            <wp:extent cx="1889484" cy="9356652"/>
-            <wp:effectExtent l="0" t="0" r="0" b="0"/>
-            <wp:docPr id="4" name="Рисунок 4"/>
+            <wp:extent cx="1904246" cy="9429750"/>
+            <wp:effectExtent l="0" t="0" r="1270" b="0"/>
+            <wp:docPr id="12" name="Рисунок 12"/>
             <wp:cNvGraphicFramePr>
               <a:graphicFrameLocks xmlns:a="http://schemas.openxmlformats.org/drawingml/2006/main" noChangeAspect="1"/>
             </wp:cNvGraphicFramePr>
@@ -1905,11 +1916,11 @@
               <a:graphicData uri="http://schemas.openxmlformats.org/drawingml/2006/picture">
                 <pic:pic xmlns:pic="http://schemas.openxmlformats.org/drawingml/2006/picture">
                   <pic:nvPicPr>
-                    <pic:cNvPr id="0" name="checkIsNeutral.png"/>
+                    <pic:cNvPr id="12" name="checkIsNeutral.png"/>
                     <pic:cNvPicPr/>
                   </pic:nvPicPr>
                   <pic:blipFill>
-                    <a:blip r:embed="rId7" cstate="print">
+                    <a:blip r:embed="rId6" cstate="print">
                       <a:extLst>
                         <a:ext uri="{28A0092B-C50C-407E-A947-70E740481C1C}">
                           <a14:useLocalDpi xmlns:a14="http://schemas.microsoft.com/office/drawing/2010/main" val="0"/>
@@ -1923,7 +1934,7 @@
                   <pic:spPr>
                     <a:xfrm>
                       <a:off x="0" y="0"/>
-                      <a:ext cx="1898633" cy="9401960"/>
+                      <a:ext cx="1905560" cy="9436259"/>
                     </a:xfrm>
                     <a:prstGeom prst="rect">
                       <a:avLst/>
@@ -2131,9 +2142,9 @@
         </w:rPr>
         <w:drawing>
           <wp:inline distT="0" distB="0" distL="0" distR="0">
-            <wp:extent cx="3359888" cy="6266961"/>
-            <wp:effectExtent l="0" t="0" r="0" b="635"/>
-            <wp:docPr id="5" name="Рисунок 5"/>
+            <wp:extent cx="3533775" cy="6400800"/>
+            <wp:effectExtent l="0" t="0" r="0" b="0"/>
+            <wp:docPr id="13" name="Рисунок 13"/>
             <wp:cNvGraphicFramePr>
               <a:graphicFrameLocks xmlns:a="http://schemas.openxmlformats.org/drawingml/2006/main" noChangeAspect="1"/>
             </wp:cNvGraphicFramePr>
@@ -2141,7 +2152,253 @@
               <a:graphicData uri="http://schemas.openxmlformats.org/drawingml/2006/picture">
                 <pic:pic xmlns:pic="http://schemas.openxmlformats.org/drawingml/2006/picture">
                   <pic:nvPicPr>
-                    <pic:cNvPr id="0" name="numberInBinary.png"/>
+                    <pic:cNvPr id="13" name="numberInBinary.png"/>
+                    <pic:cNvPicPr/>
+                  </pic:nvPicPr>
+                  <pic:blipFill>
+                    <a:blip r:embed="rId7">
+                      <a:extLst>
+                        <a:ext uri="{28A0092B-C50C-407E-A947-70E740481C1C}">
+                          <a14:useLocalDpi xmlns:a14="http://schemas.microsoft.com/office/drawing/2010/main" val="0"/>
+                        </a:ext>
+                      </a:extLst>
+                    </a:blip>
+                    <a:stretch>
+                      <a:fillRect/>
+                    </a:stretch>
+                  </pic:blipFill>
+                  <pic:spPr>
+                    <a:xfrm>
+                      <a:off x="0" y="0"/>
+                      <a:ext cx="3533775" cy="6400800"/>
+                    </a:xfrm>
+                    <a:prstGeom prst="rect">
+                      <a:avLst/>
+                    </a:prstGeom>
+                  </pic:spPr>
+                </pic:pic>
+              </a:graphicData>
+            </a:graphic>
+          </wp:inline>
+        </w:drawing>
+      </w:r>
+    </w:p>
+    <w:p>
+      <w:pPr>
+        <w:pStyle w:val="a4"/>
+        <w:ind w:left="1428" w:firstLine="696"/>
+        <w:rPr>
+          <w:rFonts w:ascii="Times New Roman" w:hAnsi="Times New Roman" w:cs="Times New Roman"/>
+          <w:sz w:val="24"/>
+          <w:szCs w:val="24"/>
+          <w:lang w:val="en-US"/>
+        </w:rPr>
+      </w:pPr>
+    </w:p>
+    <w:p>
+      <w:pPr>
+        <w:pStyle w:val="a4"/>
+        <w:ind w:left="1428" w:firstLine="696"/>
+        <w:rPr>
+          <w:rFonts w:ascii="Times New Roman" w:hAnsi="Times New Roman" w:cs="Times New Roman"/>
+          <w:sz w:val="24"/>
+          <w:szCs w:val="24"/>
+        </w:rPr>
+      </w:pPr>
+      <w:r>
+        <w:rPr>
+          <w:rFonts w:ascii="Times New Roman" w:hAnsi="Times New Roman" w:cs="Times New Roman"/>
+          <w:sz w:val="24"/>
+          <w:szCs w:val="24"/>
+        </w:rPr>
+        <w:t>Рисунок</w:t>
+      </w:r>
+      <w:r>
+        <w:rPr>
+          <w:rFonts w:ascii="Times New Roman" w:hAnsi="Times New Roman" w:cs="Times New Roman"/>
+          <w:sz w:val="24"/>
+          <w:szCs w:val="24"/>
+          <w:lang w:val="en-US"/>
+        </w:rPr>
+        <w:t xml:space="preserve"> </w:t>
+      </w:r>
+      <w:r>
+        <w:rPr>
+          <w:rFonts w:ascii="Times New Roman" w:hAnsi="Times New Roman" w:cs="Times New Roman"/>
+          <w:sz w:val="24"/>
+          <w:szCs w:val="24"/>
+          <w:lang w:val="en-US"/>
+        </w:rPr>
+        <w:t>3</w:t>
+      </w:r>
+      <w:r>
+        <w:rPr>
+          <w:rFonts w:ascii="Times New Roman" w:hAnsi="Times New Roman" w:cs="Times New Roman"/>
+          <w:sz w:val="24"/>
+          <w:szCs w:val="24"/>
+          <w:lang w:val="en-US"/>
+        </w:rPr>
+        <w:t xml:space="preserve"> – </w:t>
+      </w:r>
+      <w:r>
+        <w:rPr>
+          <w:rFonts w:ascii="Times New Roman" w:hAnsi="Times New Roman" w:cs="Times New Roman"/>
+          <w:sz w:val="24"/>
+          <w:szCs w:val="24"/>
+        </w:rPr>
+        <w:t>функция</w:t>
+      </w:r>
+      <w:r>
+        <w:rPr>
+          <w:rFonts w:ascii="Times New Roman" w:hAnsi="Times New Roman" w:cs="Times New Roman"/>
+          <w:sz w:val="24"/>
+          <w:szCs w:val="24"/>
+          <w:lang w:val="en-US"/>
+        </w:rPr>
+        <w:t xml:space="preserve"> </w:t>
+      </w:r>
+      <w:proofErr w:type="spellStart"/>
+      <w:r>
+        <w:rPr>
+          <w:rFonts w:ascii="Times New Roman" w:hAnsi="Times New Roman" w:cs="Times New Roman"/>
+          <w:sz w:val="24"/>
+          <w:szCs w:val="24"/>
+          <w:lang w:val="en-US"/>
+        </w:rPr>
+        <w:t>numberInBinary</w:t>
+      </w:r>
+      <w:proofErr w:type="spellEnd"/>
+    </w:p>
+    <w:p>
+      <w:pPr>
+        <w:rPr>
+          <w:rFonts w:ascii="Times New Roman" w:hAnsi="Times New Roman" w:cs="Times New Roman"/>
+          <w:sz w:val="24"/>
+          <w:szCs w:val="24"/>
+        </w:rPr>
+      </w:pPr>
+      <w:r>
+        <w:rPr>
+          <w:rFonts w:ascii="Times New Roman" w:hAnsi="Times New Roman" w:cs="Times New Roman"/>
+          <w:sz w:val="24"/>
+          <w:szCs w:val="24"/>
+        </w:rPr>
+        <w:br w:type="page"/>
+      </w:r>
+    </w:p>
+    <w:p>
+      <w:pPr>
+        <w:pStyle w:val="a4"/>
+        <w:numPr>
+          <w:ilvl w:val="0"/>
+          <w:numId w:val="7"/>
+        </w:numPr>
+        <w:rPr>
+          <w:rFonts w:ascii="Times New Roman" w:hAnsi="Times New Roman" w:cs="Times New Roman"/>
+          <w:sz w:val="24"/>
+          <w:szCs w:val="24"/>
+        </w:rPr>
+      </w:pPr>
+      <w:r>
+        <w:rPr>
+          <w:rFonts w:ascii="Times New Roman" w:hAnsi="Times New Roman" w:cs="Times New Roman"/>
+          <w:sz w:val="28"/>
+          <w:szCs w:val="28"/>
+        </w:rPr>
+        <w:lastRenderedPageBreak/>
+        <w:t xml:space="preserve">Функция </w:t>
+      </w:r>
+      <w:proofErr w:type="spellStart"/>
+      <w:r>
+        <w:rPr>
+          <w:rFonts w:ascii="Times New Roman" w:hAnsi="Times New Roman" w:cs="Times New Roman"/>
+          <w:i/>
+          <w:sz w:val="28"/>
+          <w:szCs w:val="28"/>
+        </w:rPr>
+        <w:t>rewriteFormula</w:t>
+      </w:r>
+      <w:proofErr w:type="spellEnd"/>
+      <w:r>
+        <w:rPr>
+          <w:rFonts w:ascii="Times New Roman" w:hAnsi="Times New Roman" w:cs="Times New Roman"/>
+          <w:i/>
+          <w:sz w:val="28"/>
+          <w:szCs w:val="28"/>
+        </w:rPr>
+        <w:t>(</w:t>
+      </w:r>
+      <w:proofErr w:type="spellStart"/>
+      <w:r>
+        <w:rPr>
+          <w:rFonts w:ascii="Times New Roman" w:hAnsi="Times New Roman" w:cs="Times New Roman"/>
+          <w:i/>
+          <w:sz w:val="28"/>
+          <w:szCs w:val="28"/>
+        </w:rPr>
+        <w:t>formula</w:t>
+      </w:r>
+      <w:proofErr w:type="spellEnd"/>
+      <w:r>
+        <w:rPr>
+          <w:rFonts w:ascii="Times New Roman" w:hAnsi="Times New Roman" w:cs="Times New Roman"/>
+          <w:i/>
+          <w:sz w:val="28"/>
+          <w:szCs w:val="28"/>
+        </w:rPr>
+        <w:t xml:space="preserve">, </w:t>
+      </w:r>
+      <w:proofErr w:type="spellStart"/>
+      <w:r>
+        <w:rPr>
+          <w:rFonts w:ascii="Times New Roman" w:hAnsi="Times New Roman" w:cs="Times New Roman"/>
+          <w:i/>
+          <w:sz w:val="28"/>
+          <w:szCs w:val="28"/>
+        </w:rPr>
+        <w:t>truthTable</w:t>
+      </w:r>
+      <w:proofErr w:type="spellEnd"/>
+      <w:r>
+        <w:rPr>
+          <w:rFonts w:ascii="Times New Roman" w:hAnsi="Times New Roman" w:cs="Times New Roman"/>
+          <w:i/>
+          <w:sz w:val="28"/>
+          <w:szCs w:val="28"/>
+        </w:rPr>
+        <w:t>)</w:t>
+      </w:r>
+    </w:p>
+    <w:p>
+      <w:pPr>
+        <w:pStyle w:val="a4"/>
+        <w:rPr>
+          <w:rFonts w:ascii="Times New Roman" w:hAnsi="Times New Roman" w:cs="Times New Roman"/>
+          <w:sz w:val="24"/>
+          <w:szCs w:val="24"/>
+        </w:rPr>
+      </w:pPr>
+      <w:r>
+        <w:rPr>
+          <w:rFonts w:ascii="Times New Roman" w:hAnsi="Times New Roman" w:cs="Times New Roman"/>
+          <w:noProof/>
+          <w:sz w:val="24"/>
+          <w:szCs w:val="24"/>
+          <w:lang w:eastAsia="ru-RU"/>
+        </w:rPr>
+        <w:drawing>
+          <wp:inline distT="0" distB="0" distL="0" distR="0">
+            <wp:extent cx="3770125" cy="9439275"/>
+            <wp:effectExtent l="0" t="0" r="1905" b="0"/>
+            <wp:docPr id="14" name="Рисунок 14"/>
+            <wp:cNvGraphicFramePr>
+              <a:graphicFrameLocks xmlns:a="http://schemas.openxmlformats.org/drawingml/2006/main" noChangeAspect="1"/>
+            </wp:cNvGraphicFramePr>
+            <a:graphic xmlns:a="http://schemas.openxmlformats.org/drawingml/2006/main">
+              <a:graphicData uri="http://schemas.openxmlformats.org/drawingml/2006/picture">
+                <pic:pic xmlns:pic="http://schemas.openxmlformats.org/drawingml/2006/picture">
+                  <pic:nvPicPr>
+                    <pic:cNvPr id="14" name="rewriteFormula.png"/>
                     <pic:cNvPicPr/>
                   </pic:nvPicPr>
                   <pic:blipFill>
@@ -2159,7 +2416,7 @@
                   <pic:spPr>
                     <a:xfrm>
                       <a:off x="0" y="0"/>
-                      <a:ext cx="3363472" cy="6273645"/>
+                      <a:ext cx="3770540" cy="9440314"/>
                     </a:xfrm>
                     <a:prstGeom prst="rect">
                       <a:avLst/>
@@ -2183,6 +2440,69 @@
           <w:lang w:val="en-US"/>
         </w:rPr>
       </w:pPr>
+      <w:r>
+        <w:rPr>
+          <w:rFonts w:ascii="Times New Roman" w:hAnsi="Times New Roman" w:cs="Times New Roman"/>
+          <w:sz w:val="24"/>
+          <w:szCs w:val="24"/>
+        </w:rPr>
+        <w:t>Рисунок</w:t>
+      </w:r>
+      <w:r>
+        <w:rPr>
+          <w:rFonts w:ascii="Times New Roman" w:hAnsi="Times New Roman" w:cs="Times New Roman"/>
+          <w:sz w:val="24"/>
+          <w:szCs w:val="24"/>
+          <w:lang w:val="en-US"/>
+        </w:rPr>
+        <w:t xml:space="preserve"> </w:t>
+      </w:r>
+      <w:r>
+        <w:rPr>
+          <w:rFonts w:ascii="Times New Roman" w:hAnsi="Times New Roman" w:cs="Times New Roman"/>
+          <w:sz w:val="24"/>
+          <w:szCs w:val="24"/>
+          <w:lang w:val="en-US"/>
+        </w:rPr>
+        <w:t>4</w:t>
+      </w:r>
+      <w:r>
+        <w:rPr>
+          <w:rFonts w:ascii="Times New Roman" w:hAnsi="Times New Roman" w:cs="Times New Roman"/>
+          <w:sz w:val="24"/>
+          <w:szCs w:val="24"/>
+          <w:lang w:val="en-US"/>
+        </w:rPr>
+        <w:t xml:space="preserve"> – </w:t>
+      </w:r>
+      <w:r>
+        <w:rPr>
+          <w:rFonts w:ascii="Times New Roman" w:hAnsi="Times New Roman" w:cs="Times New Roman"/>
+          <w:sz w:val="24"/>
+          <w:szCs w:val="24"/>
+        </w:rPr>
+        <w:t>функция</w:t>
+      </w:r>
+      <w:r>
+        <w:rPr>
+          <w:rFonts w:ascii="Times New Roman" w:hAnsi="Times New Roman" w:cs="Times New Roman"/>
+          <w:sz w:val="24"/>
+          <w:szCs w:val="24"/>
+          <w:lang w:val="en-US"/>
+        </w:rPr>
+        <w:t xml:space="preserve"> </w:t>
+      </w:r>
+      <w:proofErr w:type="spellStart"/>
+      <w:r>
+        <w:rPr>
+          <w:rFonts w:ascii="Times New Roman" w:hAnsi="Times New Roman" w:cs="Times New Roman"/>
+          <w:sz w:val="24"/>
+          <w:szCs w:val="24"/>
+          <w:lang w:val="en-US"/>
+        </w:rPr>
+        <w:t>rewriteFormula</w:t>
+      </w:r>
+      <w:proofErr w:type="spellEnd"/>
     </w:p>
     <w:p>
       <w:pPr>
@@ -2192,88 +2512,9 @@
           <w:rFonts w:ascii="Times New Roman" w:hAnsi="Times New Roman" w:cs="Times New Roman"/>
           <w:sz w:val="24"/>
           <w:szCs w:val="24"/>
-        </w:rPr>
-      </w:pPr>
-      <w:r>
-        <w:rPr>
-          <w:rFonts w:ascii="Times New Roman" w:hAnsi="Times New Roman" w:cs="Times New Roman"/>
-          <w:sz w:val="24"/>
-          <w:szCs w:val="24"/>
-        </w:rPr>
-        <w:t>Рисунок</w:t>
-      </w:r>
-      <w:r>
-        <w:rPr>
-          <w:rFonts w:ascii="Times New Roman" w:hAnsi="Times New Roman" w:cs="Times New Roman"/>
-          <w:sz w:val="24"/>
-          <w:szCs w:val="24"/>
           <w:lang w:val="en-US"/>
         </w:rPr>
-        <w:t xml:space="preserve"> </w:t>
-      </w:r>
-      <w:r>
-        <w:rPr>
-          <w:rFonts w:ascii="Times New Roman" w:hAnsi="Times New Roman" w:cs="Times New Roman"/>
-          <w:sz w:val="24"/>
-          <w:szCs w:val="24"/>
-          <w:lang w:val="en-US"/>
-        </w:rPr>
-        <w:t>3</w:t>
-      </w:r>
-      <w:r>
-        <w:rPr>
-          <w:rFonts w:ascii="Times New Roman" w:hAnsi="Times New Roman" w:cs="Times New Roman"/>
-          <w:sz w:val="24"/>
-          <w:szCs w:val="24"/>
-          <w:lang w:val="en-US"/>
-        </w:rPr>
-        <w:t xml:space="preserve"> – </w:t>
-      </w:r>
-      <w:r>
-        <w:rPr>
-          <w:rFonts w:ascii="Times New Roman" w:hAnsi="Times New Roman" w:cs="Times New Roman"/>
-          <w:sz w:val="24"/>
-          <w:szCs w:val="24"/>
-        </w:rPr>
-        <w:t>функция</w:t>
-      </w:r>
-      <w:r>
-        <w:rPr>
-          <w:rFonts w:ascii="Times New Roman" w:hAnsi="Times New Roman" w:cs="Times New Roman"/>
-          <w:sz w:val="24"/>
-          <w:szCs w:val="24"/>
-          <w:lang w:val="en-US"/>
-        </w:rPr>
-        <w:t xml:space="preserve"> </w:t>
-      </w:r>
-      <w:proofErr w:type="spellStart"/>
-      <w:r>
-        <w:rPr>
-          <w:rFonts w:ascii="Times New Roman" w:hAnsi="Times New Roman" w:cs="Times New Roman"/>
-          <w:sz w:val="24"/>
-          <w:szCs w:val="24"/>
-          <w:lang w:val="en-US"/>
-        </w:rPr>
-        <w:t>numberInBinary</w:t>
-      </w:r>
-      <w:proofErr w:type="spellEnd"/>
-    </w:p>
-    <w:p>
-      <w:pPr>
-        <w:rPr>
-          <w:rFonts w:ascii="Times New Roman" w:hAnsi="Times New Roman" w:cs="Times New Roman"/>
-          <w:sz w:val="24"/>
-          <w:szCs w:val="24"/>
-        </w:rPr>
-      </w:pPr>
-      <w:r>
-        <w:rPr>
-          <w:rFonts w:ascii="Times New Roman" w:hAnsi="Times New Roman" w:cs="Times New Roman"/>
-          <w:sz w:val="24"/>
-          <w:szCs w:val="24"/>
-        </w:rPr>
-        <w:br w:type="page"/>
-      </w:r>
+      </w:pPr>
     </w:p>
     <w:p>
       <w:pPr>
@@ -2284,17 +2525,16 @@
         </w:numPr>
         <w:rPr>
           <w:rFonts w:ascii="Times New Roman" w:hAnsi="Times New Roman" w:cs="Times New Roman"/>
-          <w:sz w:val="24"/>
-          <w:szCs w:val="24"/>
-        </w:rPr>
-      </w:pPr>
-      <w:r>
-        <w:rPr>
-          <w:rFonts w:ascii="Times New Roman" w:hAnsi="Times New Roman" w:cs="Times New Roman"/>
-          <w:sz w:val="28"/>
-          <w:szCs w:val="28"/>
-        </w:rPr>
-        <w:lastRenderedPageBreak/>
+          <w:sz w:val="28"/>
+          <w:szCs w:val="28"/>
+        </w:rPr>
+      </w:pPr>
+      <w:r>
+        <w:rPr>
+          <w:rFonts w:ascii="Times New Roman" w:hAnsi="Times New Roman" w:cs="Times New Roman"/>
+          <w:sz w:val="28"/>
+          <w:szCs w:val="28"/>
+        </w:rPr>
         <w:t xml:space="preserve">Функция </w:t>
       </w:r>
       <w:proofErr w:type="spellStart"/>
@@ -2304,8 +2544,9 @@
           <w:i/>
           <w:sz w:val="28"/>
           <w:szCs w:val="28"/>
-        </w:rPr>
-        <w:t>rewriteFormula</w:t>
+          <w:lang w:val="en-US"/>
+        </w:rPr>
+        <w:t>calculateFormula</w:t>
       </w:r>
       <w:proofErr w:type="spellEnd"/>
       <w:r>
@@ -2314,48 +2555,9 @@
           <w:i/>
           <w:sz w:val="28"/>
           <w:szCs w:val="28"/>
-        </w:rPr>
-        <w:t>(</w:t>
-      </w:r>
-      <w:proofErr w:type="spellStart"/>
-      <w:r>
-        <w:rPr>
-          <w:rFonts w:ascii="Times New Roman" w:hAnsi="Times New Roman" w:cs="Times New Roman"/>
-          <w:i/>
-          <w:sz w:val="28"/>
-          <w:szCs w:val="28"/>
-        </w:rPr>
-        <w:t>formula</w:t>
-      </w:r>
-      <w:proofErr w:type="spellEnd"/>
-      <w:r>
-        <w:rPr>
-          <w:rFonts w:ascii="Times New Roman" w:hAnsi="Times New Roman" w:cs="Times New Roman"/>
-          <w:i/>
-          <w:sz w:val="28"/>
-          <w:szCs w:val="28"/>
-        </w:rPr>
-        <w:t xml:space="preserve">, </w:t>
-      </w:r>
-      <w:proofErr w:type="spellStart"/>
-      <w:r>
-        <w:rPr>
-          <w:rFonts w:ascii="Times New Roman" w:hAnsi="Times New Roman" w:cs="Times New Roman"/>
-          <w:i/>
-          <w:sz w:val="28"/>
-          <w:szCs w:val="28"/>
-        </w:rPr>
-        <w:t>truthTable</w:t>
-      </w:r>
-      <w:proofErr w:type="spellEnd"/>
-      <w:r>
-        <w:rPr>
-          <w:rFonts w:ascii="Times New Roman" w:hAnsi="Times New Roman" w:cs="Times New Roman"/>
-          <w:i/>
-          <w:sz w:val="28"/>
-          <w:szCs w:val="28"/>
-        </w:rPr>
-        <w:t>)</w:t>
+          <w:lang w:val="en-US"/>
+        </w:rPr>
+        <w:t>(formula)</w:t>
       </w:r>
     </w:p>
     <w:p>
@@ -2363,23 +2565,23 @@
         <w:pStyle w:val="a4"/>
         <w:rPr>
           <w:rFonts w:ascii="Times New Roman" w:hAnsi="Times New Roman" w:cs="Times New Roman"/>
-          <w:sz w:val="24"/>
-          <w:szCs w:val="24"/>
+          <w:sz w:val="28"/>
+          <w:szCs w:val="28"/>
         </w:rPr>
       </w:pPr>
       <w:r>
         <w:rPr>
           <w:rFonts w:ascii="Times New Roman" w:hAnsi="Times New Roman" w:cs="Times New Roman"/>
           <w:noProof/>
-          <w:sz w:val="24"/>
-          <w:szCs w:val="24"/>
+          <w:sz w:val="28"/>
+          <w:szCs w:val="28"/>
           <w:lang w:eastAsia="ru-RU"/>
         </w:rPr>
         <w:drawing>
           <wp:inline distT="0" distB="0" distL="0" distR="0">
-            <wp:extent cx="3615070" cy="9274217"/>
-            <wp:effectExtent l="0" t="0" r="4445" b="3175"/>
-            <wp:docPr id="6" name="Рисунок 6"/>
+            <wp:extent cx="3212499" cy="9047093"/>
+            <wp:effectExtent l="0" t="0" r="6985" b="1905"/>
+            <wp:docPr id="15" name="Рисунок 15"/>
             <wp:cNvGraphicFramePr>
               <a:graphicFrameLocks xmlns:a="http://schemas.openxmlformats.org/drawingml/2006/main" noChangeAspect="1"/>
             </wp:cNvGraphicFramePr>
@@ -2387,7 +2589,7 @@
               <a:graphicData uri="http://schemas.openxmlformats.org/drawingml/2006/picture">
                 <pic:pic xmlns:pic="http://schemas.openxmlformats.org/drawingml/2006/picture">
                   <pic:nvPicPr>
-                    <pic:cNvPr id="0" name="rewriteFormula.png"/>
+                    <pic:cNvPr id="15" name="calculateFormula.png"/>
                     <pic:cNvPicPr/>
                   </pic:nvPicPr>
                   <pic:blipFill>
@@ -2405,7 +2607,7 @@
                   <pic:spPr>
                     <a:xfrm>
                       <a:off x="0" y="0"/>
-                      <a:ext cx="3614611" cy="9273040"/>
+                      <a:ext cx="3222030" cy="9073935"/>
                     </a:xfrm>
                     <a:prstGeom prst="rect">
                       <a:avLst/>
@@ -2426,17 +2628,34 @@
           <w:rFonts w:ascii="Times New Roman" w:hAnsi="Times New Roman" w:cs="Times New Roman"/>
           <w:sz w:val="24"/>
           <w:szCs w:val="24"/>
+        </w:rPr>
+      </w:pPr>
+      <w:r>
+        <w:rPr>
+          <w:rFonts w:ascii="Times New Roman" w:hAnsi="Times New Roman" w:cs="Times New Roman"/>
+          <w:sz w:val="24"/>
+          <w:szCs w:val="24"/>
+        </w:rPr>
+        <w:t xml:space="preserve">Рисунок </w:t>
+      </w:r>
+      <w:r>
+        <w:rPr>
+          <w:rFonts w:ascii="Times New Roman" w:hAnsi="Times New Roman" w:cs="Times New Roman"/>
+          <w:sz w:val="24"/>
+          <w:szCs w:val="24"/>
           <w:lang w:val="en-US"/>
         </w:rPr>
-      </w:pPr>
-      <w:r>
-        <w:rPr>
-          <w:rFonts w:ascii="Times New Roman" w:hAnsi="Times New Roman" w:cs="Times New Roman"/>
-          <w:sz w:val="24"/>
-          <w:szCs w:val="24"/>
-        </w:rPr>
-        <w:t>Рисунок</w:t>
-      </w:r>
+        <w:t>5</w:t>
+      </w:r>
+      <w:r>
+        <w:rPr>
+          <w:rFonts w:ascii="Times New Roman" w:hAnsi="Times New Roman" w:cs="Times New Roman"/>
+          <w:sz w:val="24"/>
+          <w:szCs w:val="24"/>
+        </w:rPr>
+        <w:t xml:space="preserve"> – функция </w:t>
+      </w:r>
+      <w:proofErr w:type="spellStart"/>
       <w:r>
         <w:rPr>
           <w:rFonts w:ascii="Times New Roman" w:hAnsi="Times New Roman" w:cs="Times New Roman"/>
@@ -2444,7 +2663,16 @@
           <w:szCs w:val="24"/>
           <w:lang w:val="en-US"/>
         </w:rPr>
-        <w:t xml:space="preserve"> </w:t>
+        <w:t>calculateFormula</w:t>
+      </w:r>
+      <w:proofErr w:type="spellEnd"/>
+      <w:r>
+        <w:rPr>
+          <w:rFonts w:ascii="Times New Roman" w:hAnsi="Times New Roman" w:cs="Times New Roman"/>
+          <w:sz w:val="24"/>
+          <w:szCs w:val="24"/>
+        </w:rPr>
+        <w:t>(</w:t>
       </w:r>
       <w:r>
         <w:rPr>
@@ -2453,45 +2681,16 @@
           <w:szCs w:val="24"/>
           <w:lang w:val="en-US"/>
         </w:rPr>
-        <w:t>4</w:t>
-      </w:r>
-      <w:r>
-        <w:rPr>
-          <w:rFonts w:ascii="Times New Roman" w:hAnsi="Times New Roman" w:cs="Times New Roman"/>
-          <w:sz w:val="24"/>
-          <w:szCs w:val="24"/>
-          <w:lang w:val="en-US"/>
-        </w:rPr>
-        <w:t xml:space="preserve"> – </w:t>
-      </w:r>
-      <w:r>
-        <w:rPr>
-          <w:rFonts w:ascii="Times New Roman" w:hAnsi="Times New Roman" w:cs="Times New Roman"/>
-          <w:sz w:val="24"/>
-          <w:szCs w:val="24"/>
-        </w:rPr>
-        <w:t>функция</w:t>
-      </w:r>
-      <w:r>
-        <w:rPr>
-          <w:rFonts w:ascii="Times New Roman" w:hAnsi="Times New Roman" w:cs="Times New Roman"/>
-          <w:sz w:val="24"/>
-          <w:szCs w:val="24"/>
-          <w:lang w:val="en-US"/>
-        </w:rPr>
-        <w:t xml:space="preserve"> </w:t>
-      </w:r>
-      <w:proofErr w:type="spellStart"/>
-      <w:r>
-        <w:rPr>
-          <w:rFonts w:ascii="Times New Roman" w:hAnsi="Times New Roman" w:cs="Times New Roman"/>
-          <w:sz w:val="24"/>
-          <w:szCs w:val="24"/>
-          <w:lang w:val="en-US"/>
-        </w:rPr>
-        <w:t>rewriteFormula</w:t>
-      </w:r>
-      <w:proofErr w:type="spellEnd"/>
+        <w:t>formula</w:t>
+      </w:r>
+      <w:r>
+        <w:rPr>
+          <w:rFonts w:ascii="Times New Roman" w:hAnsi="Times New Roman" w:cs="Times New Roman"/>
+          <w:sz w:val="24"/>
+          <w:szCs w:val="24"/>
+        </w:rPr>
+        <w:t>)</w:t>
+      </w:r>
     </w:p>
     <w:p>
       <w:pPr>
@@ -2501,7 +2700,6 @@
           <w:rFonts w:ascii="Times New Roman" w:hAnsi="Times New Roman" w:cs="Times New Roman"/>
           <w:sz w:val="24"/>
           <w:szCs w:val="24"/>
-          <w:lang w:val="en-US"/>
         </w:rPr>
       </w:pPr>
     </w:p>
@@ -2534,9 +2732,8 @@
           <w:i/>
           <w:sz w:val="28"/>
           <w:szCs w:val="28"/>
-          <w:lang w:val="en-US"/>
-        </w:rPr>
-        <w:t>calculateFormula</w:t>
+        </w:rPr>
+        <w:t>calcSubFormula</w:t>
       </w:r>
       <w:proofErr w:type="spellEnd"/>
       <w:r>
@@ -2545,9 +2742,28 @@
           <w:i/>
           <w:sz w:val="28"/>
           <w:szCs w:val="28"/>
-          <w:lang w:val="en-US"/>
-        </w:rPr>
-        <w:t>(formula)</w:t>
+        </w:rPr>
+        <w:t>(</w:t>
+      </w:r>
+      <w:proofErr w:type="spellStart"/>
+      <w:r>
+        <w:rPr>
+          <w:rFonts w:ascii="Times New Roman" w:hAnsi="Times New Roman" w:cs="Times New Roman"/>
+          <w:i/>
+          <w:sz w:val="28"/>
+          <w:szCs w:val="28"/>
+        </w:rPr>
+        <w:t>formula</w:t>
+      </w:r>
+      <w:proofErr w:type="spellEnd"/>
+      <w:r>
+        <w:rPr>
+          <w:rFonts w:ascii="Times New Roman" w:hAnsi="Times New Roman" w:cs="Times New Roman"/>
+          <w:i/>
+          <w:sz w:val="28"/>
+          <w:szCs w:val="28"/>
+        </w:rPr>
+        <w:t>)</w:t>
       </w:r>
     </w:p>
     <w:p>
@@ -2559,6 +2775,7 @@
           <w:szCs w:val="28"/>
         </w:rPr>
       </w:pPr>
+      <w:bookmarkStart w:id="0" w:name="_GoBack"/>
       <w:r>
         <w:rPr>
           <w:rFonts w:ascii="Times New Roman" w:hAnsi="Times New Roman" w:cs="Times New Roman"/>
@@ -2569,9 +2786,9 @@
         </w:rPr>
         <w:drawing>
           <wp:inline distT="0" distB="0" distL="0" distR="0">
-            <wp:extent cx="3277037" cy="9335386"/>
-            <wp:effectExtent l="0" t="0" r="0" b="0"/>
-            <wp:docPr id="7" name="Рисунок 7"/>
+            <wp:extent cx="1983958" cy="9425305"/>
+            <wp:effectExtent l="0" t="0" r="0" b="4445"/>
+            <wp:docPr id="16" name="Рисунок 16"/>
             <wp:cNvGraphicFramePr>
               <a:graphicFrameLocks xmlns:a="http://schemas.openxmlformats.org/drawingml/2006/main" noChangeAspect="1"/>
             </wp:cNvGraphicFramePr>
@@ -2579,11 +2796,11 @@
               <a:graphicData uri="http://schemas.openxmlformats.org/drawingml/2006/picture">
                 <pic:pic xmlns:pic="http://schemas.openxmlformats.org/drawingml/2006/picture">
                   <pic:nvPicPr>
-                    <pic:cNvPr id="0" name="calculateFormula.png"/>
+                    <pic:cNvPr id="16" name="calcSubFormula.png"/>
                     <pic:cNvPicPr/>
                   </pic:nvPicPr>
                   <pic:blipFill>
-                    <a:blip r:embed="rId10">
+                    <a:blip r:embed="rId10" cstate="print">
                       <a:extLst>
                         <a:ext uri="{28A0092B-C50C-407E-A947-70E740481C1C}">
                           <a14:useLocalDpi xmlns:a14="http://schemas.microsoft.com/office/drawing/2010/main" val="0"/>
@@ -2597,7 +2814,7 @@
                   <pic:spPr>
                     <a:xfrm>
                       <a:off x="0" y="0"/>
-                      <a:ext cx="3286350" cy="9361917"/>
+                      <a:ext cx="1984638" cy="9428536"/>
                     </a:xfrm>
                     <a:prstGeom prst="rect">
                       <a:avLst/>
@@ -2609,17 +2826,15 @@
           </wp:inline>
         </w:drawing>
       </w:r>
-    </w:p>
-    <w:p>
-      <w:pPr>
-        <w:pStyle w:val="a4"/>
-        <w:ind w:left="1428" w:firstLine="696"/>
-        <w:rPr>
-          <w:rFonts w:ascii="Times New Roman" w:hAnsi="Times New Roman" w:cs="Times New Roman"/>
-          <w:sz w:val="24"/>
-          <w:szCs w:val="24"/>
-        </w:rPr>
-      </w:pPr>
+      <w:bookmarkEnd w:id="0"/>
+      <w:r>
+        <w:rPr>
+          <w:rFonts w:ascii="Times New Roman" w:hAnsi="Times New Roman" w:cs="Times New Roman"/>
+          <w:sz w:val="28"/>
+          <w:szCs w:val="28"/>
+        </w:rPr>
+        <w:br/>
+      </w:r>
       <w:r>
         <w:rPr>
           <w:rFonts w:ascii="Times New Roman" w:hAnsi="Times New Roman" w:cs="Times New Roman"/>
@@ -2633,9 +2848,8 @@
           <w:rFonts w:ascii="Times New Roman" w:hAnsi="Times New Roman" w:cs="Times New Roman"/>
           <w:sz w:val="24"/>
           <w:szCs w:val="24"/>
-          <w:lang w:val="en-US"/>
-        </w:rPr>
-        <w:t>5</w:t>
+        </w:rPr>
+        <w:t>6</w:t>
       </w:r>
       <w:r>
         <w:rPr>
@@ -2651,9 +2865,8 @@
           <w:rFonts w:ascii="Times New Roman" w:hAnsi="Times New Roman" w:cs="Times New Roman"/>
           <w:sz w:val="24"/>
           <w:szCs w:val="24"/>
-          <w:lang w:val="en-US"/>
-        </w:rPr>
-        <w:t>calculateFormula</w:t>
+        </w:rPr>
+        <w:t>calcSubFormula</w:t>
       </w:r>
       <w:proofErr w:type="spellEnd"/>
       <w:r>
@@ -2664,15 +2877,16 @@
         </w:rPr>
         <w:t>(</w:t>
       </w:r>
-      <w:r>
-        <w:rPr>
-          <w:rFonts w:ascii="Times New Roman" w:hAnsi="Times New Roman" w:cs="Times New Roman"/>
-          <w:sz w:val="24"/>
-          <w:szCs w:val="24"/>
-          <w:lang w:val="en-US"/>
+      <w:proofErr w:type="spellStart"/>
+      <w:r>
+        <w:rPr>
+          <w:rFonts w:ascii="Times New Roman" w:hAnsi="Times New Roman" w:cs="Times New Roman"/>
+          <w:sz w:val="24"/>
+          <w:szCs w:val="24"/>
         </w:rPr>
         <w:t>formula</w:t>
       </w:r>
+      <w:proofErr w:type="spellEnd"/>
       <w:r>
         <w:rPr>
           <w:rFonts w:ascii="Times New Roman" w:hAnsi="Times New Roman" w:cs="Times New Roman"/>
@@ -2681,51 +2895,70 @@
         </w:rPr>
         <w:t>)</w:t>
       </w:r>
-    </w:p>
-    <w:p>
-      <w:pPr>
-        <w:pStyle w:val="a4"/>
-        <w:ind w:left="1428" w:firstLine="696"/>
-        <w:rPr>
-          <w:rFonts w:ascii="Times New Roman" w:hAnsi="Times New Roman" w:cs="Times New Roman"/>
-          <w:sz w:val="24"/>
-          <w:szCs w:val="24"/>
-        </w:rPr>
-      </w:pPr>
+      <w:r>
+        <w:rPr>
+          <w:rFonts w:ascii="Times New Roman" w:hAnsi="Times New Roman" w:cs="Times New Roman"/>
+          <w:sz w:val="24"/>
+          <w:szCs w:val="24"/>
+        </w:rPr>
+        <w:tab/>
+      </w:r>
+    </w:p>
+    <w:p>
+      <w:pPr>
+        <w:jc w:val="both"/>
+        <w:rPr>
+          <w:rFonts w:ascii="Times New Roman" w:hAnsi="Times New Roman" w:cs="Times New Roman"/>
+          <w:b/>
+          <w:sz w:val="28"/>
+          <w:szCs w:val="28"/>
+        </w:rPr>
+      </w:pPr>
+      <w:r>
+        <w:rPr>
+          <w:rFonts w:ascii="Times New Roman" w:hAnsi="Times New Roman" w:cs="Times New Roman"/>
+          <w:b/>
+          <w:sz w:val="28"/>
+          <w:szCs w:val="28"/>
+        </w:rPr>
+        <w:lastRenderedPageBreak/>
+        <w:t>Тесты:</w:t>
+      </w:r>
     </w:p>
     <w:p>
       <w:pPr>
         <w:pStyle w:val="a4"/>
         <w:numPr>
           <w:ilvl w:val="0"/>
-          <w:numId w:val="7"/>
+          <w:numId w:val="9"/>
         </w:numPr>
-        <w:rPr>
-          <w:rFonts w:ascii="Times New Roman" w:hAnsi="Times New Roman" w:cs="Times New Roman"/>
-          <w:sz w:val="28"/>
-          <w:szCs w:val="28"/>
-        </w:rPr>
-      </w:pPr>
-      <w:r>
-        <w:rPr>
-          <w:rFonts w:ascii="Times New Roman" w:hAnsi="Times New Roman" w:cs="Times New Roman"/>
-          <w:sz w:val="28"/>
-          <w:szCs w:val="28"/>
-        </w:rPr>
-        <w:lastRenderedPageBreak/>
-        <w:t xml:space="preserve">Функция </w:t>
-      </w:r>
-      <w:proofErr w:type="spellStart"/>
-      <w:r>
+        <w:jc w:val="both"/>
+        <w:rPr>
+          <w:rFonts w:ascii="Times New Roman" w:hAnsi="Times New Roman" w:cs="Times New Roman"/>
+          <w:sz w:val="28"/>
+          <w:szCs w:val="28"/>
+        </w:rPr>
+      </w:pPr>
+      <w:r>
+        <w:rPr>
+          <w:rFonts w:ascii="Times New Roman" w:hAnsi="Times New Roman" w:cs="Times New Roman"/>
+          <w:sz w:val="28"/>
+          <w:szCs w:val="28"/>
+        </w:rPr>
+        <w:t>Тест 1:</w:t>
+      </w:r>
+    </w:p>
+    <w:p>
+      <w:pPr>
+        <w:pStyle w:val="a4"/>
+        <w:jc w:val="both"/>
         <w:rPr>
           <w:rFonts w:ascii="Times New Roman" w:hAnsi="Times New Roman" w:cs="Times New Roman"/>
           <w:i/>
           <w:sz w:val="28"/>
           <w:szCs w:val="28"/>
         </w:rPr>
-        <w:t>calcSubFormula</w:t>
-      </w:r>
-      <w:proofErr w:type="spellEnd"/>
+      </w:pPr>
       <w:r>
         <w:rPr>
           <w:rFonts w:ascii="Times New Roman" w:hAnsi="Times New Roman" w:cs="Times New Roman"/>
@@ -2733,9 +2966,8 @@
           <w:sz w:val="28"/>
           <w:szCs w:val="28"/>
         </w:rPr>
-        <w:t>(</w:t>
-      </w:r>
-      <w:proofErr w:type="spellStart"/>
+        <w:t xml:space="preserve">Вход: </w:t>
+      </w:r>
       <w:r>
         <w:rPr>
           <w:rFonts w:ascii="Times New Roman" w:hAnsi="Times New Roman" w:cs="Times New Roman"/>
@@ -2743,41 +2975,29 @@
           <w:sz w:val="28"/>
           <w:szCs w:val="28"/>
         </w:rPr>
-        <w:t>formula</w:t>
-      </w:r>
-      <w:proofErr w:type="spellEnd"/>
-      <w:r>
-        <w:rPr>
-          <w:rFonts w:ascii="Times New Roman" w:hAnsi="Times New Roman" w:cs="Times New Roman"/>
-          <w:i/>
-          <w:sz w:val="28"/>
-          <w:szCs w:val="28"/>
-        </w:rPr>
-        <w:t>)</w:t>
+        <w:t>((!A)-&gt;B)</w:t>
       </w:r>
     </w:p>
     <w:p>
       <w:pPr>
         <w:pStyle w:val="a4"/>
-        <w:rPr>
-          <w:rFonts w:ascii="Times New Roman" w:hAnsi="Times New Roman" w:cs="Times New Roman"/>
-          <w:sz w:val="28"/>
-          <w:szCs w:val="28"/>
-        </w:rPr>
-      </w:pPr>
-      <w:r>
-        <w:rPr>
-          <w:rFonts w:ascii="Times New Roman" w:hAnsi="Times New Roman" w:cs="Times New Roman"/>
+        <w:jc w:val="center"/>
+        <w:rPr>
+          <w:rFonts w:ascii="Times New Roman" w:hAnsi="Times New Roman" w:cs="Times New Roman"/>
+          <w:sz w:val="28"/>
+          <w:szCs w:val="28"/>
+        </w:rPr>
+      </w:pPr>
+      <w:r>
+        <w:rPr>
           <w:noProof/>
-          <w:sz w:val="28"/>
-          <w:szCs w:val="28"/>
           <w:lang w:eastAsia="ru-RU"/>
         </w:rPr>
         <w:drawing>
-          <wp:inline distT="0" distB="0" distL="0" distR="0">
-            <wp:extent cx="1988495" cy="9484242"/>
-            <wp:effectExtent l="0" t="0" r="0" b="3175"/>
-            <wp:docPr id="9" name="Рисунок 9"/>
+          <wp:inline distT="0" distB="0" distL="0" distR="0" wp14:anchorId="68ED1127" wp14:editId="2E74DA69">
+            <wp:extent cx="3795823" cy="3751946"/>
+            <wp:effectExtent l="0" t="0" r="0" b="1270"/>
+            <wp:docPr id="1" name="Рисунок 1"/>
             <wp:cNvGraphicFramePr>
               <a:graphicFrameLocks xmlns:a="http://schemas.openxmlformats.org/drawingml/2006/main" noChangeAspect="1"/>
             </wp:cNvGraphicFramePr>
@@ -2785,17 +3005,11 @@
               <a:graphicData uri="http://schemas.openxmlformats.org/drawingml/2006/picture">
                 <pic:pic xmlns:pic="http://schemas.openxmlformats.org/drawingml/2006/picture">
                   <pic:nvPicPr>
-                    <pic:cNvPr id="0" name="calcSubFormula.png"/>
+                    <pic:cNvPr id="0" name=""/>
                     <pic:cNvPicPr/>
                   </pic:nvPicPr>
                   <pic:blipFill>
-                    <a:blip r:embed="rId11" cstate="print">
-                      <a:extLst>
-                        <a:ext uri="{28A0092B-C50C-407E-A947-70E740481C1C}">
-                          <a14:useLocalDpi xmlns:a14="http://schemas.microsoft.com/office/drawing/2010/main" val="0"/>
-                        </a:ext>
-                      </a:extLst>
-                    </a:blip>
+                    <a:blip r:embed="rId11"/>
                     <a:stretch>
                       <a:fillRect/>
                     </a:stretch>
@@ -2803,7 +3017,7 @@
                   <pic:spPr>
                     <a:xfrm>
                       <a:off x="0" y="0"/>
-                      <a:ext cx="1990398" cy="9493317"/>
+                      <a:ext cx="3799513" cy="3755593"/>
                     </a:xfrm>
                     <a:prstGeom prst="rect">
                       <a:avLst/>
@@ -2815,14 +3029,18 @@
           </wp:inline>
         </w:drawing>
       </w:r>
-      <w:r>
-        <w:rPr>
-          <w:rFonts w:ascii="Times New Roman" w:hAnsi="Times New Roman" w:cs="Times New Roman"/>
-          <w:sz w:val="28"/>
-          <w:szCs w:val="28"/>
-        </w:rPr>
-        <w:br/>
-      </w:r>
+    </w:p>
+    <w:p>
+      <w:pPr>
+        <w:pStyle w:val="a4"/>
+        <w:ind w:left="1428" w:firstLine="696"/>
+        <w:jc w:val="center"/>
+        <w:rPr>
+          <w:rFonts w:ascii="Times New Roman" w:hAnsi="Times New Roman" w:cs="Times New Roman"/>
+          <w:sz w:val="24"/>
+          <w:szCs w:val="24"/>
+        </w:rPr>
+      </w:pPr>
       <w:r>
         <w:rPr>
           <w:rFonts w:ascii="Times New Roman" w:hAnsi="Times New Roman" w:cs="Times New Roman"/>
@@ -2837,81 +3055,26 @@
           <w:sz w:val="24"/>
           <w:szCs w:val="24"/>
         </w:rPr>
-        <w:t>6</w:t>
-      </w:r>
-      <w:r>
-        <w:rPr>
-          <w:rFonts w:ascii="Times New Roman" w:hAnsi="Times New Roman" w:cs="Times New Roman"/>
-          <w:sz w:val="24"/>
-          <w:szCs w:val="24"/>
-        </w:rPr>
-        <w:t xml:space="preserve"> – функция </w:t>
-      </w:r>
-      <w:proofErr w:type="spellStart"/>
-      <w:r>
-        <w:rPr>
-          <w:rFonts w:ascii="Times New Roman" w:hAnsi="Times New Roman" w:cs="Times New Roman"/>
-          <w:sz w:val="24"/>
-          <w:szCs w:val="24"/>
-        </w:rPr>
-        <w:t>calcSubFormula</w:t>
-      </w:r>
-      <w:proofErr w:type="spellEnd"/>
-      <w:r>
-        <w:rPr>
-          <w:rFonts w:ascii="Times New Roman" w:hAnsi="Times New Roman" w:cs="Times New Roman"/>
-          <w:sz w:val="24"/>
-          <w:szCs w:val="24"/>
-        </w:rPr>
-        <w:t>(</w:t>
-      </w:r>
-      <w:proofErr w:type="spellStart"/>
-      <w:r>
-        <w:rPr>
-          <w:rFonts w:ascii="Times New Roman" w:hAnsi="Times New Roman" w:cs="Times New Roman"/>
-          <w:sz w:val="24"/>
-          <w:szCs w:val="24"/>
-        </w:rPr>
-        <w:t>formula</w:t>
-      </w:r>
-      <w:proofErr w:type="spellEnd"/>
-      <w:r>
-        <w:rPr>
-          <w:rFonts w:ascii="Times New Roman" w:hAnsi="Times New Roman" w:cs="Times New Roman"/>
-          <w:sz w:val="24"/>
-          <w:szCs w:val="24"/>
-        </w:rPr>
-        <w:t>)</w:t>
-      </w:r>
-      <w:r>
-        <w:rPr>
-          <w:rFonts w:ascii="Times New Roman" w:hAnsi="Times New Roman" w:cs="Times New Roman"/>
-          <w:sz w:val="24"/>
-          <w:szCs w:val="24"/>
-        </w:rPr>
-        <w:tab/>
-      </w:r>
-    </w:p>
-    <w:p>
-      <w:pPr>
-        <w:jc w:val="both"/>
-        <w:rPr>
-          <w:rFonts w:ascii="Times New Roman" w:hAnsi="Times New Roman" w:cs="Times New Roman"/>
-          <w:b/>
-          <w:sz w:val="28"/>
-          <w:szCs w:val="28"/>
-        </w:rPr>
-      </w:pPr>
-      <w:r>
-        <w:rPr>
-          <w:rFonts w:ascii="Times New Roman" w:hAnsi="Times New Roman" w:cs="Times New Roman"/>
-          <w:b/>
-          <w:sz w:val="28"/>
-          <w:szCs w:val="28"/>
-        </w:rPr>
-        <w:lastRenderedPageBreak/>
-        <w:t>Тесты:</w:t>
-      </w:r>
+        <w:t>7</w:t>
+      </w:r>
+      <w:r>
+        <w:rPr>
+          <w:rFonts w:ascii="Times New Roman" w:hAnsi="Times New Roman" w:cs="Times New Roman"/>
+          <w:sz w:val="24"/>
+          <w:szCs w:val="24"/>
+        </w:rPr>
+        <w:t xml:space="preserve"> – Тест 1</w:t>
+      </w:r>
+    </w:p>
+    <w:p>
+      <w:pPr>
+        <w:pStyle w:val="a4"/>
+        <w:rPr>
+          <w:rFonts w:ascii="Times New Roman" w:hAnsi="Times New Roman" w:cs="Times New Roman"/>
+          <w:sz w:val="28"/>
+          <w:szCs w:val="28"/>
+        </w:rPr>
+      </w:pPr>
     </w:p>
     <w:p>
       <w:pPr>
@@ -2920,20 +3083,19 @@
           <w:ilvl w:val="0"/>
           <w:numId w:val="9"/>
         </w:numPr>
-        <w:jc w:val="both"/>
-        <w:rPr>
-          <w:rFonts w:ascii="Times New Roman" w:hAnsi="Times New Roman" w:cs="Times New Roman"/>
-          <w:sz w:val="28"/>
-          <w:szCs w:val="28"/>
-        </w:rPr>
-      </w:pPr>
-      <w:r>
-        <w:rPr>
-          <w:rFonts w:ascii="Times New Roman" w:hAnsi="Times New Roman" w:cs="Times New Roman"/>
-          <w:sz w:val="28"/>
-          <w:szCs w:val="28"/>
-        </w:rPr>
-        <w:t>Тест 1:</w:t>
+        <w:rPr>
+          <w:rFonts w:ascii="Times New Roman" w:hAnsi="Times New Roman" w:cs="Times New Roman"/>
+          <w:sz w:val="28"/>
+          <w:szCs w:val="28"/>
+        </w:rPr>
+      </w:pPr>
+      <w:r>
+        <w:rPr>
+          <w:rFonts w:ascii="Times New Roman" w:hAnsi="Times New Roman" w:cs="Times New Roman"/>
+          <w:sz w:val="28"/>
+          <w:szCs w:val="28"/>
+        </w:rPr>
+        <w:t>Тест 2:</w:t>
       </w:r>
     </w:p>
     <w:p>
@@ -2963,7 +3125,7 @@
           <w:sz w:val="28"/>
           <w:szCs w:val="28"/>
         </w:rPr>
-        <w:t>((!A)-&gt;B)</w:t>
+        <w:t>((!A)&amp;A)</w:t>
       </w:r>
     </w:p>
     <w:p>
@@ -2972,6 +3134,7 @@
         <w:jc w:val="center"/>
         <w:rPr>
           <w:rFonts w:ascii="Times New Roman" w:hAnsi="Times New Roman" w:cs="Times New Roman"/>
+          <w:i/>
           <w:sz w:val="28"/>
           <w:szCs w:val="28"/>
         </w:rPr>
@@ -2982,10 +3145,10 @@
           <w:lang w:eastAsia="ru-RU"/>
         </w:rPr>
         <w:drawing>
-          <wp:inline distT="0" distB="0" distL="0" distR="0" wp14:anchorId="68ED1127" wp14:editId="2E74DA69">
-            <wp:extent cx="3795823" cy="3751946"/>
-            <wp:effectExtent l="0" t="0" r="0" b="1270"/>
-            <wp:docPr id="1" name="Рисунок 1"/>
+          <wp:inline distT="0" distB="0" distL="0" distR="0" wp14:anchorId="2852EBEA" wp14:editId="4C05C0C4">
+            <wp:extent cx="3870251" cy="3968117"/>
+            <wp:effectExtent l="0" t="0" r="0" b="0"/>
+            <wp:docPr id="2" name="Рисунок 2"/>
             <wp:cNvGraphicFramePr>
               <a:graphicFrameLocks xmlns:a="http://schemas.openxmlformats.org/drawingml/2006/main" noChangeAspect="1"/>
             </wp:cNvGraphicFramePr>
@@ -3005,7 +3168,7 @@
                   <pic:spPr>
                     <a:xfrm>
                       <a:off x="0" y="0"/>
-                      <a:ext cx="3799513" cy="3755593"/>
+                      <a:ext cx="3876151" cy="3974166"/>
                     </a:xfrm>
                     <a:prstGeom prst="rect">
                       <a:avLst/>
@@ -3043,20 +3206,21 @@
           <w:sz w:val="24"/>
           <w:szCs w:val="24"/>
         </w:rPr>
-        <w:t>7</w:t>
-      </w:r>
-      <w:r>
-        <w:rPr>
-          <w:rFonts w:ascii="Times New Roman" w:hAnsi="Times New Roman" w:cs="Times New Roman"/>
-          <w:sz w:val="24"/>
-          <w:szCs w:val="24"/>
-        </w:rPr>
-        <w:t xml:space="preserve"> – Тест 1</w:t>
+        <w:t>8</w:t>
+      </w:r>
+      <w:r>
+        <w:rPr>
+          <w:rFonts w:ascii="Times New Roman" w:hAnsi="Times New Roman" w:cs="Times New Roman"/>
+          <w:sz w:val="24"/>
+          <w:szCs w:val="24"/>
+        </w:rPr>
+        <w:t xml:space="preserve"> – Тест 2</w:t>
       </w:r>
     </w:p>
     <w:p>
       <w:pPr>
         <w:pStyle w:val="a4"/>
+        <w:jc w:val="both"/>
         <w:rPr>
           <w:rFonts w:ascii="Times New Roman" w:hAnsi="Times New Roman" w:cs="Times New Roman"/>
           <w:sz w:val="28"/>
@@ -3083,37 +3247,8 @@
           <w:sz w:val="28"/>
           <w:szCs w:val="28"/>
         </w:rPr>
-        <w:t>Тест 2:</w:t>
-      </w:r>
-    </w:p>
-    <w:p>
-      <w:pPr>
-        <w:pStyle w:val="a4"/>
-        <w:jc w:val="both"/>
-        <w:rPr>
-          <w:rFonts w:ascii="Times New Roman" w:hAnsi="Times New Roman" w:cs="Times New Roman"/>
-          <w:i/>
-          <w:sz w:val="28"/>
-          <w:szCs w:val="28"/>
-        </w:rPr>
-      </w:pPr>
-      <w:r>
-        <w:rPr>
-          <w:rFonts w:ascii="Times New Roman" w:hAnsi="Times New Roman" w:cs="Times New Roman"/>
-          <w:i/>
-          <w:sz w:val="28"/>
-          <w:szCs w:val="28"/>
-        </w:rPr>
-        <w:t xml:space="preserve">Вход: </w:t>
-      </w:r>
-      <w:r>
-        <w:rPr>
-          <w:rFonts w:ascii="Times New Roman" w:hAnsi="Times New Roman" w:cs="Times New Roman"/>
-          <w:i/>
-          <w:sz w:val="28"/>
-          <w:szCs w:val="28"/>
-        </w:rPr>
-        <w:t>((!A)&amp;A)</w:t>
+        <w:lastRenderedPageBreak/>
+        <w:t>Тест 3:</w:t>
       </w:r>
     </w:p>
     <w:p>
@@ -3122,21 +3257,50 @@
         <w:jc w:val="center"/>
         <w:rPr>
           <w:rFonts w:ascii="Times New Roman" w:hAnsi="Times New Roman" w:cs="Times New Roman"/>
+          <w:sz w:val="24"/>
+          <w:szCs w:val="24"/>
+          <w:lang w:val="en-US"/>
+        </w:rPr>
+      </w:pPr>
+      <w:r>
+        <w:rPr>
+          <w:rFonts w:ascii="Times New Roman" w:hAnsi="Times New Roman" w:cs="Times New Roman"/>
           <w:i/>
           <w:sz w:val="28"/>
           <w:szCs w:val="28"/>
         </w:rPr>
-      </w:pPr>
+        <w:t>Вход</w:t>
+      </w:r>
+      <w:r>
+        <w:rPr>
+          <w:rFonts w:ascii="Times New Roman" w:hAnsi="Times New Roman" w:cs="Times New Roman"/>
+          <w:i/>
+          <w:sz w:val="28"/>
+          <w:szCs w:val="28"/>
+          <w:lang w:val="en-US"/>
+        </w:rPr>
+        <w:t>:</w:t>
+      </w:r>
+      <w:r>
+        <w:rPr>
+          <w:rFonts w:ascii="Times New Roman" w:hAnsi="Times New Roman" w:cs="Times New Roman"/>
+          <w:i/>
+          <w:sz w:val="28"/>
+          <w:szCs w:val="28"/>
+          <w:lang w:val="en-US"/>
+        </w:rPr>
+        <w:t>(A|(((!A)|(!B))~((A~(B|(!C)))-&gt;(A&amp;((!A)|(A-&gt;(A-&gt;A))))</w:t>
+      </w:r>
       <w:r>
         <w:rPr>
           <w:noProof/>
           <w:lang w:eastAsia="ru-RU"/>
         </w:rPr>
         <w:drawing>
-          <wp:inline distT="0" distB="0" distL="0" distR="0" wp14:anchorId="2852EBEA" wp14:editId="4C05C0C4">
-            <wp:extent cx="3870251" cy="3968117"/>
-            <wp:effectExtent l="0" t="0" r="0" b="0"/>
-            <wp:docPr id="2" name="Рисунок 2"/>
+          <wp:inline distT="0" distB="0" distL="0" distR="0" wp14:anchorId="3826474B" wp14:editId="2F89C9A9">
+            <wp:extent cx="3707273" cy="3125972"/>
+            <wp:effectExtent l="0" t="0" r="7620" b="0"/>
+            <wp:docPr id="10" name="Рисунок 10"/>
             <wp:cNvGraphicFramePr>
               <a:graphicFrameLocks xmlns:a="http://schemas.openxmlformats.org/drawingml/2006/main" noChangeAspect="1"/>
             </wp:cNvGraphicFramePr>
@@ -3156,7 +3320,7 @@
                   <pic:spPr>
                     <a:xfrm>
                       <a:off x="0" y="0"/>
-                      <a:ext cx="3876151" cy="3974166"/>
+                      <a:ext cx="3722812" cy="3139075"/>
                     </a:xfrm>
                     <a:prstGeom prst="rect">
                       <a:avLst/>
@@ -3172,7 +3336,7 @@
     <w:p>
       <w:pPr>
         <w:pStyle w:val="a4"/>
-        <w:ind w:left="1428" w:firstLine="696"/>
+        <w:ind w:left="1428" w:hanging="1338"/>
         <w:jc w:val="center"/>
         <w:rPr>
           <w:rFonts w:ascii="Times New Roman" w:hAnsi="Times New Roman" w:cs="Times New Roman"/>
@@ -3193,22 +3357,22 @@
           <w:rFonts w:ascii="Times New Roman" w:hAnsi="Times New Roman" w:cs="Times New Roman"/>
           <w:sz w:val="24"/>
           <w:szCs w:val="24"/>
-        </w:rPr>
-        <w:t>8</w:t>
-      </w:r>
-      <w:r>
-        <w:rPr>
-          <w:rFonts w:ascii="Times New Roman" w:hAnsi="Times New Roman" w:cs="Times New Roman"/>
-          <w:sz w:val="24"/>
-          <w:szCs w:val="24"/>
-        </w:rPr>
-        <w:t xml:space="preserve"> – Тест 2</w:t>
+          <w:lang w:val="en-US"/>
+        </w:rPr>
+        <w:t>9</w:t>
+      </w:r>
+      <w:r>
+        <w:rPr>
+          <w:rFonts w:ascii="Times New Roman" w:hAnsi="Times New Roman" w:cs="Times New Roman"/>
+          <w:sz w:val="24"/>
+          <w:szCs w:val="24"/>
+        </w:rPr>
+        <w:t xml:space="preserve"> – Тест 3</w:t>
       </w:r>
     </w:p>
     <w:p>
       <w:pPr>
         <w:pStyle w:val="a4"/>
-        <w:jc w:val="both"/>
         <w:rPr>
           <w:rFonts w:ascii="Times New Roman" w:hAnsi="Times New Roman" w:cs="Times New Roman"/>
           <w:sz w:val="28"/>
@@ -3235,60 +3399,59 @@
           <w:sz w:val="28"/>
           <w:szCs w:val="28"/>
         </w:rPr>
-        <w:lastRenderedPageBreak/>
-        <w:t>Тест 3:</w:t>
+        <w:t>Тест 4:</w:t>
       </w:r>
     </w:p>
     <w:p>
       <w:pPr>
         <w:pStyle w:val="a4"/>
+        <w:jc w:val="both"/>
+        <w:rPr>
+          <w:rFonts w:ascii="Times New Roman" w:hAnsi="Times New Roman" w:cs="Times New Roman"/>
+          <w:i/>
+          <w:sz w:val="28"/>
+          <w:szCs w:val="28"/>
+          <w:lang w:val="en-US"/>
+        </w:rPr>
+      </w:pPr>
+      <w:r>
+        <w:rPr>
+          <w:rFonts w:ascii="Times New Roman" w:hAnsi="Times New Roman" w:cs="Times New Roman"/>
+          <w:i/>
+          <w:sz w:val="28"/>
+          <w:szCs w:val="28"/>
+        </w:rPr>
+        <w:t xml:space="preserve">Вход: </w:t>
+      </w:r>
+      <w:r>
+        <w:rPr>
+          <w:rFonts w:ascii="Times New Roman" w:hAnsi="Times New Roman" w:cs="Times New Roman"/>
+          <w:i/>
+          <w:sz w:val="28"/>
+          <w:szCs w:val="28"/>
+        </w:rPr>
+        <w:t>(((!A)|B)&amp;((!A)|(A|A)))</w:t>
+      </w:r>
+    </w:p>
+    <w:p>
+      <w:pPr>
         <w:jc w:val="center"/>
         <w:rPr>
           <w:rFonts w:ascii="Times New Roman" w:hAnsi="Times New Roman" w:cs="Times New Roman"/>
-          <w:sz w:val="24"/>
-          <w:szCs w:val="24"/>
-          <w:lang w:val="en-US"/>
-        </w:rPr>
-      </w:pPr>
-      <w:r>
-        <w:rPr>
-          <w:rFonts w:ascii="Times New Roman" w:hAnsi="Times New Roman" w:cs="Times New Roman"/>
-          <w:i/>
-          <w:sz w:val="28"/>
-          <w:szCs w:val="28"/>
-        </w:rPr>
-        <w:t>Вход</w:t>
-      </w:r>
-      <w:r>
-        <w:rPr>
-          <w:rFonts w:ascii="Times New Roman" w:hAnsi="Times New Roman" w:cs="Times New Roman"/>
-          <w:i/>
-          <w:sz w:val="28"/>
-          <w:szCs w:val="28"/>
-          <w:lang w:val="en-US"/>
-        </w:rPr>
-        <w:t>:</w:t>
-      </w:r>
-      <w:r>
-        <w:rPr>
-          <w:rFonts w:ascii="Times New Roman" w:hAnsi="Times New Roman" w:cs="Times New Roman"/>
-          <w:i/>
-          <w:sz w:val="28"/>
-          <w:szCs w:val="28"/>
-          <w:lang w:val="en-US"/>
-        </w:rPr>
-        <w:t>(A|(((!A)|(!B))~((A~(B|(!C)))-&gt;(A&amp;((!A)|(A-&gt;(A-&gt;A))))</w:t>
-      </w:r>
+          <w:sz w:val="28"/>
+          <w:szCs w:val="28"/>
+        </w:rPr>
+      </w:pPr>
       <w:r>
         <w:rPr>
           <w:noProof/>
           <w:lang w:eastAsia="ru-RU"/>
         </w:rPr>
         <w:drawing>
-          <wp:inline distT="0" distB="0" distL="0" distR="0" wp14:anchorId="3826474B" wp14:editId="2F89C9A9">
-            <wp:extent cx="3707273" cy="3125972"/>
-            <wp:effectExtent l="0" t="0" r="7620" b="0"/>
-            <wp:docPr id="10" name="Рисунок 10"/>
+          <wp:inline distT="0" distB="0" distL="0" distR="0" wp14:anchorId="305D2C22" wp14:editId="0172E282">
+            <wp:extent cx="3604437" cy="3452656"/>
+            <wp:effectExtent l="0" t="0" r="0" b="0"/>
+            <wp:docPr id="11" name="Рисунок 11"/>
             <wp:cNvGraphicFramePr>
               <a:graphicFrameLocks xmlns:a="http://schemas.openxmlformats.org/drawingml/2006/main" noChangeAspect="1"/>
             </wp:cNvGraphicFramePr>
@@ -3308,157 +3471,6 @@
                   <pic:spPr>
                     <a:xfrm>
                       <a:off x="0" y="0"/>
-                      <a:ext cx="3722812" cy="3139075"/>
-                    </a:xfrm>
-                    <a:prstGeom prst="rect">
-                      <a:avLst/>
-                    </a:prstGeom>
-                  </pic:spPr>
-                </pic:pic>
-              </a:graphicData>
-            </a:graphic>
-          </wp:inline>
-        </w:drawing>
-      </w:r>
-    </w:p>
-    <w:p>
-      <w:pPr>
-        <w:pStyle w:val="a4"/>
-        <w:ind w:left="1428" w:hanging="1338"/>
-        <w:jc w:val="center"/>
-        <w:rPr>
-          <w:rFonts w:ascii="Times New Roman" w:hAnsi="Times New Roman" w:cs="Times New Roman"/>
-          <w:sz w:val="24"/>
-          <w:szCs w:val="24"/>
-        </w:rPr>
-      </w:pPr>
-      <w:r>
-        <w:rPr>
-          <w:rFonts w:ascii="Times New Roman" w:hAnsi="Times New Roman" w:cs="Times New Roman"/>
-          <w:sz w:val="24"/>
-          <w:szCs w:val="24"/>
-        </w:rPr>
-        <w:t xml:space="preserve">Рисунок </w:t>
-      </w:r>
-      <w:r>
-        <w:rPr>
-          <w:rFonts w:ascii="Times New Roman" w:hAnsi="Times New Roman" w:cs="Times New Roman"/>
-          <w:sz w:val="24"/>
-          <w:szCs w:val="24"/>
-          <w:lang w:val="en-US"/>
-        </w:rPr>
-        <w:t>9</w:t>
-      </w:r>
-      <w:r>
-        <w:rPr>
-          <w:rFonts w:ascii="Times New Roman" w:hAnsi="Times New Roman" w:cs="Times New Roman"/>
-          <w:sz w:val="24"/>
-          <w:szCs w:val="24"/>
-        </w:rPr>
-        <w:t xml:space="preserve"> – Тест 3</w:t>
-      </w:r>
-    </w:p>
-    <w:p>
-      <w:pPr>
-        <w:pStyle w:val="a4"/>
-        <w:rPr>
-          <w:rFonts w:ascii="Times New Roman" w:hAnsi="Times New Roman" w:cs="Times New Roman"/>
-          <w:sz w:val="28"/>
-          <w:szCs w:val="28"/>
-        </w:rPr>
-      </w:pPr>
-    </w:p>
-    <w:p>
-      <w:pPr>
-        <w:pStyle w:val="a4"/>
-        <w:numPr>
-          <w:ilvl w:val="0"/>
-          <w:numId w:val="9"/>
-        </w:numPr>
-        <w:rPr>
-          <w:rFonts w:ascii="Times New Roman" w:hAnsi="Times New Roman" w:cs="Times New Roman"/>
-          <w:sz w:val="28"/>
-          <w:szCs w:val="28"/>
-        </w:rPr>
-      </w:pPr>
-      <w:r>
-        <w:rPr>
-          <w:rFonts w:ascii="Times New Roman" w:hAnsi="Times New Roman" w:cs="Times New Roman"/>
-          <w:sz w:val="28"/>
-          <w:szCs w:val="28"/>
-        </w:rPr>
-        <w:t>Тест 4:</w:t>
-      </w:r>
-    </w:p>
-    <w:p>
-      <w:pPr>
-        <w:pStyle w:val="a4"/>
-        <w:jc w:val="both"/>
-        <w:rPr>
-          <w:rFonts w:ascii="Times New Roman" w:hAnsi="Times New Roman" w:cs="Times New Roman"/>
-          <w:i/>
-          <w:sz w:val="28"/>
-          <w:szCs w:val="28"/>
-          <w:lang w:val="en-US"/>
-        </w:rPr>
-      </w:pPr>
-      <w:r>
-        <w:rPr>
-          <w:rFonts w:ascii="Times New Roman" w:hAnsi="Times New Roman" w:cs="Times New Roman"/>
-          <w:i/>
-          <w:sz w:val="28"/>
-          <w:szCs w:val="28"/>
-        </w:rPr>
-        <w:t xml:space="preserve">Вход: </w:t>
-      </w:r>
-      <w:r>
-        <w:rPr>
-          <w:rFonts w:ascii="Times New Roman" w:hAnsi="Times New Roman" w:cs="Times New Roman"/>
-          <w:i/>
-          <w:sz w:val="28"/>
-          <w:szCs w:val="28"/>
-        </w:rPr>
-        <w:t>(((!A)|B)&amp;((!A)|(A|A)))</w:t>
-      </w:r>
-    </w:p>
-    <w:p>
-      <w:pPr>
-        <w:jc w:val="center"/>
-        <w:rPr>
-          <w:rFonts w:ascii="Times New Roman" w:hAnsi="Times New Roman" w:cs="Times New Roman"/>
-          <w:sz w:val="28"/>
-          <w:szCs w:val="28"/>
-        </w:rPr>
-      </w:pPr>
-      <w:r>
-        <w:rPr>
-          <w:noProof/>
-          <w:lang w:eastAsia="ru-RU"/>
-        </w:rPr>
-        <w:drawing>
-          <wp:inline distT="0" distB="0" distL="0" distR="0" wp14:anchorId="305D2C22" wp14:editId="0172E282">
-            <wp:extent cx="3604437" cy="3452656"/>
-            <wp:effectExtent l="0" t="0" r="0" b="0"/>
-            <wp:docPr id="11" name="Рисунок 11"/>
-            <wp:cNvGraphicFramePr>
-              <a:graphicFrameLocks xmlns:a="http://schemas.openxmlformats.org/drawingml/2006/main" noChangeAspect="1"/>
-            </wp:cNvGraphicFramePr>
-            <a:graphic xmlns:a="http://schemas.openxmlformats.org/drawingml/2006/main">
-              <a:graphicData uri="http://schemas.openxmlformats.org/drawingml/2006/picture">
-                <pic:pic xmlns:pic="http://schemas.openxmlformats.org/drawingml/2006/picture">
-                  <pic:nvPicPr>
-                    <pic:cNvPr id="0" name=""/>
-                    <pic:cNvPicPr/>
-                  </pic:nvPicPr>
-                  <pic:blipFill>
-                    <a:blip r:embed="rId15"/>
-                    <a:stretch>
-                      <a:fillRect/>
-                    </a:stretch>
-                  </pic:blipFill>
-                  <pic:spPr>
-                    <a:xfrm>
-                      <a:off x="0" y="0"/>
                       <a:ext cx="3608147" cy="3456210"/>
                     </a:xfrm>
                     <a:prstGeom prst="rect">
@@ -3644,8 +3656,8 @@
 </file>
 
 <file path=word/numbering.xml><?xml version="1.0" encoding="utf-8"?>
-<w:numbering xmlns:wpc="http://schemas.microsoft.com/office/word/2010/wordprocessingCanvas" xmlns:mc="http://schemas.openxmlformats.org/markup-compatibility/2006" xmlns:o="urn:schemas-microsoft-com:office:office" xmlns:r="http://schemas.openxmlformats.org/officeDocument/2006/relationships" xmlns:m="http://schemas.openxmlformats.org/officeDocument/2006/math" xmlns:v="urn:schemas-microsoft-com:vml" xmlns:wp14="http://schemas.microsoft.com/office/word/2010/wordprocessingDrawing" xmlns:wp="http://schemas.openxmlformats.org/drawingml/2006/wordprocessingDrawing" xmlns:w10="urn:schemas-microsoft-com:office:word" xmlns:w="http://schemas.openxmlformats.org/wordprocessingml/2006/main" xmlns:w14="http://schemas.microsoft.com/office/word/2010/wordml" xmlns:wpg="http://schemas.microsoft.com/office/word/2010/wordprocessingGroup" xmlns:wpi="http://schemas.microsoft.com/office/word/2010/wordprocessingInk" xmlns:wne="http://schemas.microsoft.com/office/word/2006/wordml" xmlns:wps="http://schemas.microsoft.com/office/word/2010/wordprocessingShape" mc:Ignorable="w14 wp14">
-  <w:abstractNum w:abstractNumId="0">
+<w:numbering xmlns:wpc="http://schemas.microsoft.com/office/word/2010/wordprocessingCanvas" xmlns:mc="http://schemas.openxmlformats.org/markup-compatibility/2006" xmlns:o="urn:schemas-microsoft-com:office:office" xmlns:r="http://schemas.openxmlformats.org/officeDocument/2006/relationships" xmlns:m="http://schemas.openxmlformats.org/officeDocument/2006/math" xmlns:v="urn:schemas-microsoft-com:vml" xmlns:wp14="http://schemas.microsoft.com/office/word/2010/wordprocessingDrawing" xmlns:wp="http://schemas.openxmlformats.org/drawingml/2006/wordprocessingDrawing" xmlns:w10="urn:schemas-microsoft-com:office:word" xmlns:w="http://schemas.openxmlformats.org/wordprocessingml/2006/main" xmlns:w14="http://schemas.microsoft.com/office/word/2010/wordml" xmlns:w15="http://schemas.microsoft.com/office/word/2012/wordml" xmlns:wpg="http://schemas.microsoft.com/office/word/2010/wordprocessingGroup" xmlns:wpi="http://schemas.microsoft.com/office/word/2010/wordprocessingInk" xmlns:wne="http://schemas.microsoft.com/office/word/2006/wordml" xmlns:wps="http://schemas.microsoft.com/office/word/2010/wordprocessingShape" mc:Ignorable="w14 w15 wp14">
+  <w:abstractNum w:abstractNumId="0" w15:restartNumberingAfterBreak="0">
     <w:nsid w:val="021C0A5A"/>
     <w:multiLevelType w:val="hybridMultilevel"/>
     <w:tmpl w:val="C026098E"/>
@@ -3761,7 +3773,7 @@
       </w:rPr>
     </w:lvl>
   </w:abstractNum>
-  <w:abstractNum w:abstractNumId="1">
+  <w:abstractNum w:abstractNumId="1" w15:restartNumberingAfterBreak="0">
     <w:nsid w:val="209107C2"/>
     <w:multiLevelType w:val="hybridMultilevel"/>
     <w:tmpl w:val="3CB43F34"/>
@@ -3850,7 +3862,7 @@
       </w:pPr>
     </w:lvl>
   </w:abstractNum>
-  <w:abstractNum w:abstractNumId="2">
+  <w:abstractNum w:abstractNumId="2" w15:restartNumberingAfterBreak="0">
     <w:nsid w:val="270E7DB7"/>
     <w:multiLevelType w:val="hybridMultilevel"/>
     <w:tmpl w:val="375670D6"/>
@@ -3936,7 +3948,7 @@
       </w:pPr>
     </w:lvl>
   </w:abstractNum>
-  <w:abstractNum w:abstractNumId="3">
+  <w:abstractNum w:abstractNumId="3" w15:restartNumberingAfterBreak="0">
     <w:nsid w:val="29F263F0"/>
     <w:multiLevelType w:val="multilevel"/>
     <w:tmpl w:val="B392545E"/>
@@ -4081,7 +4093,7 @@
       </w:rPr>
     </w:lvl>
   </w:abstractNum>
-  <w:abstractNum w:abstractNumId="4">
+  <w:abstractNum w:abstractNumId="4" w15:restartNumberingAfterBreak="0">
     <w:nsid w:val="3AC736BD"/>
     <w:multiLevelType w:val="hybridMultilevel"/>
     <w:tmpl w:val="7EAC2846"/>
@@ -4194,7 +4206,7 @@
       </w:rPr>
     </w:lvl>
   </w:abstractNum>
-  <w:abstractNum w:abstractNumId="5">
+  <w:abstractNum w:abstractNumId="5" w15:restartNumberingAfterBreak="0">
     <w:nsid w:val="47803726"/>
     <w:multiLevelType w:val="hybridMultilevel"/>
     <w:tmpl w:val="3CB43F34"/>
@@ -4283,7 +4295,7 @@
       </w:pPr>
     </w:lvl>
   </w:abstractNum>
-  <w:abstractNum w:abstractNumId="6">
+  <w:abstractNum w:abstractNumId="6" w15:restartNumberingAfterBreak="0">
     <w:nsid w:val="57A21C20"/>
     <w:multiLevelType w:val="hybridMultilevel"/>
     <w:tmpl w:val="6AF6EEF0"/>
@@ -4396,7 +4408,7 @@
       </w:rPr>
     </w:lvl>
   </w:abstractNum>
-  <w:abstractNum w:abstractNumId="7">
+  <w:abstractNum w:abstractNumId="7" w15:restartNumberingAfterBreak="0">
     <w:nsid w:val="62BB7780"/>
     <w:multiLevelType w:val="hybridMultilevel"/>
     <w:tmpl w:val="0C080082"/>
@@ -4487,7 +4499,7 @@
       </w:pPr>
     </w:lvl>
   </w:abstractNum>
-  <w:abstractNum w:abstractNumId="8">
+  <w:abstractNum w:abstractNumId="8" w15:restartNumberingAfterBreak="0">
     <w:nsid w:val="65F54041"/>
     <w:multiLevelType w:val="hybridMultilevel"/>
     <w:tmpl w:val="3CB43F34"/>
@@ -4576,7 +4588,7 @@
       </w:pPr>
     </w:lvl>
   </w:abstractNum>
-  <w:abstractNum w:abstractNumId="9">
+  <w:abstractNum w:abstractNumId="9" w15:restartNumberingAfterBreak="0">
     <w:nsid w:val="6AA5046A"/>
     <w:multiLevelType w:val="hybridMultilevel"/>
     <w:tmpl w:val="A4C83778"/>
@@ -4699,7 +4711,7 @@
 </file>
 
 <file path=word/styles.xml><?xml version="1.0" encoding="utf-8"?>
-<w:styles xmlns:mc="http://schemas.openxmlformats.org/markup-compatibility/2006" xmlns:r="http://schemas.openxmlformats.org/officeDocument/2006/relationships" xmlns:w="http://schemas.openxmlformats.org/wordprocessingml/2006/main" xmlns:w14="http://schemas.microsoft.com/office/word/2010/wordml" mc:Ignorable="w14">
+<w:styles xmlns:mc="http://schemas.openxmlformats.org/markup-compatibility/2006" xmlns:r="http://schemas.openxmlformats.org/officeDocument/2006/relationships" xmlns:w="http://schemas.openxmlformats.org/wordprocessingml/2006/main" xmlns:w14="http://schemas.microsoft.com/office/word/2010/wordml" xmlns:w15="http://schemas.microsoft.com/office/word/2012/wordml" mc:Ignorable="w14 w15">
   <w:docDefaults>
     <w:rPrDefault>
       <w:rPr>
@@ -4715,387 +4727,378 @@
       </w:pPr>
     </w:pPrDefault>
   </w:docDefaults>
-  <w:latentStyles w:defLockedState="0" w:defUIPriority="99" w:defSemiHidden="1" w:defUnhideWhenUsed="1" w:defQFormat="0" w:count="267">
-    <w:lsdException w:name="Normal" w:semiHidden="0" w:uiPriority="0" w:unhideWhenUsed="0" w:qFormat="1"/>
-    <w:lsdException w:name="heading 1" w:semiHidden="0" w:uiPriority="9" w:unhideWhenUsed="0" w:qFormat="1"/>
-    <w:lsdException w:name="heading 2" w:uiPriority="9" w:qFormat="1"/>
-    <w:lsdException w:name="heading 3" w:uiPriority="9" w:qFormat="1"/>
-    <w:lsdException w:name="heading 4" w:uiPriority="9" w:qFormat="1"/>
-    <w:lsdException w:name="heading 5" w:uiPriority="9" w:qFormat="1"/>
-    <w:lsdException w:name="heading 6" w:uiPriority="9" w:qFormat="1"/>
-    <w:lsdException w:name="heading 7" w:uiPriority="9" w:qFormat="1"/>
-    <w:lsdException w:name="heading 8" w:uiPriority="9" w:qFormat="1"/>
-    <w:lsdException w:name="heading 9" w:uiPriority="9" w:qFormat="1"/>
-    <w:lsdException w:name="toc 1" w:uiPriority="39"/>
-    <w:lsdException w:name="toc 2" w:uiPriority="39"/>
-    <w:lsdException w:name="toc 3" w:uiPriority="39"/>
-    <w:lsdException w:name="toc 4" w:uiPriority="39"/>
-    <w:lsdException w:name="toc 5" w:uiPriority="39"/>
-    <w:lsdException w:name="toc 6" w:uiPriority="39"/>
-    <w:lsdException w:name="toc 7" w:uiPriority="39"/>
-    <w:lsdException w:name="toc 8" w:uiPriority="39"/>
-    <w:lsdException w:name="toc 9" w:uiPriority="39"/>
-    <w:lsdException w:name="caption" w:uiPriority="35" w:qFormat="1"/>
-    <w:lsdException w:name="Title" w:semiHidden="0" w:uiPriority="10" w:unhideWhenUsed="0" w:qFormat="1"/>
-    <w:lsdException w:name="Default Paragraph Font" w:uiPriority="1"/>
-    <w:lsdException w:name="Subtitle" w:semiHidden="0" w:uiPriority="11" w:unhideWhenUsed="0" w:qFormat="1"/>
-    <w:lsdException w:name="Strong" w:semiHidden="0" w:uiPriority="22" w:unhideWhenUsed="0" w:qFormat="1"/>
-    <w:lsdException w:name="Emphasis" w:semiHidden="0" w:uiPriority="20" w:unhideWhenUsed="0" w:qFormat="1"/>
-    <w:lsdException w:name="Table Grid" w:semiHidden="0" w:uiPriority="39" w:unhideWhenUsed="0"/>
-    <w:lsdException w:name="Placeholder Text" w:unhideWhenUsed="0"/>
-    <w:lsdException w:name="No Spacing" w:semiHidden="0" w:uiPriority="1" w:unhideWhenUsed="0" w:qFormat="1"/>
-    <w:lsdException w:name="Light Shading" w:semiHidden="0" w:uiPriority="60" w:unhideWhenUsed="0"/>
-    <w:lsdException w:name="Light List" w:semiHidden="0" w:uiPriority="61" w:unhideWhenUsed="0"/>
-    <w:lsdException w:name="Light Grid" w:semiHidden="0" w:uiPriority="62" w:unhideWhenUsed="0"/>
-    <w:lsdException w:name="Medium Shading 1" w:semiHidden="0" w:uiPriority="63" w:unhideWhenUsed="0"/>
-    <w:lsdException w:name="Medium Shading 2" w:semiHidden="0" w:uiPriority="64" w:unhideWhenUsed="0"/>
-    <w:lsdException w:name="Medium List 1" w:semiHidden="0" w:uiPriority="65" w:unhideWhenUsed="0"/>
-    <w:lsdException w:name="Medium List 2" w:semiHidden="0" w:uiPriority="66" w:unhideWhenUsed="0"/>
-    <w:lsdException w:name="Medium Grid 1" w:semiHidden="0" w:uiPriority="67" w:unhideWhenUsed="0"/>
-    <w:lsdException w:name="Medium Grid 2" w:semiHidden="0" w:uiPriority="68" w:unhideWhenUsed="0"/>
-    <w:lsdException w:name="Medium Grid 3" w:semiHidden="0" w:uiPriority="69" w:unhideWhenUsed="0"/>
-    <w:lsdException w:name="Dark List" w:semiHidden="0" w:uiPriority="70" w:unhideWhenUsed="0"/>
-    <w:lsdException w:name="Colorful Shading" w:semiHidden="0" w:uiPriority="71" w:unhideWhenUsed="0"/>
-    <w:lsdException w:name="Colorful List" w:semiHidden="0" w:uiPriority="72" w:unhideWhenUsed="0"/>
-    <w:lsdException w:name="Colorful Grid" w:semiHidden="0" w:uiPriority="73" w:unhideWhenUsed="0"/>
-    <w:lsdException w:name="Light Shading Accent 1" w:semiHidden="0" w:uiPriority="60" w:unhideWhenUsed="0"/>
-    <w:lsdException w:name="Light List Accent 1" w:semiHidden="0" w:uiPriority="61" w:unhideWhenUsed="0"/>
-    <w:lsdException w:name="Light Grid Accent 1" w:semiHidden="0" w:uiPriority="62" w:unhideWhenUsed="0"/>
-    <w:lsdException w:name="Medium Shading 1 Accent 1" w:semiHidden="0" w:uiPriority="63" w:unhideWhenUsed="0"/>
-    <w:lsdException w:name="Medium Shading 2 Accent 1" w:semiHidden="0" w:uiPriority="64" w:unhideWhenUsed="0"/>
-    <w:lsdException w:name="Medium List 1 Accent 1" w:semiHidden="0" w:uiPriority="65" w:unhideWhenUsed="0"/>
-    <w:lsdException w:name="Revision" w:unhideWhenUsed="0"/>
-    <w:lsdException w:name="List Paragraph" w:semiHidden="0" w:uiPriority="34" w:unhideWhenUsed="0" w:qFormat="1"/>
-    <w:lsdException w:name="Quote" w:semiHidden="0" w:uiPriority="29" w:unhideWhenUsed="0" w:qFormat="1"/>
-    <w:lsdException w:name="Intense Quote" w:semiHidden="0" w:uiPriority="30" w:unhideWhenUsed="0" w:qFormat="1"/>
-    <w:lsdException w:name="Medium List 2 Accent 1" w:semiHidden="0" w:uiPriority="66" w:unhideWhenUsed="0"/>
-    <w:lsdException w:name="Medium Grid 1 Accent 1" w:semiHidden="0" w:uiPriority="67" w:unhideWhenUsed="0"/>
-    <w:lsdException w:name="Medium Grid 2 Accent 1" w:semiHidden="0" w:uiPriority="68" w:unhideWhenUsed="0"/>
-    <w:lsdException w:name="Medium Grid 3 Accent 1" w:semiHidden="0" w:uiPriority="69" w:unhideWhenUsed="0"/>
-    <w:lsdException w:name="Dark List Accent 1" w:semiHidden="0" w:uiPriority="70" w:unhideWhenUsed="0"/>
-    <w:lsdException w:name="Colorful Shading Accent 1" w:semiHidden="0" w:uiPriority="71" w:unhideWhenUsed="0"/>
-    <w:lsdException w:name="Colorful List Accent 1" w:semiHidden="0" w:uiPriority="72" w:unhideWhenUsed="0"/>
-    <w:lsdException w:name="Colorful Grid Accent 1" w:semiHidden="0" w:uiPriority="73" w:unhideWhenUsed="0"/>
-    <w:lsdException w:name="Light Shading Accent 2" w:semiHidden="0" w:uiPriority="60" w:unhideWhenUsed="0"/>
-    <w:lsdException w:name="Light List Accent 2" w:semiHidden="0" w:uiPriority="61" w:unhideWhenUsed="0"/>
-    <w:lsdException w:name="Light Grid Accent 2" w:semiHidden="0" w:uiPriority="62" w:unhideWhenUsed="0"/>
-    <w:lsdException w:name="Medium Shading 1 Accent 2" w:semiHidden="0" w:uiPriority="63" w:unhideWhenUsed="0"/>
-    <w:lsdException w:name="Medium Shading 2 Accent 2" w:semiHidden="0" w:uiPriority="64" w:unhideWhenUsed="0"/>
-    <w:lsdException w:name="Medium List 1 Accent 2" w:semiHidden="0" w:uiPriority="65" w:unhideWhenUsed="0"/>
-    <w:lsdException w:name="Medium List 2 Accent 2" w:semiHidden="0" w:uiPriority="66" w:unhideWhenUsed="0"/>
-    <w:lsdException w:name="Medium Grid 1 Accent 2" w:semiHidden="0" w:uiPriority="67" w:unhideWhenUsed="0"/>
-    <w:lsdException w:name="Medium Grid 2 Accent 2" w:semiHidden="0" w:uiPriority="68" w:unhideWhenUsed="0"/>
-    <w:lsdException w:name="Medium Grid 3 Accent 2" w:semiHidden="0" w:uiPriority="69" w:unhideWhenUsed="0"/>
-    <w:lsdException w:name="Dark List Accent 2" w:semiHidden="0" w:uiPriority="70" w:unhideWhenUsed="0"/>
-    <w:lsdException w:name="Colorful Shading Accent 2" w:semiHidden="0" w:uiPriority="71" w:unhideWhenUsed="0"/>
-    <w:lsdException w:name="Colorful List Accent 2" w:semiHidden="0" w:uiPriority="72" w:unhideWhenUsed="0"/>
-    <w:lsdException w:name="Colorful Grid Accent 2" w:semiHidden="0" w:uiPriority="73" w:unhideWhenUsed="0"/>
-    <w:lsdException w:name="Light Shading Accent 3" w:semiHidden="0" w:uiPriority="60" w:unhideWhenUsed="0"/>
-    <w:lsdException w:name="Light List Accent 3" w:semiHidden="0" w:uiPriority="61" w:unhideWhenUsed="0"/>
-    <w:lsdException w:name="Light Grid Accent 3" w:semiHidden="0" w:uiPriority="62" w:unhideWhenUsed="0"/>
-    <w:lsdException w:name="Medium Shading 1 Accent 3" w:semiHidden="0" w:uiPriority="63" w:unhideWhenUsed="0"/>
-    <w:lsdException w:name="Medium Shading 2 Accent 3" w:semiHidden="0" w:uiPriority="64" w:unhideWhenUsed="0"/>
-    <w:lsdException w:name="Medium List 1 Accent 3" w:semiHidden="0" w:uiPriority="65" w:unhideWhenUsed="0"/>
-    <w:lsdException w:name="Medium List 2 Accent 3" w:semiHidden="0" w:uiPriority="66" w:unhideWhenUsed="0"/>
-    <w:lsdException w:name="Medium Grid 1 Accent 3" w:semiHidden="0" w:uiPriority="67" w:unhideWhenUsed="0"/>
-    <w:lsdException w:name="Medium Grid 2 Accent 3" w:semiHidden="0" w:uiPriority="68" w:unhideWhenUsed="0"/>
-    <w:lsdException w:name="Medium Grid 3 Accent 3" w:semiHidden="0" w:uiPriority="69" w:unhideWhenUsed="0"/>
-    <w:lsdException w:name="Dark List Accent 3" w:semiHidden="0" w:uiPriority="70" w:unhideWhenUsed="0"/>
-    <w:lsdException w:name="Colorful Shading Accent 3" w:semiHidden="0" w:uiPriority="71" w:unhideWhenUsed="0"/>
-    <w:lsdException w:name="Colorful List Accent 3" w:semiHidden="0" w:uiPriority="72" w:unhideWhenUsed="0"/>
-    <w:lsdException w:name="Colorful Grid Accent 3" w:semiHidden="0" w:uiPriority="73" w:unhideWhenUsed="0"/>
-    <w:lsdException w:name="Light Shading Accent 4" w:semiHidden="0" w:uiPriority="60" w:unhideWhenUsed="0"/>
-    <w:lsdException w:name="Light List Accent 4" w:semiHidden="0" w:uiPriority="61" w:unhideWhenUsed="0"/>
-    <w:lsdException w:name="Light Grid Accent 4" w:semiHidden="0" w:uiPriority="62" w:unhideWhenUsed="0"/>
-    <w:lsdException w:name="Medium Shading 1 Accent 4" w:semiHidden="0" w:uiPriority="63" w:unhideWhenUsed="0"/>
-    <w:lsdException w:name="Medium Shading 2 Accent 4" w:semiHidden="0" w:uiPriority="64" w:unhideWhenUsed="0"/>
-    <w:lsdException w:name="Medium List 1 Accent 4" w:semiHidden="0" w:uiPriority="65" w:unhideWhenUsed="0"/>
-    <w:lsdException w:name="Medium List 2 Accent 4" w:semiHidden="0" w:uiPriority="66" w:unhideWhenUsed="0"/>
-    <w:lsdException w:name="Medium Grid 1 Accent 4" w:semiHidden="0" w:uiPriority="67" w:unhideWhenUsed="0"/>
-    <w:lsdException w:name="Medium Grid 2 Accent 4" w:semiHidden="0" w:uiPriority="68" w:unhideWhenUsed="0"/>
-    <w:lsdException w:name="Medium Grid 3 Accent 4" w:semiHidden="0" w:uiPriority="69" w:unhideWhenUsed="0"/>
-    <w:lsdException w:name="Dark List Accent 4" w:semiHidden="0" w:uiPriority="70" w:unhideWhenUsed="0"/>
-    <w:lsdException w:name="Colorful Shading Accent 4" w:semiHidden="0" w:uiPriority="71" w:unhideWhenUsed="0"/>
-    <w:lsdException w:name="Colorful List Accent 4" w:semiHidden="0" w:uiPriority="72" w:unhideWhenUsed="0"/>
-    <w:lsdException w:name="Colorful Grid Accent 4" w:semiHidden="0" w:uiPriority="73" w:unhideWhenUsed="0"/>
-    <w:lsdException w:name="Light Shading Accent 5" w:semiHidden="0" w:uiPriority="60" w:unhideWhenUsed="0"/>
-    <w:lsdException w:name="Light List Accent 5" w:semiHidden="0" w:uiPriority="61" w:unhideWhenUsed="0"/>
-    <w:lsdException w:name="Light Grid Accent 5" w:semiHidden="0" w:uiPriority="62" w:unhideWhenUsed="0"/>
-    <w:lsdException w:name="Medium Shading 1 Accent 5" w:semiHidden="0" w:uiPriority="63" w:unhideWhenUsed="0"/>
-    <w:lsdException w:name="Medium Shading 2 Accent 5" w:semiHidden="0" w:uiPriority="64" w:unhideWhenUsed="0"/>
-    <w:lsdException w:name="Medium List 1 Accent 5" w:semiHidden="0" w:uiPriority="65" w:unhideWhenUsed="0"/>
-    <w:lsdException w:name="Medium List 2 Accent 5" w:semiHidden="0" w:uiPriority="66" w:unhideWhenUsed="0"/>
-    <w:lsdException w:name="Medium Grid 1 Accent 5" w:semiHidden="0" w:uiPriority="67" w:unhideWhenUsed="0"/>
-    <w:lsdException w:name="Medium Grid 2 Accent 5" w:semiHidden="0" w:uiPriority="68" w:unhideWhenUsed="0"/>
-    <w:lsdException w:name="Medium Grid 3 Accent 5" w:semiHidden="0" w:uiPriority="69" w:unhideWhenUsed="0"/>
-    <w:lsdException w:name="Dark List Accent 5" w:semiHidden="0" w:uiPriority="70" w:unhideWhenUsed="0"/>
-    <w:lsdException w:name="Colorful Shading Accent 5" w:semiHidden="0" w:uiPriority="71" w:unhideWhenUsed="0"/>
-    <w:lsdException w:name="Colorful List Accent 5" w:semiHidden="0" w:uiPriority="72" w:unhideWhenUsed="0"/>
-    <w:lsdException w:name="Colorful Grid Accent 5" w:semiHidden="0" w:uiPriority="73" w:unhideWhenUsed="0"/>
-    <w:lsdException w:name="Light Shading Accent 6" w:semiHidden="0" w:uiPriority="60" w:unhideWhenUsed="0"/>
-    <w:lsdException w:name="Light List Accent 6" w:semiHidden="0" w:uiPriority="61" w:unhideWhenUsed="0"/>
-    <w:lsdException w:name="Light Grid Accent 6" w:semiHidden="0" w:uiPriority="62" w:unhideWhenUsed="0"/>
-    <w:lsdException w:name="Medium Shading 1 Accent 6" w:semiHidden="0" w:uiPriority="63" w:unhideWhenUsed="0"/>
-    <w:lsdException w:name="Medium Shading 2 Accent 6" w:semiHidden="0" w:uiPriority="64" w:unhideWhenUsed="0"/>
-    <w:lsdException w:name="Medium List 1 Accent 6" w:semiHidden="0" w:uiPriority="65" w:unhideWhenUsed="0"/>
-    <w:lsdException w:name="Medium List 2 Accent 6" w:semiHidden="0" w:uiPriority="66" w:unhideWhenUsed="0"/>
-    <w:lsdException w:name="Medium Grid 1 Accent 6" w:semiHidden="0" w:uiPriority="67" w:unhideWhenUsed="0"/>
-    <w:lsdException w:name="Medium Grid 2 Accent 6" w:semiHidden="0" w:uiPriority="68" w:unhideWhenUsed="0"/>
-    <w:lsdException w:name="Medium Grid 3 Accent 6" w:semiHidden="0" w:uiPriority="69" w:unhideWhenUsed="0"/>
-    <w:lsdException w:name="Dark List Accent 6" w:semiHidden="0" w:uiPriority="70" w:unhideWhenUsed="0"/>
-    <w:lsdException w:name="Colorful Shading Accent 6" w:semiHidden="0" w:uiPriority="71" w:unhideWhenUsed="0"/>
-    <w:lsdException w:name="Colorful List Accent 6" w:semiHidden="0" w:uiPriority="72" w:unhideWhenUsed="0"/>
-    <w:lsdException w:name="Colorful Grid Accent 6" w:semiHidden="0" w:uiPriority="73" w:unhideWhenUsed="0"/>
-    <w:lsdException w:name="Subtle Emphasis" w:semiHidden="0" w:uiPriority="19" w:unhideWhenUsed="0" w:qFormat="1"/>
-    <w:lsdException w:name="Intense Emphasis" w:semiHidden="0" w:uiPriority="21" w:unhideWhenUsed="0" w:qFormat="1"/>
-    <w:lsdException w:name="Subtle Reference" w:semiHidden="0" w:uiPriority="31" w:unhideWhenUsed="0" w:qFormat="1"/>
-    <w:lsdException w:name="Intense Reference" w:semiHidden="0" w:uiPriority="32" w:unhideWhenUsed="0" w:qFormat="1"/>
-    <w:lsdException w:name="Book Title" w:semiHidden="0" w:uiPriority="33" w:unhideWhenUsed="0" w:qFormat="1"/>
-    <w:lsdException w:name="Bibliography" w:uiPriority="37"/>
-    <w:lsdException w:name="TOC Heading" w:uiPriority="39" w:qFormat="1"/>
-  </w:latentStyles>
-  <w:style w:type="paragraph" w:default="1" w:styleId="a">
-    <w:name w:val="Normal"/>
-    <w:qFormat/>
-    <w:rsid w:val="00B1706B"/>
-  </w:style>
-  <w:style w:type="character" w:default="1" w:styleId="a0">
-    <w:name w:val="Default Paragraph Font"/>
-    <w:uiPriority w:val="1"/>
-    <w:semiHidden/>
-    <w:unhideWhenUsed/>
-  </w:style>
-  <w:style w:type="table" w:default="1" w:styleId="a1">
-    <w:name w:val="Normal Table"/>
-    <w:uiPriority w:val="99"/>
-    <w:semiHidden/>
-    <w:unhideWhenUsed/>
-    <w:tblPr>
-      <w:tblInd w:w="0" w:type="dxa"/>
-      <w:tblCellMar>
-        <w:top w:w="0" w:type="dxa"/>
-        <w:left w:w="108" w:type="dxa"/>
-        <w:bottom w:w="0" w:type="dxa"/>
-        <w:right w:w="108" w:type="dxa"/>
-      </w:tblCellMar>
-    </w:tblPr>
-  </w:style>
-  <w:style w:type="numbering" w:default="1" w:styleId="a2">
-    <w:name w:val="No List"/>
-    <w:uiPriority w:val="99"/>
-    <w:semiHidden/>
-    <w:unhideWhenUsed/>
-  </w:style>
-  <w:style w:type="character" w:styleId="a3">
-    <w:name w:val="Hyperlink"/>
-    <w:basedOn w:val="a0"/>
-    <w:uiPriority w:val="99"/>
-    <w:unhideWhenUsed/>
-    <w:rsid w:val="005F0CD7"/>
-    <w:rPr>
-      <w:color w:val="0563C1" w:themeColor="hyperlink"/>
-      <w:u w:val="single"/>
-    </w:rPr>
-  </w:style>
-  <w:style w:type="paragraph" w:styleId="a4">
-    <w:name w:val="List Paragraph"/>
-    <w:basedOn w:val="a"/>
-    <w:uiPriority w:val="34"/>
-    <w:qFormat/>
-    <w:rsid w:val="005F0CD7"/>
-    <w:pPr>
-      <w:ind w:left="720"/>
-      <w:contextualSpacing/>
-    </w:pPr>
-  </w:style>
-  <w:style w:type="paragraph" w:styleId="a5">
-    <w:name w:val="Balloon Text"/>
-    <w:basedOn w:val="a"/>
-    <w:link w:val="a6"/>
-    <w:uiPriority w:val="99"/>
-    <w:semiHidden/>
-    <w:unhideWhenUsed/>
-    <w:rsid w:val="00845600"/>
-    <w:pPr>
-      <w:spacing w:after="0" w:line="240" w:lineRule="auto"/>
-    </w:pPr>
-    <w:rPr>
-      <w:rFonts w:ascii="Segoe UI" w:hAnsi="Segoe UI" w:cs="Segoe UI"/>
-      <w:sz w:val="18"/>
-      <w:szCs w:val="18"/>
-    </w:rPr>
-  </w:style>
-  <w:style w:type="character" w:customStyle="1" w:styleId="a6">
-    <w:name w:val="Текст выноски Знак"/>
-    <w:basedOn w:val="a0"/>
-    <w:link w:val="a5"/>
-    <w:uiPriority w:val="99"/>
-    <w:semiHidden/>
-    <w:rsid w:val="00845600"/>
-    <w:rPr>
-      <w:rFonts w:ascii="Segoe UI" w:hAnsi="Segoe UI" w:cs="Segoe UI"/>
-      <w:sz w:val="18"/>
-      <w:szCs w:val="18"/>
-    </w:rPr>
-  </w:style>
-</w:styles>
-</file>
-
-<file path=word/stylesWithEffects.xml><?xml version="1.0" encoding="utf-8"?>
-<w:styles xmlns:wpc="http://schemas.microsoft.com/office/word/2010/wordprocessingCanvas" xmlns:mc="http://schemas.openxmlformats.org/markup-compatibility/2006" xmlns:o="urn:schemas-microsoft-com:office:office" xmlns:r="http://schemas.openxmlformats.org/officeDocument/2006/relationships" xmlns:m="http://schemas.openxmlformats.org/officeDocument/2006/math" xmlns:v="urn:schemas-microsoft-com:vml" xmlns:wp14="http://schemas.microsoft.com/office/word/2010/wordprocessingDrawing" xmlns:wp="http://schemas.openxmlformats.org/drawingml/2006/wordprocessingDrawing" xmlns:w10="urn:schemas-microsoft-com:office:word" xmlns:w="http://schemas.openxmlformats.org/wordprocessingml/2006/main" xmlns:w14="http://schemas.microsoft.com/office/word/2010/wordml" xmlns:wpg="http://schemas.microsoft.com/office/word/2010/wordprocessingGroup" xmlns:wpi="http://schemas.microsoft.com/office/word/2010/wordprocessingInk" xmlns:wne="http://schemas.microsoft.com/office/word/2006/wordml" xmlns:wps="http://schemas.microsoft.com/office/word/2010/wordprocessingShape" mc:Ignorable="w14 wp14">
-  <w:docDefaults>
-    <w:rPrDefault>
-      <w:rPr>
-        <w:rFonts w:asciiTheme="minorHAnsi" w:eastAsiaTheme="minorHAnsi" w:hAnsiTheme="minorHAnsi" w:cstheme="minorBidi"/>
-        <w:sz w:val="22"/>
-        <w:szCs w:val="22"/>
-        <w:lang w:val="ru-RU" w:eastAsia="en-US" w:bidi="ar-SA"/>
-      </w:rPr>
-    </w:rPrDefault>
-    <w:pPrDefault>
-      <w:pPr>
-        <w:spacing w:after="160" w:line="259" w:lineRule="auto"/>
-      </w:pPr>
-    </w:pPrDefault>
-  </w:docDefaults>
-  <w:latentStyles w:defLockedState="0" w:defUIPriority="99" w:defSemiHidden="1" w:defUnhideWhenUsed="1" w:defQFormat="0" w:count="267">
-    <w:lsdException w:name="Normal" w:semiHidden="0" w:uiPriority="0" w:unhideWhenUsed="0" w:qFormat="1"/>
-    <w:lsdException w:name="heading 1" w:semiHidden="0" w:uiPriority="9" w:unhideWhenUsed="0" w:qFormat="1"/>
-    <w:lsdException w:name="heading 2" w:uiPriority="9" w:qFormat="1"/>
-    <w:lsdException w:name="heading 3" w:uiPriority="9" w:qFormat="1"/>
-    <w:lsdException w:name="heading 4" w:uiPriority="9" w:qFormat="1"/>
-    <w:lsdException w:name="heading 5" w:uiPriority="9" w:qFormat="1"/>
-    <w:lsdException w:name="heading 6" w:uiPriority="9" w:qFormat="1"/>
-    <w:lsdException w:name="heading 7" w:uiPriority="9" w:qFormat="1"/>
-    <w:lsdException w:name="heading 8" w:uiPriority="9" w:qFormat="1"/>
-    <w:lsdException w:name="heading 9" w:uiPriority="9" w:qFormat="1"/>
-    <w:lsdException w:name="toc 1" w:uiPriority="39"/>
-    <w:lsdException w:name="toc 2" w:uiPriority="39"/>
-    <w:lsdException w:name="toc 3" w:uiPriority="39"/>
-    <w:lsdException w:name="toc 4" w:uiPriority="39"/>
-    <w:lsdException w:name="toc 5" w:uiPriority="39"/>
-    <w:lsdException w:name="toc 6" w:uiPriority="39"/>
-    <w:lsdException w:name="toc 7" w:uiPriority="39"/>
-    <w:lsdException w:name="toc 8" w:uiPriority="39"/>
-    <w:lsdException w:name="toc 9" w:uiPriority="39"/>
-    <w:lsdException w:name="caption" w:uiPriority="35" w:qFormat="1"/>
-    <w:lsdException w:name="Title" w:semiHidden="0" w:uiPriority="10" w:unhideWhenUsed="0" w:qFormat="1"/>
-    <w:lsdException w:name="Default Paragraph Font" w:uiPriority="1"/>
-    <w:lsdException w:name="Subtitle" w:semiHidden="0" w:uiPriority="11" w:unhideWhenUsed="0" w:qFormat="1"/>
-    <w:lsdException w:name="Strong" w:semiHidden="0" w:uiPriority="22" w:unhideWhenUsed="0" w:qFormat="1"/>
-    <w:lsdException w:name="Emphasis" w:semiHidden="0" w:uiPriority="20" w:unhideWhenUsed="0" w:qFormat="1"/>
-    <w:lsdException w:name="Table Grid" w:semiHidden="0" w:uiPriority="39" w:unhideWhenUsed="0"/>
-    <w:lsdException w:name="Placeholder Text" w:unhideWhenUsed="0"/>
-    <w:lsdException w:name="No Spacing" w:semiHidden="0" w:uiPriority="1" w:unhideWhenUsed="0" w:qFormat="1"/>
-    <w:lsdException w:name="Light Shading" w:semiHidden="0" w:uiPriority="60" w:unhideWhenUsed="0"/>
-    <w:lsdException w:name="Light List" w:semiHidden="0" w:uiPriority="61" w:unhideWhenUsed="0"/>
-    <w:lsdException w:name="Light Grid" w:semiHidden="0" w:uiPriority="62" w:unhideWhenUsed="0"/>
-    <w:lsdException w:name="Medium Shading 1" w:semiHidden="0" w:uiPriority="63" w:unhideWhenUsed="0"/>
-    <w:lsdException w:name="Medium Shading 2" w:semiHidden="0" w:uiPriority="64" w:unhideWhenUsed="0"/>
-    <w:lsdException w:name="Medium List 1" w:semiHidden="0" w:uiPriority="65" w:unhideWhenUsed="0"/>
-    <w:lsdException w:name="Medium List 2" w:semiHidden="0" w:uiPriority="66" w:unhideWhenUsed="0"/>
-    <w:lsdException w:name="Medium Grid 1" w:semiHidden="0" w:uiPriority="67" w:unhideWhenUsed="0"/>
-    <w:lsdException w:name="Medium Grid 2" w:semiHidden="0" w:uiPriority="68" w:unhideWhenUsed="0"/>
-    <w:lsdException w:name="Medium Grid 3" w:semiHidden="0" w:uiPriority="69" w:unhideWhenUsed="0"/>
-    <w:lsdException w:name="Dark List" w:semiHidden="0" w:uiPriority="70" w:unhideWhenUsed="0"/>
-    <w:lsdException w:name="Colorful Shading" w:semiHidden="0" w:uiPriority="71" w:unhideWhenUsed="0"/>
-    <w:lsdException w:name="Colorful List" w:semiHidden="0" w:uiPriority="72" w:unhideWhenUsed="0"/>
-    <w:lsdException w:name="Colorful Grid" w:semiHidden="0" w:uiPriority="73" w:unhideWhenUsed="0"/>
-    <w:lsdException w:name="Light Shading Accent 1" w:semiHidden="0" w:uiPriority="60" w:unhideWhenUsed="0"/>
-    <w:lsdException w:name="Light List Accent 1" w:semiHidden="0" w:uiPriority="61" w:unhideWhenUsed="0"/>
-    <w:lsdException w:name="Light Grid Accent 1" w:semiHidden="0" w:uiPriority="62" w:unhideWhenUsed="0"/>
-    <w:lsdException w:name="Medium Shading 1 Accent 1" w:semiHidden="0" w:uiPriority="63" w:unhideWhenUsed="0"/>
-    <w:lsdException w:name="Medium Shading 2 Accent 1" w:semiHidden="0" w:uiPriority="64" w:unhideWhenUsed="0"/>
-    <w:lsdException w:name="Medium List 1 Accent 1" w:semiHidden="0" w:uiPriority="65" w:unhideWhenUsed="0"/>
-    <w:lsdException w:name="Revision" w:unhideWhenUsed="0"/>
-    <w:lsdException w:name="List Paragraph" w:semiHidden="0" w:uiPriority="34" w:unhideWhenUsed="0" w:qFormat="1"/>
-    <w:lsdException w:name="Quote" w:semiHidden="0" w:uiPriority="29" w:unhideWhenUsed="0" w:qFormat="1"/>
-    <w:lsdException w:name="Intense Quote" w:semiHidden="0" w:uiPriority="30" w:unhideWhenUsed="0" w:qFormat="1"/>
-    <w:lsdException w:name="Medium List 2 Accent 1" w:semiHidden="0" w:uiPriority="66" w:unhideWhenUsed="0"/>
-    <w:lsdException w:name="Medium Grid 1 Accent 1" w:semiHidden="0" w:uiPriority="67" w:unhideWhenUsed="0"/>
-    <w:lsdException w:name="Medium Grid 2 Accent 1" w:semiHidden="0" w:uiPriority="68" w:unhideWhenUsed="0"/>
-    <w:lsdException w:name="Medium Grid 3 Accent 1" w:semiHidden="0" w:uiPriority="69" w:unhideWhenUsed="0"/>
-    <w:lsdException w:name="Dark List Accent 1" w:semiHidden="0" w:uiPriority="70" w:unhideWhenUsed="0"/>
-    <w:lsdException w:name="Colorful Shading Accent 1" w:semiHidden="0" w:uiPriority="71" w:unhideWhenUsed="0"/>
-    <w:lsdException w:name="Colorful List Accent 1" w:semiHidden="0" w:uiPriority="72" w:unhideWhenUsed="0"/>
-    <w:lsdException w:name="Colorful Grid Accent 1" w:semiHidden="0" w:uiPriority="73" w:unhideWhenUsed="0"/>
-    <w:lsdException w:name="Light Shading Accent 2" w:semiHidden="0" w:uiPriority="60" w:unhideWhenUsed="0"/>
-    <w:lsdException w:name="Light List Accent 2" w:semiHidden="0" w:uiPriority="61" w:unhideWhenUsed="0"/>
-    <w:lsdException w:name="Light Grid Accent 2" w:semiHidden="0" w:uiPriority="62" w:unhideWhenUsed="0"/>
-    <w:lsdException w:name="Medium Shading 1 Accent 2" w:semiHidden="0" w:uiPriority="63" w:unhideWhenUsed="0"/>
-    <w:lsdException w:name="Medium Shading 2 Accent 2" w:semiHidden="0" w:uiPriority="64" w:unhideWhenUsed="0"/>
-    <w:lsdException w:name="Medium List 1 Accent 2" w:semiHidden="0" w:uiPriority="65" w:unhideWhenUsed="0"/>
-    <w:lsdException w:name="Medium List 2 Accent 2" w:semiHidden="0" w:uiPriority="66" w:unhideWhenUsed="0"/>
-    <w:lsdException w:name="Medium Grid 1 Accent 2" w:semiHidden="0" w:uiPriority="67" w:unhideWhenUsed="0"/>
-    <w:lsdException w:name="Medium Grid 2 Accent 2" w:semiHidden="0" w:uiPriority="68" w:unhideWhenUsed="0"/>
-    <w:lsdException w:name="Medium Grid 3 Accent 2" w:semiHidden="0" w:uiPriority="69" w:unhideWhenUsed="0"/>
-    <w:lsdException w:name="Dark List Accent 2" w:semiHidden="0" w:uiPriority="70" w:unhideWhenUsed="0"/>
-    <w:lsdException w:name="Colorful Shading Accent 2" w:semiHidden="0" w:uiPriority="71" w:unhideWhenUsed="0"/>
-    <w:lsdException w:name="Colorful List Accent 2" w:semiHidden="0" w:uiPriority="72" w:unhideWhenUsed="0"/>
-    <w:lsdException w:name="Colorful Grid Accent 2" w:semiHidden="0" w:uiPriority="73" w:unhideWhenUsed="0"/>
-    <w:lsdException w:name="Light Shading Accent 3" w:semiHidden="0" w:uiPriority="60" w:unhideWhenUsed="0"/>
-    <w:lsdException w:name="Light List Accent 3" w:semiHidden="0" w:uiPriority="61" w:unhideWhenUsed="0"/>
-    <w:lsdException w:name="Light Grid Accent 3" w:semiHidden="0" w:uiPriority="62" w:unhideWhenUsed="0"/>
-    <w:lsdException w:name="Medium Shading 1 Accent 3" w:semiHidden="0" w:uiPriority="63" w:unhideWhenUsed="0"/>
-    <w:lsdException w:name="Medium Shading 2 Accent 3" w:semiHidden="0" w:uiPriority="64" w:unhideWhenUsed="0"/>
-    <w:lsdException w:name="Medium List 1 Accent 3" w:semiHidden="0" w:uiPriority="65" w:unhideWhenUsed="0"/>
-    <w:lsdException w:name="Medium List 2 Accent 3" w:semiHidden="0" w:uiPriority="66" w:unhideWhenUsed="0"/>
-    <w:lsdException w:name="Medium Grid 1 Accent 3" w:semiHidden="0" w:uiPriority="67" w:unhideWhenUsed="0"/>
-    <w:lsdException w:name="Medium Grid 2 Accent 3" w:semiHidden="0" w:uiPriority="68" w:unhideWhenUsed="0"/>
-    <w:lsdException w:name="Medium Grid 3 Accent 3" w:semiHidden="0" w:uiPriority="69" w:unhideWhenUsed="0"/>
-    <w:lsdException w:name="Dark List Accent 3" w:semiHidden="0" w:uiPriority="70" w:unhideWhenUsed="0"/>
-    <w:lsdException w:name="Colorful Shading Accent 3" w:semiHidden="0" w:uiPriority="71" w:unhideWhenUsed="0"/>
-    <w:lsdException w:name="Colorful List Accent 3" w:semiHidden="0" w:uiPriority="72" w:unhideWhenUsed="0"/>
-    <w:lsdException w:name="Colorful Grid Accent 3" w:semiHidden="0" w:uiPriority="73" w:unhideWhenUsed="0"/>
-    <w:lsdException w:name="Light Shading Accent 4" w:semiHidden="0" w:uiPriority="60" w:unhideWhenUsed="0"/>
-    <w:lsdException w:name="Light List Accent 4" w:semiHidden="0" w:uiPriority="61" w:unhideWhenUsed="0"/>
-    <w:lsdException w:name="Light Grid Accent 4" w:semiHidden="0" w:uiPriority="62" w:unhideWhenUsed="0"/>
-    <w:lsdException w:name="Medium Shading 1 Accent 4" w:semiHidden="0" w:uiPriority="63" w:unhideWhenUsed="0"/>
-    <w:lsdException w:name="Medium Shading 2 Accent 4" w:semiHidden="0" w:uiPriority="64" w:unhideWhenUsed="0"/>
-    <w:lsdException w:name="Medium List 1 Accent 4" w:semiHidden="0" w:uiPriority="65" w:unhideWhenUsed="0"/>
-    <w:lsdException w:name="Medium List 2 Accent 4" w:semiHidden="0" w:uiPriority="66" w:unhideWhenUsed="0"/>
-    <w:lsdException w:name="Medium Grid 1 Accent 4" w:semiHidden="0" w:uiPriority="67" w:unhideWhenUsed="0"/>
-    <w:lsdException w:name="Medium Grid 2 Accent 4" w:semiHidden="0" w:uiPriority="68" w:unhideWhenUsed="0"/>
-    <w:lsdException w:name="Medium Grid 3 Accent 4" w:semiHidden="0" w:uiPriority="69" w:unhideWhenUsed="0"/>
-    <w:lsdException w:name="Dark List Accent 4" w:semiHidden="0" w:uiPriority="70" w:unhideWhenUsed="0"/>
-    <w:lsdException w:name="Colorful Shading Accent 4" w:semiHidden="0" w:uiPriority="71" w:unhideWhenUsed="0"/>
-    <w:lsdException w:name="Colorful List Accent 4" w:semiHidden="0" w:uiPriority="72" w:unhideWhenUsed="0"/>
-    <w:lsdException w:name="Colorful Grid Accent 4" w:semiHidden="0" w:uiPriority="73" w:unhideWhenUsed="0"/>
-    <w:lsdException w:name="Light Shading Accent 5" w:semiHidden="0" w:uiPriority="60" w:unhideWhenUsed="0"/>
-    <w:lsdException w:name="Light List Accent 5" w:semiHidden="0" w:uiPriority="61" w:unhideWhenUsed="0"/>
-    <w:lsdException w:name="Light Grid Accent 5" w:semiHidden="0" w:uiPriority="62" w:unhideWhenUsed="0"/>
-    <w:lsdException w:name="Medium Shading 1 Accent 5" w:semiHidden="0" w:uiPriority="63" w:unhideWhenUsed="0"/>
-    <w:lsdException w:name="Medium Shading 2 Accent 5" w:semiHidden="0" w:uiPriority="64" w:unhideWhenUsed="0"/>
-    <w:lsdException w:name="Medium List 1 Accent 5" w:semiHidden="0" w:uiPriority="65" w:unhideWhenUsed="0"/>
-    <w:lsdException w:name="Medium List 2 Accent 5" w:semiHidden="0" w:uiPriority="66" w:unhideWhenUsed="0"/>
-    <w:lsdException w:name="Medium Grid 1 Accent 5" w:semiHidden="0" w:uiPriority="67" w:unhideWhenUsed="0"/>
-    <w:lsdException w:name="Medium Grid 2 Accent 5" w:semiHidden="0" w:uiPriority="68" w:unhideWhenUsed="0"/>
-    <w:lsdException w:name="Medium Grid 3 Accent 5" w:semiHidden="0" w:uiPriority="69" w:unhideWhenUsed="0"/>
-    <w:lsdException w:name="Dark List Accent 5" w:semiHidden="0" w:uiPriority="70" w:unhideWhenUsed="0"/>
-    <w:lsdException w:name="Colorful Shading Accent 5" w:semiHidden="0" w:uiPriority="71" w:unhideWhenUsed="0"/>
-    <w:lsdException w:name="Colorful List Accent 5" w:semiHidden="0" w:uiPriority="72" w:unhideWhenUsed="0"/>
-    <w:lsdException w:name="Colorful Grid Accent 5" w:semiHidden="0" w:uiPriority="73" w:unhideWhenUsed="0"/>
-    <w:lsdException w:name="Light Shading Accent 6" w:semiHidden="0" w:uiPriority="60" w:unhideWhenUsed="0"/>
-    <w:lsdException w:name="Light List Accent 6" w:semiHidden="0" w:uiPriority="61" w:unhideWhenUsed="0"/>
-    <w:lsdException w:name="Light Grid Accent 6" w:semiHidden="0" w:uiPriority="62" w:unhideWhenUsed="0"/>
-    <w:lsdException w:name="Medium Shading 1 Accent 6" w:semiHidden="0" w:uiPriority="63" w:unhideWhenUsed="0"/>
-    <w:lsdException w:name="Medium Shading 2 Accent 6" w:semiHidden="0" w:uiPriority="64" w:unhideWhenUsed="0"/>
-    <w:lsdException w:name="Medium List 1 Accent 6" w:semiHidden="0" w:uiPriority="65" w:unhideWhenUsed="0"/>
-    <w:lsdException w:name="Medium List 2 Accent 6" w:semiHidden="0" w:uiPriority="66" w:unhideWhenUsed="0"/>
-    <w:lsdException w:name="Medium Grid 1 Accent 6" w:semiHidden="0" w:uiPriority="67" w:unhideWhenUsed="0"/>
-    <w:lsdException w:name="Medium Grid 2 Accent 6" w:semiHidden="0" w:uiPriority="68" w:unhideWhenUsed="0"/>
-    <w:lsdException w:name="Medium Grid 3 Accent 6" w:semiHidden="0" w:uiPriority="69" w:unhideWhenUsed="0"/>
-    <w:lsdException w:name="Dark List Accent 6" w:semiHidden="0" w:uiPriority="70" w:unhideWhenUsed="0"/>
-    <w:lsdException w:name="Colorful Shading Accent 6" w:semiHidden="0" w:uiPriority="71" w:unhideWhenUsed="0"/>
-    <w:lsdException w:name="Colorful List Accent 6" w:semiHidden="0" w:uiPriority="72" w:unhideWhenUsed="0"/>
-    <w:lsdException w:name="Colorful Grid Accent 6" w:semiHidden="0" w:uiPriority="73" w:unhideWhenUsed="0"/>
-    <w:lsdException w:name="Subtle Emphasis" w:semiHidden="0" w:uiPriority="19" w:unhideWhenUsed="0" w:qFormat="1"/>
-    <w:lsdException w:name="Intense Emphasis" w:semiHidden="0" w:uiPriority="21" w:unhideWhenUsed="0" w:qFormat="1"/>
-    <w:lsdException w:name="Subtle Reference" w:semiHidden="0" w:uiPriority="31" w:unhideWhenUsed="0" w:qFormat="1"/>
-    <w:lsdException w:name="Intense Reference" w:semiHidden="0" w:uiPriority="32" w:unhideWhenUsed="0" w:qFormat="1"/>
-    <w:lsdException w:name="Book Title" w:semiHidden="0" w:uiPriority="33" w:unhideWhenUsed="0" w:qFormat="1"/>
-    <w:lsdException w:name="Bibliography" w:uiPriority="37"/>
-    <w:lsdException w:name="TOC Heading" w:uiPriority="39" w:qFormat="1"/>
+  <w:latentStyles w:defLockedState="0" w:defUIPriority="99" w:defSemiHidden="0" w:defUnhideWhenUsed="0" w:defQFormat="0" w:count="371">
+    <w:lsdException w:name="Normal" w:uiPriority="0" w:qFormat="1"/>
+    <w:lsdException w:name="heading 1" w:uiPriority="9" w:qFormat="1"/>
+    <w:lsdException w:name="heading 2" w:semiHidden="1" w:uiPriority="9" w:unhideWhenUsed="1" w:qFormat="1"/>
+    <w:lsdException w:name="heading 3" w:semiHidden="1" w:uiPriority="9" w:unhideWhenUsed="1" w:qFormat="1"/>
+    <w:lsdException w:name="heading 4" w:semiHidden="1" w:uiPriority="9" w:unhideWhenUsed="1" w:qFormat="1"/>
+    <w:lsdException w:name="heading 5" w:semiHidden="1" w:uiPriority="9" w:unhideWhenUsed="1" w:qFormat="1"/>
+    <w:lsdException w:name="heading 6" w:semiHidden="1" w:uiPriority="9" w:unhideWhenUsed="1" w:qFormat="1"/>
+    <w:lsdException w:name="heading 7" w:semiHidden="1" w:uiPriority="9" w:unhideWhenUsed="1" w:qFormat="1"/>
+    <w:lsdException w:name="heading 8" w:semiHidden="1" w:uiPriority="9" w:unhideWhenUsed="1" w:qFormat="1"/>
+    <w:lsdException w:name="heading 9" w:semiHidden="1" w:uiPriority="9" w:unhideWhenUsed="1" w:qFormat="1"/>
+    <w:lsdException w:name="index 1" w:semiHidden="1" w:unhideWhenUsed="1"/>
+    <w:lsdException w:name="index 2" w:semiHidden="1" w:unhideWhenUsed="1"/>
+    <w:lsdException w:name="index 3" w:semiHidden="1" w:unhideWhenUsed="1"/>
+    <w:lsdException w:name="index 4" w:semiHidden="1" w:unhideWhenUsed="1"/>
+    <w:lsdException w:name="index 5" w:semiHidden="1" w:unhideWhenUsed="1"/>
+    <w:lsdException w:name="index 6" w:semiHidden="1" w:unhideWhenUsed="1"/>
+    <w:lsdException w:name="index 7" w:semiHidden="1" w:unhideWhenUsed="1"/>
+    <w:lsdException w:name="index 8" w:semiHidden="1" w:unhideWhenUsed="1"/>
+    <w:lsdException w:name="index 9" w:semiHidden="1" w:unhideWhenUsed="1"/>
+    <w:lsdException w:name="toc 1" w:semiHidden="1" w:uiPriority="39" w:unhideWhenUsed="1"/>
+    <w:lsdException w:name="toc 2" w:semiHidden="1" w:uiPriority="39" w:unhideWhenUsed="1"/>
+    <w:lsdException w:name="toc 3" w:semiHidden="1" w:uiPriority="39" w:unhideWhenUsed="1"/>
+    <w:lsdException w:name="toc 4" w:semiHidden="1" w:uiPriority="39" w:unhideWhenUsed="1"/>
+    <w:lsdException w:name="toc 5" w:semiHidden="1" w:uiPriority="39" w:unhideWhenUsed="1"/>
+    <w:lsdException w:name="toc 6" w:semiHidden="1" w:uiPriority="39" w:unhideWhenUsed="1"/>
+    <w:lsdException w:name="toc 7" w:semiHidden="1" w:uiPriority="39" w:unhideWhenUsed="1"/>
+    <w:lsdException w:name="toc 8" w:semiHidden="1" w:uiPriority="39" w:unhideWhenUsed="1"/>
+    <w:lsdException w:name="toc 9" w:semiHidden="1" w:uiPriority="39" w:unhideWhenUsed="1"/>
+    <w:lsdException w:name="Normal Indent" w:semiHidden="1" w:unhideWhenUsed="1"/>
+    <w:lsdException w:name="footnote text" w:semiHidden="1" w:unhideWhenUsed="1"/>
+    <w:lsdException w:name="annotation text" w:semiHidden="1" w:unhideWhenUsed="1"/>
+    <w:lsdException w:name="header" w:semiHidden="1" w:unhideWhenUsed="1"/>
+    <w:lsdException w:name="footer" w:semiHidden="1" w:unhideWhenUsed="1"/>
+    <w:lsdException w:name="index heading" w:semiHidden="1" w:unhideWhenUsed="1"/>
+    <w:lsdException w:name="caption" w:semiHidden="1" w:uiPriority="35" w:unhideWhenUsed="1" w:qFormat="1"/>
+    <w:lsdException w:name="table of figures" w:semiHidden="1" w:unhideWhenUsed="1"/>
+    <w:lsdException w:name="envelope address" w:semiHidden="1" w:unhideWhenUsed="1"/>
+    <w:lsdException w:name="envelope return" w:semiHidden="1" w:unhideWhenUsed="1"/>
+    <w:lsdException w:name="footnote reference" w:semiHidden="1" w:unhideWhenUsed="1"/>
+    <w:lsdException w:name="annotation reference" w:semiHidden="1" w:unhideWhenUsed="1"/>
+    <w:lsdException w:name="line number" w:semiHidden="1" w:unhideWhenUsed="1"/>
+    <w:lsdException w:name="page number" w:semiHidden="1" w:unhideWhenUsed="1"/>
+    <w:lsdException w:name="endnote reference" w:semiHidden="1" w:unhideWhenUsed="1"/>
+    <w:lsdException w:name="endnote text" w:semiHidden="1" w:unhideWhenUsed="1"/>
+    <w:lsdException w:name="table of authorities" w:semiHidden="1" w:unhideWhenUsed="1"/>
+    <w:lsdException w:name="macro" w:semiHidden="1" w:unhideWhenUsed="1"/>
+    <w:lsdException w:name="toa heading" w:semiHidden="1" w:unhideWhenUsed="1"/>
+    <w:lsdException w:name="List" w:semiHidden="1" w:unhideWhenUsed="1"/>
+    <w:lsdException w:name="List Bullet" w:semiHidden="1" w:unhideWhenUsed="1"/>
+    <w:lsdException w:name="List Number" w:semiHidden="1" w:unhideWhenUsed="1"/>
+    <w:lsdException w:name="List 2" w:semiHidden="1" w:unhideWhenUsed="1"/>
+    <w:lsdException w:name="List 3" w:semiHidden="1" w:unhideWhenUsed="1"/>
+    <w:lsdException w:name="List 4" w:semiHidden="1" w:unhideWhenUsed="1"/>
+    <w:lsdException w:name="List 5" w:semiHidden="1" w:unhideWhenUsed="1"/>
+    <w:lsdException w:name="List Bullet 2" w:semiHidden="1" w:unhideWhenUsed="1"/>
+    <w:lsdException w:name="List Bullet 3" w:semiHidden="1" w:unhideWhenUsed="1"/>
+    <w:lsdException w:name="List Bullet 4" w:semiHidden="1" w:unhideWhenUsed="1"/>
+    <w:lsdException w:name="List Bullet 5" w:semiHidden="1" w:unhideWhenUsed="1"/>
+    <w:lsdException w:name="List Number 2" w:semiHidden="1" w:unhideWhenUsed="1"/>
+    <w:lsdException w:name="List Number 3" w:semiHidden="1" w:unhideWhenUsed="1"/>
+    <w:lsdException w:name="List Number 4" w:semiHidden="1" w:unhideWhenUsed="1"/>
+    <w:lsdException w:name="List Number 5" w:semiHidden="1" w:unhideWhenUsed="1"/>
+    <w:lsdException w:name="Title" w:uiPriority="10" w:qFormat="1"/>
+    <w:lsdException w:name="Closing" w:semiHidden="1" w:unhideWhenUsed="1"/>
+    <w:lsdException w:name="Signature" w:semiHidden="1" w:unhideWhenUsed="1"/>
+    <w:lsdException w:name="Default Paragraph Font" w:semiHidden="1" w:uiPriority="1" w:unhideWhenUsed="1"/>
+    <w:lsdException w:name="Body Text" w:semiHidden="1" w:unhideWhenUsed="1"/>
+    <w:lsdException w:name="Body Text Indent" w:semiHidden="1" w:unhideWhenUsed="1"/>
+    <w:lsdException w:name="List Continue" w:semiHidden="1" w:unhideWhenUsed="1"/>
+    <w:lsdException w:name="List Continue 2" w:semiHidden="1" w:unhideWhenUsed="1"/>
+    <w:lsdException w:name="List Continue 3" w:semiHidden="1" w:unhideWhenUsed="1"/>
+    <w:lsdException w:name="List Continue 4" w:semiHidden="1" w:unhideWhenUsed="1"/>
+    <w:lsdException w:name="List Continue 5" w:semiHidden="1" w:unhideWhenUsed="1"/>
+    <w:lsdException w:name="Message Header" w:semiHidden="1" w:unhideWhenUsed="1"/>
+    <w:lsdException w:name="Subtitle" w:uiPriority="11" w:qFormat="1"/>
+    <w:lsdException w:name="Salutation" w:semiHidden="1" w:unhideWhenUsed="1"/>
+    <w:lsdException w:name="Date" w:semiHidden="1" w:unhideWhenUsed="1"/>
+    <w:lsdException w:name="Body Text First Indent" w:semiHidden="1" w:unhideWhenUsed="1"/>
+    <w:lsdException w:name="Body Text First Indent 2" w:semiHidden="1" w:unhideWhenUsed="1"/>
+    <w:lsdException w:name="Note Heading" w:semiHidden="1" w:unhideWhenUsed="1"/>
+    <w:lsdException w:name="Body Text 2" w:semiHidden="1" w:unhideWhenUsed="1"/>
+    <w:lsdException w:name="Body Text 3" w:semiHidden="1" w:unhideWhenUsed="1"/>
+    <w:lsdException w:name="Body Text Indent 2" w:semiHidden="1" w:unhideWhenUsed="1"/>
+    <w:lsdException w:name="Body Text Indent 3" w:semiHidden="1" w:unhideWhenUsed="1"/>
+    <w:lsdException w:name="Block Text" w:semiHidden="1" w:unhideWhenUsed="1"/>
+    <w:lsdException w:name="Hyperlink" w:semiHidden="1" w:unhideWhenUsed="1"/>
+    <w:lsdException w:name="FollowedHyperlink" w:semiHidden="1" w:unhideWhenUsed="1"/>
+    <w:lsdException w:name="Strong" w:uiPriority="22" w:qFormat="1"/>
+    <w:lsdException w:name="Emphasis" w:uiPriority="20" w:qFormat="1"/>
+    <w:lsdException w:name="Document Map" w:semiHidden="1" w:unhideWhenUsed="1"/>
+    <w:lsdException w:name="Plain Text" w:semiHidden="1" w:unhideWhenUsed="1"/>
+    <w:lsdException w:name="E-mail Signature" w:semiHidden="1" w:unhideWhenUsed="1"/>
+    <w:lsdException w:name="HTML Top of Form" w:semiHidden="1" w:unhideWhenUsed="1"/>
+    <w:lsdException w:name="HTML Bottom of Form" w:semiHidden="1" w:unhideWhenUsed="1"/>
+    <w:lsdException w:name="Normal (Web)" w:semiHidden="1" w:unhideWhenUsed="1"/>
+    <w:lsdException w:name="HTML Acronym" w:semiHidden="1" w:unhideWhenUsed="1"/>
+    <w:lsdException w:name="HTML Address" w:semiHidden="1" w:unhideWhenUsed="1"/>
+    <w:lsdException w:name="HTML Cite" w:semiHidden="1" w:unhideWhenUsed="1"/>
+    <w:lsdException w:name="HTML Code" w:semiHidden="1" w:unhideWhenUsed="1"/>
+    <w:lsdException w:name="HTML Definition" w:semiHidden="1" w:unhideWhenUsed="1"/>
+    <w:lsdException w:name="HTML Keyboard" w:semiHidden="1" w:unhideWhenUsed="1"/>
+    <w:lsdException w:name="HTML Preformatted" w:semiHidden="1" w:unhideWhenUsed="1"/>
+    <w:lsdException w:name="HTML Sample" w:semiHidden="1" w:unhideWhenUsed="1"/>
+    <w:lsdException w:name="HTML Typewriter" w:semiHidden="1" w:unhideWhenUsed="1"/>
+    <w:lsdException w:name="HTML Variable" w:semiHidden="1" w:unhideWhenUsed="1"/>
+    <w:lsdException w:name="Normal Table" w:semiHidden="1" w:unhideWhenUsed="1"/>
+    <w:lsdException w:name="annotation subject" w:semiHidden="1" w:unhideWhenUsed="1"/>
+    <w:lsdException w:name="No List" w:semiHidden="1" w:unhideWhenUsed="1"/>
+    <w:lsdException w:name="Outline List 1" w:semiHidden="1" w:unhideWhenUsed="1"/>
+    <w:lsdException w:name="Outline List 2" w:semiHidden="1" w:unhideWhenUsed="1"/>
+    <w:lsdException w:name="Outline List 3" w:semiHidden="1" w:unhideWhenUsed="1"/>
+    <w:lsdException w:name="Table Simple 1" w:semiHidden="1" w:unhideWhenUsed="1"/>
+    <w:lsdException w:name="Table Simple 2" w:semiHidden="1" w:unhideWhenUsed="1"/>
+    <w:lsdException w:name="Table Simple 3" w:semiHidden="1" w:unhideWhenUsed="1"/>
+    <w:lsdException w:name="Table Classic 1" w:semiHidden="1" w:unhideWhenUsed="1"/>
+    <w:lsdException w:name="Table Classic 2" w:semiHidden="1" w:unhideWhenUsed="1"/>
+    <w:lsdException w:name="Table Classic 3" w:semiHidden="1" w:unhideWhenUsed="1"/>
+    <w:lsdException w:name="Table Classic 4" w:semiHidden="1" w:unhideWhenUsed="1"/>
+    <w:lsdException w:name="Table Colorful 1" w:semiHidden="1" w:unhideWhenUsed="1"/>
+    <w:lsdException w:name="Table Colorful 2" w:semiHidden="1" w:unhideWhenUsed="1"/>
+    <w:lsdException w:name="Table Colorful 3" w:semiHidden="1" w:unhideWhenUsed="1"/>
+    <w:lsdException w:name="Table Columns 1" w:semiHidden="1" w:unhideWhenUsed="1"/>
+    <w:lsdException w:name="Table Columns 2" w:semiHidden="1" w:unhideWhenUsed="1"/>
+    <w:lsdException w:name="Table Columns 3" w:semiHidden="1" w:unhideWhenUsed="1"/>
+    <w:lsdException w:name="Table Columns 4" w:semiHidden="1" w:unhideWhenUsed="1"/>
+    <w:lsdException w:name="Table Columns 5" w:semiHidden="1" w:unhideWhenUsed="1"/>
+    <w:lsdException w:name="Table Grid 1" w:semiHidden="1" w:unhideWhenUsed="1"/>
+    <w:lsdException w:name="Table Grid 2" w:semiHidden="1" w:unhideWhenUsed="1"/>
+    <w:lsdException w:name="Table Grid 3" w:semiHidden="1" w:unhideWhenUsed="1"/>
+    <w:lsdException w:name="Table Grid 4" w:semiHidden="1" w:unhideWhenUsed="1"/>
+    <w:lsdException w:name="Table Grid 5" w:semiHidden="1" w:unhideWhenUsed="1"/>
+    <w:lsdException w:name="Table Grid 6" w:semiHidden="1" w:unhideWhenUsed="1"/>
+    <w:lsdException w:name="Table Grid 7" w:semiHidden="1" w:unhideWhenUsed="1"/>
+    <w:lsdException w:name="Table Grid 8" w:semiHidden="1" w:unhideWhenUsed="1"/>
+    <w:lsdException w:name="Table List 1" w:semiHidden="1" w:unhideWhenUsed="1"/>
+    <w:lsdException w:name="Table List 2" w:semiHidden="1" w:unhideWhenUsed="1"/>
+    <w:lsdException w:name="Table List 3" w:semiHidden="1" w:unhideWhenUsed="1"/>
+    <w:lsdException w:name="Table List 4" w:semiHidden="1" w:unhideWhenUsed="1"/>
+    <w:lsdException w:name="Table List 5" w:semiHidden="1" w:unhideWhenUsed="1"/>
+    <w:lsdException w:name="Table List 6" w:semiHidden="1" w:unhideWhenUsed="1"/>
+    <w:lsdException w:name="Table List 7" w:semiHidden="1" w:unhideWhenUsed="1"/>
+    <w:lsdException w:name="Table List 8" w:semiHidden="1" w:unhideWhenUsed="1"/>
+    <w:lsdException w:name="Table 3D effects 1" w:semiHidden="1" w:unhideWhenUsed="1"/>
+    <w:lsdException w:name="Table 3D effects 2" w:semiHidden="1" w:unhideWhenUsed="1"/>
+    <w:lsdException w:name="Table 3D effects 3" w:semiHidden="1" w:unhideWhenUsed="1"/>
+    <w:lsdException w:name="Table Contemporary" w:semiHidden="1" w:unhideWhenUsed="1"/>
+    <w:lsdException w:name="Table Elegant" w:semiHidden="1" w:unhideWhenUsed="1"/>
+    <w:lsdException w:name="Table Professional" w:semiHidden="1" w:unhideWhenUsed="1"/>
+    <w:lsdException w:name="Table Subtle 1" w:semiHidden="1" w:unhideWhenUsed="1"/>
+    <w:lsdException w:name="Table Subtle 2" w:semiHidden="1" w:unhideWhenUsed="1"/>
+    <w:lsdException w:name="Table Web 1" w:semiHidden="1" w:unhideWhenUsed="1"/>
+    <w:lsdException w:name="Table Web 2" w:semiHidden="1" w:unhideWhenUsed="1"/>
+    <w:lsdException w:name="Table Web 3" w:semiHidden="1" w:unhideWhenUsed="1"/>
+    <w:lsdException w:name="Balloon Text" w:semiHidden="1" w:unhideWhenUsed="1"/>
+    <w:lsdException w:name="Table Grid" w:uiPriority="39"/>
+    <w:lsdException w:name="Table Theme" w:semiHidden="1" w:unhideWhenUsed="1"/>
+    <w:lsdException w:name="Placeholder Text" w:semiHidden="1"/>
+    <w:lsdException w:name="No Spacing" w:uiPriority="1" w:qFormat="1"/>
+    <w:lsdException w:name="Light Shading" w:uiPriority="60"/>
+    <w:lsdException w:name="Light List" w:uiPriority="61"/>
+    <w:lsdException w:name="Light Grid" w:uiPriority="62"/>
+    <w:lsdException w:name="Medium Shading 1" w:uiPriority="63"/>
+    <w:lsdException w:name="Medium Shading 2" w:uiPriority="64"/>
+    <w:lsdException w:name="Medium List 1" w:uiPriority="65"/>
+    <w:lsdException w:name="Medium List 2" w:uiPriority="66"/>
+    <w:lsdException w:name="Medium Grid 1" w:uiPriority="67"/>
+    <w:lsdException w:name="Medium Grid 2" w:uiPriority="68"/>
+    <w:lsdException w:name="Medium Grid 3" w:uiPriority="69"/>
+    <w:lsdException w:name="Dark List" w:uiPriority="70"/>
+    <w:lsdException w:name="Colorful Shading" w:uiPriority="71"/>
+    <w:lsdException w:name="Colorful List" w:uiPriority="72"/>
+    <w:lsdException w:name="Colorful Grid" w:uiPriority="73"/>
+    <w:lsdException w:name="Light Shading Accent 1" w:uiPriority="60"/>
+    <w:lsdException w:name="Light List Accent 1" w:uiPriority="61"/>
+    <w:lsdException w:name="Light Grid Accent 1" w:uiPriority="62"/>
+    <w:lsdException w:name="Medium Shading 1 Accent 1" w:uiPriority="63"/>
+    <w:lsdException w:name="Medium Shading 2 Accent 1" w:uiPriority="64"/>
+    <w:lsdException w:name="Medium List 1 Accent 1" w:uiPriority="65"/>
+    <w:lsdException w:name="Revision" w:semiHidden="1"/>
+    <w:lsdException w:name="List Paragraph" w:uiPriority="34" w:qFormat="1"/>
+    <w:lsdException w:name="Quote" w:uiPriority="29" w:qFormat="1"/>
+    <w:lsdException w:name="Intense Quote" w:uiPriority="30" w:qFormat="1"/>
+    <w:lsdException w:name="Medium List 2 Accent 1" w:uiPriority="66"/>
+    <w:lsdException w:name="Medium Grid 1 Accent 1" w:uiPriority="67"/>
+    <w:lsdException w:name="Medium Grid 2 Accent 1" w:uiPriority="68"/>
+    <w:lsdException w:name="Medium Grid 3 Accent 1" w:uiPriority="69"/>
+    <w:lsdException w:name="Dark List Accent 1" w:uiPriority="70"/>
+    <w:lsdException w:name="Colorful Shading Accent 1" w:uiPriority="71"/>
+    <w:lsdException w:name="Colorful List Accent 1" w:uiPriority="72"/>
+    <w:lsdException w:name="Colorful Grid Accent 1" w:uiPriority="73"/>
+    <w:lsdException w:name="Light Shading Accent 2" w:uiPriority="60"/>
+    <w:lsdException w:name="Light List Accent 2" w:uiPriority="61"/>
+    <w:lsdException w:name="Light Grid Accent 2" w:uiPriority="62"/>
+    <w:lsdException w:name="Medium Shading 1 Accent 2" w:uiPriority="63"/>
+    <w:lsdException w:name="Medium Shading 2 Accent 2" w:uiPriority="64"/>
+    <w:lsdException w:name="Medium List 1 Accent 2" w:uiPriority="65"/>
+    <w:lsdException w:name="Medium List 2 Accent 2" w:uiPriority="66"/>
+    <w:lsdException w:name="Medium Grid 1 Accent 2" w:uiPriority="67"/>
+    <w:lsdException w:name="Medium Grid 2 Accent 2" w:uiPriority="68"/>
+    <w:lsdException w:name="Medium Grid 3 Accent 2" w:uiPriority="69"/>
+    <w:lsdException w:name="Dark List Accent 2" w:uiPriority="70"/>
+    <w:lsdException w:name="Colorful Shading Accent 2" w:uiPriority="71"/>
+    <w:lsdException w:name="Colorful List Accent 2" w:uiPriority="72"/>
+    <w:lsdException w:name="Colorful Grid Accent 2" w:uiPriority="73"/>
+    <w:lsdException w:name="Light Shading Accent 3" w:uiPriority="60"/>
+    <w:lsdException w:name="Light List Accent 3" w:uiPriority="61"/>
+    <w:lsdException w:name="Light Grid Accent 3" w:uiPriority="62"/>
+    <w:lsdException w:name="Medium Shading 1 Accent 3" w:uiPriority="63"/>
+    <w:lsdException w:name="Medium Shading 2 Accent 3" w:uiPriority="64"/>
+    <w:lsdException w:name="Medium List 1 Accent 3" w:uiPriority="65"/>
+    <w:lsdException w:name="Medium List 2 Accent 3" w:uiPriority="66"/>
+    <w:lsdException w:name="Medium Grid 1 Accent 3" w:uiPriority="67"/>
+    <w:lsdException w:name="Medium Grid 2 Accent 3" w:uiPriority="68"/>
+    <w:lsdException w:name="Medium Grid 3 Accent 3" w:uiPriority="69"/>
+    <w:lsdException w:name="Dark List Accent 3" w:uiPriority="70"/>
+    <w:lsdException w:name="Colorful Shading Accent 3" w:uiPriority="71"/>
+    <w:lsdException w:name="Colorful List Accent 3" w:uiPriority="72"/>
+    <w:lsdException w:name="Colorful Grid Accent 3" w:uiPriority="73"/>
+    <w:lsdException w:name="Light Shading Accent 4" w:uiPriority="60"/>
+    <w:lsdException w:name="Light List Accent 4" w:uiPriority="61"/>
+    <w:lsdException w:name="Light Grid Accent 4" w:uiPriority="62"/>
+    <w:lsdException w:name="Medium Shading 1 Accent 4" w:uiPriority="63"/>
+    <w:lsdException w:name="Medium Shading 2 Accent 4" w:uiPriority="64"/>
+    <w:lsdException w:name="Medium List 1 Accent 4" w:uiPriority="65"/>
+    <w:lsdException w:name="Medium List 2 Accent 4" w:uiPriority="66"/>
+    <w:lsdException w:name="Medium Grid 1 Accent 4" w:uiPriority="67"/>
+    <w:lsdException w:name="Medium Grid 2 Accent 4" w:uiPriority="68"/>
+    <w:lsdException w:name="Medium Grid 3 Accent 4" w:uiPriority="69"/>
+    <w:lsdException w:name="Dark List Accent 4" w:uiPriority="70"/>
+    <w:lsdException w:name="Colorful Shading Accent 4" w:uiPriority="71"/>
+    <w:lsdException w:name="Colorful List Accent 4" w:uiPriority="72"/>
+    <w:lsdException w:name="Colorful Grid Accent 4" w:uiPriority="73"/>
+    <w:lsdException w:name="Light Shading Accent 5" w:uiPriority="60"/>
+    <w:lsdException w:name="Light List Accent 5" w:uiPriority="61"/>
+    <w:lsdException w:name="Light Grid Accent 5" w:uiPriority="62"/>
+    <w:lsdException w:name="Medium Shading 1 Accent 5" w:uiPriority="63"/>
+    <w:lsdException w:name="Medium Shading 2 Accent 5" w:uiPriority="64"/>
+    <w:lsdException w:name="Medium List 1 Accent 5" w:uiPriority="65"/>
+    <w:lsdException w:name="Medium List 2 Accent 5" w:uiPriority="66"/>
+    <w:lsdException w:name="Medium Grid 1 Accent 5" w:uiPriority="67"/>
+    <w:lsdException w:name="Medium Grid 2 Accent 5" w:uiPriority="68"/>
+    <w:lsdException w:name="Medium Grid 3 Accent 5" w:uiPriority="69"/>
+    <w:lsdException w:name="Dark List Accent 5" w:uiPriority="70"/>
+    <w:lsdException w:name="Colorful Shading Accent 5" w:uiPriority="71"/>
+    <w:lsdException w:name="Colorful List Accent 5" w:uiPriority="72"/>
+    <w:lsdException w:name="Colorful Grid Accent 5" w:uiPriority="73"/>
+    <w:lsdException w:name="Light Shading Accent 6" w:uiPriority="60"/>
+    <w:lsdException w:name="Light List Accent 6" w:uiPriority="61"/>
+    <w:lsdException w:name="Light Grid Accent 6" w:uiPriority="62"/>
+    <w:lsdException w:name="Medium Shading 1 Accent 6" w:uiPriority="63"/>
+    <w:lsdException w:name="Medium Shading 2 Accent 6" w:uiPriority="64"/>
+    <w:lsdException w:name="Medium List 1 Accent 6" w:uiPriority="65"/>
+    <w:lsdException w:name="Medium List 2 Accent 6" w:uiPriority="66"/>
+    <w:lsdException w:name="Medium Grid 1 Accent 6" w:uiPriority="67"/>
+    <w:lsdException w:name="Medium Grid 2 Accent 6" w:uiPriority="68"/>
+    <w:lsdException w:name="Medium Grid 3 Accent 6" w:uiPriority="69"/>
+    <w:lsdException w:name="Dark List Accent 6" w:uiPriority="70"/>
+    <w:lsdException w:name="Colorful Shading Accent 6" w:uiPriority="71"/>
+    <w:lsdException w:name="Colorful List Accent 6" w:uiPriority="72"/>
+    <w:lsdException w:name="Colorful Grid Accent 6" w:uiPriority="73"/>
+    <w:lsdException w:name="Subtle Emphasis" w:uiPriority="19" w:qFormat="1"/>
+    <w:lsdException w:name="Intense Emphasis" w:uiPriority="21" w:qFormat="1"/>
+    <w:lsdException w:name="Subtle Reference" w:uiPriority="31" w:qFormat="1"/>
+    <w:lsdException w:name="Intense Reference" w:uiPriority="32" w:qFormat="1"/>
+    <w:lsdException w:name="Book Title" w:uiPriority="33" w:qFormat="1"/>
+    <w:lsdException w:name="Bibliography" w:semiHidden="1" w:uiPriority="37" w:unhideWhenUsed="1"/>
+    <w:lsdException w:name="TOC Heading" w:semiHidden="1" w:uiPriority="39" w:unhideWhenUsed="1" w:qFormat="1"/>
+    <w:lsdException w:name="Plain Table 1" w:uiPriority="41"/>
+    <w:lsdException w:name="Plain Table 2" w:uiPriority="42"/>
+    <w:lsdException w:name="Plain Table 3" w:uiPriority="43"/>
+    <w:lsdException w:name="Plain Table 4" w:uiPriority="44"/>
+    <w:lsdException w:name="Plain Table 5" w:uiPriority="45"/>
+    <w:lsdException w:name="Grid Table Light" w:uiPriority="40"/>
+    <w:lsdException w:name="Grid Table 1 Light" w:uiPriority="46"/>
+    <w:lsdException w:name="Grid Table 2" w:uiPriority="47"/>
+    <w:lsdException w:name="Grid Table 3" w:uiPriority="48"/>
+    <w:lsdException w:name="Grid Table 4" w:uiPriority="49"/>
+    <w:lsdException w:name="Grid Table 5 Dark" w:uiPriority="50"/>
+    <w:lsdException w:name="Grid Table 6 Colorful" w:uiPriority="51"/>
+    <w:lsdException w:name="Grid Table 7 Colorful" w:uiPriority="52"/>
+    <w:lsdException w:name="Grid Table 1 Light Accent 1" w:uiPriority="46"/>
+    <w:lsdException w:name="Grid Table 2 Accent 1" w:uiPriority="47"/>
+    <w:lsdException w:name="Grid Table 3 Accent 1" w:uiPriority="48"/>
+    <w:lsdException w:name="Grid Table 4 Accent 1" w:uiPriority="49"/>
+    <w:lsdException w:name="Grid Table 5 Dark Accent 1" w:uiPriority="50"/>
+    <w:lsdException w:name="Grid Table 6 Colorful Accent 1" w:uiPriority="51"/>
+    <w:lsdException w:name="Grid Table 7 Colorful Accent 1" w:uiPriority="52"/>
+    <w:lsdException w:name="Grid Table 1 Light Accent 2" w:uiPriority="46"/>
+    <w:lsdException w:name="Grid Table 2 Accent 2" w:uiPriority="47"/>
+    <w:lsdException w:name="Grid Table 3 Accent 2" w:uiPriority="48"/>
+    <w:lsdException w:name="Grid Table 4 Accent 2" w:uiPriority="49"/>
+    <w:lsdException w:name="Grid Table 5 Dark Accent 2" w:uiPriority="50"/>
+    <w:lsdException w:name="Grid Table 6 Colorful Accent 2" w:uiPriority="51"/>
+    <w:lsdException w:name="Grid Table 7 Colorful Accent 2" w:uiPriority="52"/>
+    <w:lsdException w:name="Grid Table 1 Light Accent 3" w:uiPriority="46"/>
+    <w:lsdException w:name="Grid Table 2 Accent 3" w:uiPriority="47"/>
+    <w:lsdException w:name="Grid Table 3 Accent 3" w:uiPriority="48"/>
+    <w:lsdException w:name="Grid Table 4 Accent 3" w:uiPriority="49"/>
+    <w:lsdException w:name="Grid Table 5 Dark Accent 3" w:uiPriority="50"/>
+    <w:lsdException w:name="Grid Table 6 Colorful Accent 3" w:uiPriority="51"/>
+    <w:lsdException w:name="Grid Table 7 Colorful Accent 3" w:uiPriority="52"/>
+    <w:lsdException w:name="Grid Table 1 Light Accent 4" w:uiPriority="46"/>
+    <w:lsdException w:name="Grid Table 2 Accent 4" w:uiPriority="47"/>
+    <w:lsdException w:name="Grid Table 3 Accent 4" w:uiPriority="48"/>
+    <w:lsdException w:name="Grid Table 4 Accent 4" w:uiPriority="49"/>
+    <w:lsdException w:name="Grid Table 5 Dark Accent 4" w:uiPriority="50"/>
+    <w:lsdException w:name="Grid Table 6 Colorful Accent 4" w:uiPriority="51"/>
+    <w:lsdException w:name="Grid Table 7 Colorful Accent 4" w:uiPriority="52"/>
+    <w:lsdException w:name="Grid Table 1 Light Accent 5" w:uiPriority="46"/>
+    <w:lsdException w:name="Grid Table 2 Accent 5" w:uiPriority="47"/>
+    <w:lsdException w:name="Grid Table 3 Accent 5" w:uiPriority="48"/>
+    <w:lsdException w:name="Grid Table 4 Accent 5" w:uiPriority="49"/>
+    <w:lsdException w:name="Grid Table 5 Dark Accent 5" w:uiPriority="50"/>
+    <w:lsdException w:name="Grid Table 6 Colorful Accent 5" w:uiPriority="51"/>
+    <w:lsdException w:name="Grid Table 7 Colorful Accent 5" w:uiPriority="52"/>
+    <w:lsdException w:name="Grid Table 1 Light Accent 6" w:uiPriority="46"/>
+    <w:lsdException w:name="Grid Table 2 Accent 6" w:uiPriority="47"/>
+    <w:lsdException w:name="Grid Table 3 Accent 6" w:uiPriority="48"/>
+    <w:lsdException w:name="Grid Table 4 Accent 6" w:uiPriority="49"/>
+    <w:lsdException w:name="Grid Table 5 Dark Accent 6" w:uiPriority="50"/>
+    <w:lsdException w:name="Grid Table 6 Colorful Accent 6" w:uiPriority="51"/>
+    <w:lsdException w:name="Grid Table 7 Colorful Accent 6" w:uiPriority="52"/>
+    <w:lsdException w:name="List Table 1 Light" w:uiPriority="46"/>
+    <w:lsdException w:name="List Table 2" w:uiPriority="47"/>
+    <w:lsdException w:name="List Table 3" w:uiPriority="48"/>
+    <w:lsdException w:name="List Table 4" w:uiPriority="49"/>
+    <w:lsdException w:name="List Table 5 Dark" w:uiPriority="50"/>
+    <w:lsdException w:name="List Table 6 Colorful" w:uiPriority="51"/>
+    <w:lsdException w:name="List Table 7 Colorful" w:uiPriority="52"/>
+    <w:lsdException w:name="List Table 1 Light Accent 1" w:uiPriority="46"/>
+    <w:lsdException w:name="List Table 2 Accent 1" w:uiPriority="47"/>
+    <w:lsdException w:name="List Table 3 Accent 1" w:uiPriority="48"/>
+    <w:lsdException w:name="List Table 4 Accent 1" w:uiPriority="49"/>
+    <w:lsdException w:name="List Table 5 Dark Accent 1" w:uiPriority="50"/>
+    <w:lsdException w:name="List Table 6 Colorful Accent 1" w:uiPriority="51"/>
+    <w:lsdException w:name="List Table 7 Colorful Accent 1" w:uiPriority="52"/>
+    <w:lsdException w:name="List Table 1 Light Accent 2" w:uiPriority="46"/>
+    <w:lsdException w:name="List Table 2 Accent 2" w:uiPriority="47"/>
+    <w:lsdException w:name="List Table 3 Accent 2" w:uiPriority="48"/>
+    <w:lsdException w:name="List Table 4 Accent 2" w:uiPriority="49"/>
+    <w:lsdException w:name="List Table 5 Dark Accent 2" w:uiPriority="50"/>
+    <w:lsdException w:name="List Table 6 Colorful Accent 2" w:uiPriority="51"/>
+    <w:lsdException w:name="List Table 7 Colorful Accent 2" w:uiPriority="52"/>
+    <w:lsdException w:name="List Table 1 Light Accent 3" w:uiPriority="46"/>
+    <w:lsdException w:name="List Table 2 Accent 3" w:uiPriority="47"/>
+    <w:lsdException w:name="List Table 3 Accent 3" w:uiPriority="48"/>
+    <w:lsdException w:name="List Table 4 Accent 3" w:uiPriority="49"/>
+    <w:lsdException w:name="List Table 5 Dark Accent 3" w:uiPriority="50"/>
+    <w:lsdException w:name="List Table 6 Colorful Accent 3" w:uiPriority="51"/>
+    <w:lsdException w:name="List Table 7 Colorful Accent 3" w:uiPriority="52"/>
+    <w:lsdException w:name="List Table 1 Light Accent 4" w:uiPriority="46"/>
+    <w:lsdException w:name="List Table 2 Accent 4" w:uiPriority="47"/>
+    <w:lsdException w:name="List Table 3 Accent 4" w:uiPriority="48"/>
+    <w:lsdException w:name="List Table 4 Accent 4" w:uiPriority="49"/>
+    <w:lsdException w:name="List Table 5 Dark Accent 4" w:uiPriority="50"/>
+    <w:lsdException w:name="List Table 6 Colorful Accent 4" w:uiPriority="51"/>
+    <w:lsdException w:name="List Table 7 Colorful Accent 4" w:uiPriority="52"/>
+    <w:lsdException w:name="List Table 1 Light Accent 5" w:uiPriority="46"/>
+    <w:lsdException w:name="List Table 2 Accent 5" w:uiPriority="47"/>
+    <w:lsdException w:name="List Table 3 Accent 5" w:uiPriority="48"/>
+    <w:lsdException w:name="List Table 4 Accent 5" w:uiPriority="49"/>
+    <w:lsdException w:name="List Table 5 Dark Accent 5" w:uiPriority="50"/>
+    <w:lsdException w:name="List Table 6 Colorful Accent 5" w:uiPriority="51"/>
+    <w:lsdException w:name="List Table 7 Colorful Accent 5" w:uiPriority="52"/>
+    <w:lsdException w:name="List Table 1 Light Accent 6" w:uiPriority="46"/>
+    <w:lsdException w:name="List Table 2 Accent 6" w:uiPriority="47"/>
+    <w:lsdException w:name="List Table 3 Accent 6" w:uiPriority="48"/>
+    <w:lsdException w:name="List Table 4 Accent 6" w:uiPriority="49"/>
+    <w:lsdException w:name="List Table 5 Dark Accent 6" w:uiPriority="50"/>
+    <w:lsdException w:name="List Table 6 Colorful Accent 6" w:uiPriority="51"/>
+    <w:lsdException w:name="List Table 7 Colorful Accent 6" w:uiPriority="52"/>
   </w:latentStyles>
   <w:style w:type="paragraph" w:default="1" w:styleId="a">
     <w:name w:val="Normal"/>
@@ -5439,7 +5442,7 @@
   <a:extraClrSchemeLst/>
   <a:extLst>
     <a:ext uri="{05A4C25C-085E-4340-85A3-A5531E510DB2}">
-      <thm15:themeFamily xmlns="" xmlns:thm15="http://schemas.microsoft.com/office/thememl/2012/main" name="Office Theme" id="{62F939B6-93AF-4DB8-9C6B-D6C7DFDC589F}" vid="{4A3C46E8-61CC-4603-A589-7422A47A8E4A}"/>
+      <thm15:themeFamily xmlns:thm15="http://schemas.microsoft.com/office/thememl/2012/main" name="Office Theme" id="{62F939B6-93AF-4DB8-9C6B-D6C7DFDC589F}" vid="{4A3C46E8-61CC-4603-A589-7422A47A8E4A}"/>
     </a:ext>
   </a:extLst>
 </a:theme>

</xml_diff>